<commit_message>
Implement On Demand weight and entropy calculation
</commit_message>
<xml_diff>
--- a/Documentation/Planning Doc.docx
+++ b/Documentation/Planning Doc.docx
@@ -208,74 +208,74 @@
           <w:sz w:val="22"/>
           <w:shd w:fill="auto" w:val="clear"/>
         </w:rPr>
-        <w:t xml:space="preserve">Weight Generator(Current state of grid)</w:t>
-      </w:r>
-    </w:p>
-    <w:p>
-      <w:pPr>
-        <w:spacing w:before="0" w:after="200" w:line="276"/>
-        <w:ind w:right="0" w:left="0" w:firstLine="0"/>
-        <w:jc w:val="left"/>
-        <w:rPr>
-          <w:rFonts w:ascii="Calibri" w:hAnsi="Calibri" w:cs="Calibri" w:eastAsia="Calibri"/>
-          <w:color w:val="auto"/>
-          <w:spacing w:val="0"/>
-          <w:position w:val="0"/>
-          <w:sz w:val="22"/>
-          <w:shd w:fill="auto" w:val="clear"/>
-        </w:rPr>
-      </w:pPr>
-      <w:r>
-        <w:rPr>
-          <w:rFonts w:ascii="Calibri" w:hAnsi="Calibri" w:cs="Calibri" w:eastAsia="Calibri"/>
-          <w:color w:val="auto"/>
-          <w:spacing w:val="0"/>
-          <w:position w:val="0"/>
-          <w:sz w:val="22"/>
-          <w:shd w:fill="auto" w:val="clear"/>
-        </w:rPr>
-        <w:t xml:space="preserve">Generator Updater(score)</w:t>
-      </w:r>
-    </w:p>
-    <w:p>
-      <w:pPr>
-        <w:spacing w:before="0" w:after="200" w:line="276"/>
-        <w:ind w:right="0" w:left="0" w:firstLine="0"/>
-        <w:jc w:val="left"/>
-        <w:rPr>
-          <w:rFonts w:ascii="Calibri" w:hAnsi="Calibri" w:cs="Calibri" w:eastAsia="Calibri"/>
-          <w:color w:val="auto"/>
-          <w:spacing w:val="0"/>
-          <w:position w:val="0"/>
-          <w:sz w:val="22"/>
-          <w:shd w:fill="auto" w:val="clear"/>
-        </w:rPr>
-      </w:pPr>
-    </w:p>
-    <w:p>
-      <w:pPr>
-        <w:spacing w:before="0" w:after="200" w:line="276"/>
-        <w:ind w:right="0" w:left="0" w:firstLine="0"/>
-        <w:jc w:val="left"/>
-        <w:rPr>
-          <w:rFonts w:ascii="Calibri" w:hAnsi="Calibri" w:cs="Calibri" w:eastAsia="Calibri"/>
-          <w:color w:val="auto"/>
-          <w:spacing w:val="0"/>
-          <w:position w:val="0"/>
-          <w:sz w:val="22"/>
-          <w:shd w:fill="auto" w:val="clear"/>
-        </w:rPr>
-      </w:pPr>
-      <w:r>
-        <w:rPr>
-          <w:rFonts w:ascii="Calibri" w:hAnsi="Calibri" w:cs="Calibri" w:eastAsia="Calibri"/>
-          <w:color w:val="auto"/>
-          <w:spacing w:val="0"/>
-          <w:position w:val="0"/>
-          <w:sz w:val="22"/>
-          <w:shd w:fill="auto" w:val="clear"/>
-        </w:rPr>
-        <w:t xml:space="preserve">I</w:t>
+        <w:t xml:space="preserve">Weight Generator(Current state of grid(called the context))</w:t>
+      </w:r>
+    </w:p>
+    <w:p>
+      <w:pPr>
+        <w:spacing w:before="0" w:after="200" w:line="276"/>
+        <w:ind w:right="0" w:left="0" w:firstLine="0"/>
+        <w:jc w:val="left"/>
+        <w:rPr>
+          <w:rFonts w:ascii="Calibri" w:hAnsi="Calibri" w:cs="Calibri" w:eastAsia="Calibri"/>
+          <w:color w:val="auto"/>
+          <w:spacing w:val="0"/>
+          <w:position w:val="0"/>
+          <w:sz w:val="22"/>
+          <w:shd w:fill="auto" w:val="clear"/>
+        </w:rPr>
+      </w:pPr>
+    </w:p>
+    <w:p>
+      <w:pPr>
+        <w:spacing w:before="0" w:after="200" w:line="276"/>
+        <w:ind w:right="0" w:left="0" w:firstLine="0"/>
+        <w:jc w:val="left"/>
+        <w:rPr>
+          <w:rFonts w:ascii="Calibri" w:hAnsi="Calibri" w:cs="Calibri" w:eastAsia="Calibri"/>
+          <w:color w:val="auto"/>
+          <w:spacing w:val="0"/>
+          <w:position w:val="0"/>
+          <w:sz w:val="22"/>
+          <w:shd w:fill="auto" w:val="clear"/>
+        </w:rPr>
+      </w:pPr>
+      <w:r>
+        <w:rPr>
+          <w:rFonts w:ascii="Calibri" w:hAnsi="Calibri" w:cs="Calibri" w:eastAsia="Calibri"/>
+          <w:color w:val="auto"/>
+          <w:spacing w:val="0"/>
+          <w:position w:val="0"/>
+          <w:sz w:val="22"/>
+          <w:shd w:fill="auto" w:val="clear"/>
+        </w:rPr>
+        <w:t xml:space="preserve">On demand propagation:</w:t>
+      </w:r>
+    </w:p>
+    <w:p>
+      <w:pPr>
+        <w:spacing w:before="0" w:after="200" w:line="276"/>
+        <w:ind w:right="0" w:left="0" w:firstLine="0"/>
+        <w:jc w:val="left"/>
+        <w:rPr>
+          <w:rFonts w:ascii="Calibri" w:hAnsi="Calibri" w:cs="Calibri" w:eastAsia="Calibri"/>
+          <w:color w:val="auto"/>
+          <w:spacing w:val="0"/>
+          <w:position w:val="0"/>
+          <w:sz w:val="22"/>
+          <w:shd w:fill="auto" w:val="clear"/>
+        </w:rPr>
+      </w:pPr>
+      <w:r>
+        <w:rPr>
+          <w:rFonts w:ascii="Calibri" w:hAnsi="Calibri" w:cs="Calibri" w:eastAsia="Calibri"/>
+          <w:color w:val="auto"/>
+          <w:spacing w:val="0"/>
+          <w:position w:val="0"/>
+          <w:sz w:val="22"/>
+          <w:shd w:fill="auto" w:val="clear"/>
+        </w:rPr>
+        <w:t xml:space="preserve">Instead of calculating every single weight and entropy of every cell in the grid every step, only calculate the weights and entropies of those cells(lets call em target cells) who had cells within their context (lets call em context cells) affected in some way (had some tiles eliminated).</w:t>
       </w:r>
     </w:p>
     <w:p>
@@ -772,6 +772,151 @@
           <w:shd w:fill="auto" w:val="clear"/>
         </w:rPr>
         <w:t xml:space="preserve">The reason why i have a self._weights variable in my wf class at all is that I need it to store the weights in the scenario that I get the weights externally (ie from a target image)</w:t>
+      </w:r>
+    </w:p>
+    <w:p>
+      <w:pPr>
+        <w:spacing w:before="0" w:after="200" w:line="276"/>
+        <w:ind w:right="0" w:left="0" w:firstLine="0"/>
+        <w:jc w:val="left"/>
+        <w:rPr>
+          <w:rFonts w:ascii="Calibri" w:hAnsi="Calibri" w:cs="Calibri" w:eastAsia="Calibri"/>
+          <w:color w:val="auto"/>
+          <w:spacing w:val="0"/>
+          <w:position w:val="0"/>
+          <w:sz w:val="22"/>
+          <w:shd w:fill="auto" w:val="clear"/>
+        </w:rPr>
+      </w:pPr>
+      <w:r>
+        <w:rPr>
+          <w:rFonts w:ascii="Calibri" w:hAnsi="Calibri" w:cs="Calibri" w:eastAsia="Calibri"/>
+          <w:color w:val="auto"/>
+          <w:spacing w:val="0"/>
+          <w:position w:val="0"/>
+          <w:sz w:val="22"/>
+          <w:shd w:fill="auto" w:val="clear"/>
+        </w:rPr>
+        <w:t xml:space="preserve">if it shows this error: line 194, in _collapse</w:t>
+      </w:r>
+    </w:p>
+    <w:p>
+      <w:pPr>
+        <w:spacing w:before="0" w:after="200" w:line="276"/>
+        <w:ind w:right="0" w:left="0" w:firstLine="0"/>
+        <w:jc w:val="left"/>
+        <w:rPr>
+          <w:rFonts w:ascii="Calibri" w:hAnsi="Calibri" w:cs="Calibri" w:eastAsia="Calibri"/>
+          <w:color w:val="auto"/>
+          <w:spacing w:val="0"/>
+          <w:position w:val="0"/>
+          <w:sz w:val="22"/>
+          <w:shd w:fill="auto" w:val="clear"/>
+        </w:rPr>
+      </w:pPr>
+      <w:r>
+        <w:rPr>
+          <w:rFonts w:ascii="Calibri" w:hAnsi="Calibri" w:cs="Calibri" w:eastAsia="Calibri"/>
+          <w:color w:val="auto"/>
+          <w:spacing w:val="0"/>
+          <w:position w:val="0"/>
+          <w:sz w:val="22"/>
+          <w:shd w:fill="auto" w:val="clear"/>
+        </w:rPr>
+        <w:t xml:space="preserve">    available_weights = [self._weight_entropy[self._grid.loc_to_index(loc)][0][x] for x in range(len(self._grid.get_pos(loc).tile_active)) if self._grid.get_pos(loc).tile_active[x]]</w:t>
+      </w:r>
+    </w:p>
+    <w:p>
+      <w:pPr>
+        <w:spacing w:before="0" w:after="200" w:line="276"/>
+        <w:ind w:right="0" w:left="0" w:firstLine="0"/>
+        <w:jc w:val="left"/>
+        <w:rPr>
+          <w:rFonts w:ascii="Calibri" w:hAnsi="Calibri" w:cs="Calibri" w:eastAsia="Calibri"/>
+          <w:color w:val="auto"/>
+          <w:spacing w:val="0"/>
+          <w:position w:val="0"/>
+          <w:sz w:val="22"/>
+          <w:shd w:fill="auto" w:val="clear"/>
+        </w:rPr>
+      </w:pPr>
+      <w:r>
+        <w:rPr>
+          <w:rFonts w:ascii="Calibri" w:hAnsi="Calibri" w:cs="Calibri" w:eastAsia="Calibri"/>
+          <w:color w:val="auto"/>
+          <w:spacing w:val="0"/>
+          <w:position w:val="0"/>
+          <w:sz w:val="22"/>
+          <w:shd w:fill="auto" w:val="clear"/>
+        </w:rPr>
+        <w:t xml:space="preserve">that means you tried to select the same place twice cuz calc_weights is going to return an empty weight array if you try to run it on a cell that has already chosen a tile.</w:t>
+      </w:r>
+    </w:p>
+    <w:p>
+      <w:pPr>
+        <w:spacing w:before="0" w:after="200" w:line="276"/>
+        <w:ind w:right="0" w:left="0" w:firstLine="0"/>
+        <w:jc w:val="left"/>
+        <w:rPr>
+          <w:rFonts w:ascii="Calibri" w:hAnsi="Calibri" w:cs="Calibri" w:eastAsia="Calibri"/>
+          <w:color w:val="auto"/>
+          <w:spacing w:val="0"/>
+          <w:position w:val="0"/>
+          <w:sz w:val="22"/>
+          <w:shd w:fill="auto" w:val="clear"/>
+        </w:rPr>
+      </w:pPr>
+    </w:p>
+    <w:p>
+      <w:pPr>
+        <w:spacing w:before="0" w:after="200" w:line="276"/>
+        <w:ind w:right="0" w:left="0" w:firstLine="0"/>
+        <w:jc w:val="left"/>
+        <w:rPr>
+          <w:rFonts w:ascii="Calibri" w:hAnsi="Calibri" w:cs="Calibri" w:eastAsia="Calibri"/>
+          <w:color w:val="auto"/>
+          <w:spacing w:val="0"/>
+          <w:position w:val="0"/>
+          <w:sz w:val="22"/>
+          <w:shd w:fill="auto" w:val="clear"/>
+        </w:rPr>
+      </w:pPr>
+      <w:r>
+        <w:rPr>
+          <w:rFonts w:ascii="Calibri" w:hAnsi="Calibri" w:cs="Calibri" w:eastAsia="Calibri"/>
+          <w:color w:val="auto"/>
+          <w:spacing w:val="0"/>
+          <w:position w:val="0"/>
+          <w:sz w:val="22"/>
+          <w:shd w:fill="auto" w:val="clear"/>
+        </w:rPr>
+        <w:t xml:space="preserve">Decisions:</w:t>
+      </w:r>
+    </w:p>
+    <w:p>
+      <w:pPr>
+        <w:spacing w:before="0" w:after="200" w:line="276"/>
+        <w:ind w:right="0" w:left="0" w:firstLine="0"/>
+        <w:jc w:val="left"/>
+        <w:rPr>
+          <w:rFonts w:ascii="Calibri" w:hAnsi="Calibri" w:cs="Calibri" w:eastAsia="Calibri"/>
+          <w:color w:val="auto"/>
+          <w:spacing w:val="0"/>
+          <w:position w:val="0"/>
+          <w:sz w:val="22"/>
+          <w:shd w:fill="auto" w:val="clear"/>
+        </w:rPr>
+      </w:pPr>
+      <w:r>
+        <w:rPr>
+          <w:rFonts w:ascii="Calibri" w:hAnsi="Calibri" w:cs="Calibri" w:eastAsia="Calibri"/>
+          <w:color w:val="auto"/>
+          <w:spacing w:val="0"/>
+          <w:position w:val="0"/>
+          <w:sz w:val="22"/>
+          <w:shd w:fill="auto" w:val="clear"/>
+        </w:rPr>
+        <w:t xml:space="preserve">I could make the min_entropy_list (the list that stores the locations of all the cells with the min entropy) a list but then have to do an O(n) calculation every time I want to add something to it, or i could make it a set and have to do O(n) to pick something from it and O(n) to delete smth, also Id have to stop using locations and start using indexes</w:t>
       </w:r>
     </w:p>
     <w:p>

</xml_diff>

<commit_message>
Seperated classes into seperate files
</commit_message>
<xml_diff>
--- a/Documentation/Planning Doc.docx
+++ b/Documentation/Planning Doc.docx
@@ -758,6 +758,12 @@
           <w:rFonts w:ascii="Calibri" w:eastAsia="Calibri" w:hAnsi="Calibri" w:cs="Calibri"/>
         </w:rPr>
       </w:pPr>
+      <w:r>
+        <w:rPr>
+          <w:rFonts w:ascii="Calibri" w:eastAsia="Calibri" w:hAnsi="Calibri" w:cs="Calibri"/>
+        </w:rPr>
+        <w:t xml:space="preserve">Make it possible to construct with empty rule list, also </w:t>
+      </w:r>
       <w:r>
         <w:rPr>
           <w:rFonts w:ascii="Calibri" w:eastAsia="Calibri" w:hAnsi="Calibri" w:cs="Calibri"/>

</xml_diff>

<commit_message>
Tried my land, sea, coast rules with 1d. It worked
</commit_message>
<xml_diff>
--- a/Documentation/Planning Doc.docx
+++ b/Documentation/Planning Doc.docx
@@ -176,13 +176,69 @@
         <w:rPr>
           <w:rFonts w:ascii="Calibri" w:eastAsia="Calibri" w:hAnsi="Calibri" w:cs="Calibri"/>
         </w:rPr>
-        <w:t>Instead of calculating every single weight and entropy of every cell in the grid every step, only calculate the weights and entropies of those cells(lets call em target cells) wh</w:t>
-      </w:r>
-      <w:r>
-        <w:rPr>
-          <w:rFonts w:ascii="Calibri" w:eastAsia="Calibri" w:hAnsi="Calibri" w:cs="Calibri"/>
-        </w:rPr>
-        <w:t>o had cells within their context (lets call em context cells) affected in some way (had some tiles eliminated).</w:t>
+        <w:t>Instead of calculating every single weight and entropy of every cell in the grid every step, only calculate the weights and entropies of those cells(</w:t>
+      </w:r>
+      <w:proofErr w:type="spellStart"/>
+      <w:r>
+        <w:rPr>
+          <w:rFonts w:ascii="Calibri" w:eastAsia="Calibri" w:hAnsi="Calibri" w:cs="Calibri"/>
+        </w:rPr>
+        <w:t>lets</w:t>
+      </w:r>
+      <w:proofErr w:type="spellEnd"/>
+      <w:r>
+        <w:rPr>
+          <w:rFonts w:ascii="Calibri" w:eastAsia="Calibri" w:hAnsi="Calibri" w:cs="Calibri"/>
+        </w:rPr>
+        <w:t xml:space="preserve"> call </w:t>
+      </w:r>
+      <w:proofErr w:type="spellStart"/>
+      <w:r>
+        <w:rPr>
+          <w:rFonts w:ascii="Calibri" w:eastAsia="Calibri" w:hAnsi="Calibri" w:cs="Calibri"/>
+        </w:rPr>
+        <w:t>em</w:t>
+      </w:r>
+      <w:proofErr w:type="spellEnd"/>
+      <w:r>
+        <w:rPr>
+          <w:rFonts w:ascii="Calibri" w:eastAsia="Calibri" w:hAnsi="Calibri" w:cs="Calibri"/>
+        </w:rPr>
+        <w:t xml:space="preserve"> target cells) wh</w:t>
+      </w:r>
+      <w:r>
+        <w:rPr>
+          <w:rFonts w:ascii="Calibri" w:eastAsia="Calibri" w:hAnsi="Calibri" w:cs="Calibri"/>
+        </w:rPr>
+        <w:t>o had cells within their context (</w:t>
+      </w:r>
+      <w:proofErr w:type="spellStart"/>
+      <w:r>
+        <w:rPr>
+          <w:rFonts w:ascii="Calibri" w:eastAsia="Calibri" w:hAnsi="Calibri" w:cs="Calibri"/>
+        </w:rPr>
+        <w:t>lets</w:t>
+      </w:r>
+      <w:proofErr w:type="spellEnd"/>
+      <w:r>
+        <w:rPr>
+          <w:rFonts w:ascii="Calibri" w:eastAsia="Calibri" w:hAnsi="Calibri" w:cs="Calibri"/>
+        </w:rPr>
+        <w:t xml:space="preserve"> call </w:t>
+      </w:r>
+      <w:proofErr w:type="spellStart"/>
+      <w:r>
+        <w:rPr>
+          <w:rFonts w:ascii="Calibri" w:eastAsia="Calibri" w:hAnsi="Calibri" w:cs="Calibri"/>
+        </w:rPr>
+        <w:t>em</w:t>
+      </w:r>
+      <w:proofErr w:type="spellEnd"/>
+      <w:r>
+        <w:rPr>
+          <w:rFonts w:ascii="Calibri" w:eastAsia="Calibri" w:hAnsi="Calibri" w:cs="Calibri"/>
+        </w:rPr>
+        <w:t xml:space="preserve"> context cells) affected in some way (had some tiles eliminated).</w:t>
       </w:r>
     </w:p>
     <w:p>
@@ -324,13 +380,55 @@
         <w:rPr>
           <w:rFonts w:ascii="Calibri" w:eastAsia="Calibri" w:hAnsi="Calibri" w:cs="Calibri"/>
         </w:rPr>
-        <w:t>*optional* map: Tile frequencies for calculating its weights. This will be gotten through "getWeightGen" funct</w:t>
-      </w:r>
-      <w:r>
-        <w:rPr>
-          <w:rFonts w:ascii="Calibri" w:eastAsia="Calibri" w:hAnsi="Calibri" w:cs="Calibri"/>
-        </w:rPr>
-        <w:t>ion. the BasicWeightGen obj will take an example img as constructor</w:t>
+        <w:t>*optional* map: Tile frequencies for calculating its weights. This will be gotten through "</w:t>
+      </w:r>
+      <w:proofErr w:type="spellStart"/>
+      <w:r>
+        <w:rPr>
+          <w:rFonts w:ascii="Calibri" w:eastAsia="Calibri" w:hAnsi="Calibri" w:cs="Calibri"/>
+        </w:rPr>
+        <w:t>getWeightGen</w:t>
+      </w:r>
+      <w:proofErr w:type="spellEnd"/>
+      <w:r>
+        <w:rPr>
+          <w:rFonts w:ascii="Calibri" w:eastAsia="Calibri" w:hAnsi="Calibri" w:cs="Calibri"/>
+        </w:rPr>
+        <w:t>" funct</w:t>
+      </w:r>
+      <w:r>
+        <w:rPr>
+          <w:rFonts w:ascii="Calibri" w:eastAsia="Calibri" w:hAnsi="Calibri" w:cs="Calibri"/>
+        </w:rPr>
+        <w:t xml:space="preserve">ion. the </w:t>
+      </w:r>
+      <w:proofErr w:type="spellStart"/>
+      <w:r>
+        <w:rPr>
+          <w:rFonts w:ascii="Calibri" w:eastAsia="Calibri" w:hAnsi="Calibri" w:cs="Calibri"/>
+        </w:rPr>
+        <w:t>BasicWeightGen</w:t>
+      </w:r>
+      <w:proofErr w:type="spellEnd"/>
+      <w:r>
+        <w:rPr>
+          <w:rFonts w:ascii="Calibri" w:eastAsia="Calibri" w:hAnsi="Calibri" w:cs="Calibri"/>
+        </w:rPr>
+        <w:t xml:space="preserve"> obj will take an example </w:t>
+      </w:r>
+      <w:proofErr w:type="spellStart"/>
+      <w:r>
+        <w:rPr>
+          <w:rFonts w:ascii="Calibri" w:eastAsia="Calibri" w:hAnsi="Calibri" w:cs="Calibri"/>
+        </w:rPr>
+        <w:t>img</w:t>
+      </w:r>
+      <w:proofErr w:type="spellEnd"/>
+      <w:r>
+        <w:rPr>
+          <w:rFonts w:ascii="Calibri" w:eastAsia="Calibri" w:hAnsi="Calibri" w:cs="Calibri"/>
+        </w:rPr>
+        <w:t xml:space="preserve"> as constructor</w:t>
       </w:r>
     </w:p>
     <w:p>
@@ -358,7 +456,49 @@
         <w:rPr>
           <w:rFonts w:ascii="Calibri" w:eastAsia="Calibri" w:hAnsi="Calibri" w:cs="Calibri"/>
         </w:rPr>
-        <w:t>2.   I need seperate visualizer object that maps Tile ID's to Tiles objects (be they images or voxels or 3d objs etc).</w:t>
+        <w:t xml:space="preserve">2.   I need </w:t>
+      </w:r>
+      <w:proofErr w:type="spellStart"/>
+      <w:r>
+        <w:rPr>
+          <w:rFonts w:ascii="Calibri" w:eastAsia="Calibri" w:hAnsi="Calibri" w:cs="Calibri"/>
+        </w:rPr>
+        <w:t>seperate</w:t>
+      </w:r>
+      <w:proofErr w:type="spellEnd"/>
+      <w:r>
+        <w:rPr>
+          <w:rFonts w:ascii="Calibri" w:eastAsia="Calibri" w:hAnsi="Calibri" w:cs="Calibri"/>
+        </w:rPr>
+        <w:t xml:space="preserve"> visualizer object that maps Tile ID's to Tiles objects (be they images or voxels or 3d </w:t>
+      </w:r>
+      <w:proofErr w:type="spellStart"/>
+      <w:r>
+        <w:rPr>
+          <w:rFonts w:ascii="Calibri" w:eastAsia="Calibri" w:hAnsi="Calibri" w:cs="Calibri"/>
+        </w:rPr>
+        <w:t>objs</w:t>
+      </w:r>
+      <w:proofErr w:type="spellEnd"/>
+      <w:r>
+        <w:rPr>
+          <w:rFonts w:ascii="Calibri" w:eastAsia="Calibri" w:hAnsi="Calibri" w:cs="Calibri"/>
+        </w:rPr>
+        <w:t xml:space="preserve"> </w:t>
+      </w:r>
+      <w:proofErr w:type="spellStart"/>
+      <w:r>
+        <w:rPr>
+          <w:rFonts w:ascii="Calibri" w:eastAsia="Calibri" w:hAnsi="Calibri" w:cs="Calibri"/>
+        </w:rPr>
+        <w:t>etc</w:t>
+      </w:r>
+      <w:proofErr w:type="spellEnd"/>
+      <w:r>
+        <w:rPr>
+          <w:rFonts w:ascii="Calibri" w:eastAsia="Calibri" w:hAnsi="Calibri" w:cs="Calibri"/>
+        </w:rPr>
+        <w:t>).</w:t>
       </w:r>
     </w:p>
     <w:p>
@@ -437,7 +577,21 @@
         <w:rPr>
           <w:rFonts w:ascii="Calibri" w:eastAsia="Calibri" w:hAnsi="Calibri" w:cs="Calibri"/>
         </w:rPr>
-        <w:t xml:space="preserve"> inventory in the WF constructor is a dict that maps tile id to number of units</w:t>
+        <w:t xml:space="preserve"> inventory in the WF constructor is a </w:t>
+      </w:r>
+      <w:proofErr w:type="spellStart"/>
+      <w:r>
+        <w:rPr>
+          <w:rFonts w:ascii="Calibri" w:eastAsia="Calibri" w:hAnsi="Calibri" w:cs="Calibri"/>
+        </w:rPr>
+        <w:t>dict</w:t>
+      </w:r>
+      <w:proofErr w:type="spellEnd"/>
+      <w:r>
+        <w:rPr>
+          <w:rFonts w:ascii="Calibri" w:eastAsia="Calibri" w:hAnsi="Calibri" w:cs="Calibri"/>
+        </w:rPr>
+        <w:t xml:space="preserve"> that maps tile id to number of units</w:t>
       </w:r>
       <w:r>
         <w:rPr>
@@ -497,7 +651,63 @@
         <w:rPr>
           <w:rFonts w:ascii="Calibri" w:eastAsia="Calibri" w:hAnsi="Calibri" w:cs="Calibri"/>
         </w:rPr>
-        <w:t>The reason why i have a self._weights variable in my wf class at all is that I need it to store the weights in the scenario that I get the weights externally (ie from a target im</w:t>
+        <w:t xml:space="preserve">The reason why </w:t>
+      </w:r>
+      <w:proofErr w:type="spellStart"/>
+      <w:r>
+        <w:rPr>
+          <w:rFonts w:ascii="Calibri" w:eastAsia="Calibri" w:hAnsi="Calibri" w:cs="Calibri"/>
+        </w:rPr>
+        <w:t>i</w:t>
+      </w:r>
+      <w:proofErr w:type="spellEnd"/>
+      <w:r>
+        <w:rPr>
+          <w:rFonts w:ascii="Calibri" w:eastAsia="Calibri" w:hAnsi="Calibri" w:cs="Calibri"/>
+        </w:rPr>
+        <w:t xml:space="preserve"> have a </w:t>
+      </w:r>
+      <w:proofErr w:type="spellStart"/>
+      <w:r>
+        <w:rPr>
+          <w:rFonts w:ascii="Calibri" w:eastAsia="Calibri" w:hAnsi="Calibri" w:cs="Calibri"/>
+        </w:rPr>
+        <w:t>self._weights</w:t>
+      </w:r>
+      <w:proofErr w:type="spellEnd"/>
+      <w:r>
+        <w:rPr>
+          <w:rFonts w:ascii="Calibri" w:eastAsia="Calibri" w:hAnsi="Calibri" w:cs="Calibri"/>
+        </w:rPr>
+        <w:t xml:space="preserve"> variable in my </w:t>
+      </w:r>
+      <w:proofErr w:type="spellStart"/>
+      <w:r>
+        <w:rPr>
+          <w:rFonts w:ascii="Calibri" w:eastAsia="Calibri" w:hAnsi="Calibri" w:cs="Calibri"/>
+        </w:rPr>
+        <w:t>wf</w:t>
+      </w:r>
+      <w:proofErr w:type="spellEnd"/>
+      <w:r>
+        <w:rPr>
+          <w:rFonts w:ascii="Calibri" w:eastAsia="Calibri" w:hAnsi="Calibri" w:cs="Calibri"/>
+        </w:rPr>
+        <w:t xml:space="preserve"> class at all is that I need it to store the weights in the scenario that I get the weights externally (</w:t>
+      </w:r>
+      <w:proofErr w:type="spellStart"/>
+      <w:r>
+        <w:rPr>
+          <w:rFonts w:ascii="Calibri" w:eastAsia="Calibri" w:hAnsi="Calibri" w:cs="Calibri"/>
+        </w:rPr>
+        <w:t>ie</w:t>
+      </w:r>
+      <w:proofErr w:type="spellEnd"/>
+      <w:r>
+        <w:rPr>
+          <w:rFonts w:ascii="Calibri" w:eastAsia="Calibri" w:hAnsi="Calibri" w:cs="Calibri"/>
+        </w:rPr>
+        <w:t xml:space="preserve"> from a target im</w:t>
       </w:r>
       <w:r>
         <w:rPr>
@@ -531,7 +741,119 @@
         <w:rPr>
           <w:rFonts w:ascii="Calibri" w:eastAsia="Calibri" w:hAnsi="Calibri" w:cs="Calibri"/>
         </w:rPr>
-        <w:t xml:space="preserve">    available_weights = [self._weight_entropy[self._grid.loc_to_index(loc)][0][x] for x in range(len(self._grid.get_pos(loc).tile_active)) if self._grid.get_pos(loc).tile_active[x]]</w:t>
+        <w:t xml:space="preserve">    </w:t>
+      </w:r>
+      <w:proofErr w:type="spellStart"/>
+      <w:r>
+        <w:rPr>
+          <w:rFonts w:ascii="Calibri" w:eastAsia="Calibri" w:hAnsi="Calibri" w:cs="Calibri"/>
+        </w:rPr>
+        <w:t>available_weights</w:t>
+      </w:r>
+      <w:proofErr w:type="spellEnd"/>
+      <w:r>
+        <w:rPr>
+          <w:rFonts w:ascii="Calibri" w:eastAsia="Calibri" w:hAnsi="Calibri" w:cs="Calibri"/>
+        </w:rPr>
+        <w:t xml:space="preserve"> = [self._</w:t>
+      </w:r>
+      <w:proofErr w:type="spellStart"/>
+      <w:r>
+        <w:rPr>
+          <w:rFonts w:ascii="Calibri" w:eastAsia="Calibri" w:hAnsi="Calibri" w:cs="Calibri"/>
+        </w:rPr>
+        <w:t>weight_entropy</w:t>
+      </w:r>
+      <w:proofErr w:type="spellEnd"/>
+      <w:r>
+        <w:rPr>
+          <w:rFonts w:ascii="Calibri" w:eastAsia="Calibri" w:hAnsi="Calibri" w:cs="Calibri"/>
+        </w:rPr>
+        <w:t>[self._</w:t>
+      </w:r>
+      <w:proofErr w:type="spellStart"/>
+      <w:r>
+        <w:rPr>
+          <w:rFonts w:ascii="Calibri" w:eastAsia="Calibri" w:hAnsi="Calibri" w:cs="Calibri"/>
+        </w:rPr>
+        <w:t>grid.loc_to_index</w:t>
+      </w:r>
+      <w:proofErr w:type="spellEnd"/>
+      <w:r>
+        <w:rPr>
+          <w:rFonts w:ascii="Calibri" w:eastAsia="Calibri" w:hAnsi="Calibri" w:cs="Calibri"/>
+        </w:rPr>
+        <w:t>(loc)][0][x] for x in range(</w:t>
+      </w:r>
+      <w:proofErr w:type="spellStart"/>
+      <w:r>
+        <w:rPr>
+          <w:rFonts w:ascii="Calibri" w:eastAsia="Calibri" w:hAnsi="Calibri" w:cs="Calibri"/>
+        </w:rPr>
+        <w:t>len</w:t>
+      </w:r>
+      <w:proofErr w:type="spellEnd"/>
+      <w:r>
+        <w:rPr>
+          <w:rFonts w:ascii="Calibri" w:eastAsia="Calibri" w:hAnsi="Calibri" w:cs="Calibri"/>
+        </w:rPr>
+        <w:t>(self._</w:t>
+      </w:r>
+      <w:proofErr w:type="spellStart"/>
+      <w:r>
+        <w:rPr>
+          <w:rFonts w:ascii="Calibri" w:eastAsia="Calibri" w:hAnsi="Calibri" w:cs="Calibri"/>
+        </w:rPr>
+        <w:t>grid.get_pos</w:t>
+      </w:r>
+      <w:proofErr w:type="spellEnd"/>
+      <w:r>
+        <w:rPr>
+          <w:rFonts w:ascii="Calibri" w:eastAsia="Calibri" w:hAnsi="Calibri" w:cs="Calibri"/>
+        </w:rPr>
+        <w:t>(loc).</w:t>
+      </w:r>
+      <w:proofErr w:type="spellStart"/>
+      <w:r>
+        <w:rPr>
+          <w:rFonts w:ascii="Calibri" w:eastAsia="Calibri" w:hAnsi="Calibri" w:cs="Calibri"/>
+        </w:rPr>
+        <w:t>tile_active</w:t>
+      </w:r>
+      <w:proofErr w:type="spellEnd"/>
+      <w:r>
+        <w:rPr>
+          <w:rFonts w:ascii="Calibri" w:eastAsia="Calibri" w:hAnsi="Calibri" w:cs="Calibri"/>
+        </w:rPr>
+        <w:t>)) if self._</w:t>
+      </w:r>
+      <w:proofErr w:type="spellStart"/>
+      <w:r>
+        <w:rPr>
+          <w:rFonts w:ascii="Calibri" w:eastAsia="Calibri" w:hAnsi="Calibri" w:cs="Calibri"/>
+        </w:rPr>
+        <w:t>grid.get_pos</w:t>
+      </w:r>
+      <w:proofErr w:type="spellEnd"/>
+      <w:r>
+        <w:rPr>
+          <w:rFonts w:ascii="Calibri" w:eastAsia="Calibri" w:hAnsi="Calibri" w:cs="Calibri"/>
+        </w:rPr>
+        <w:t>(loc).</w:t>
+      </w:r>
+      <w:proofErr w:type="spellStart"/>
+      <w:r>
+        <w:rPr>
+          <w:rFonts w:ascii="Calibri" w:eastAsia="Calibri" w:hAnsi="Calibri" w:cs="Calibri"/>
+        </w:rPr>
+        <w:t>tile_active</w:t>
+      </w:r>
+      <w:proofErr w:type="spellEnd"/>
+      <w:r>
+        <w:rPr>
+          <w:rFonts w:ascii="Calibri" w:eastAsia="Calibri" w:hAnsi="Calibri" w:cs="Calibri"/>
+        </w:rPr>
+        <w:t>[x]]</w:t>
       </w:r>
     </w:p>
     <w:p>
@@ -551,7 +873,35 @@
         <w:rPr>
           <w:rFonts w:ascii="Calibri" w:eastAsia="Calibri" w:hAnsi="Calibri" w:cs="Calibri"/>
         </w:rPr>
-        <w:t>o select the same place twice cuz calc_weights is going to return an empty weight array if you try to run it on a cell that has already chosen a tile.</w:t>
+        <w:t xml:space="preserve">o select the same place twice </w:t>
+      </w:r>
+      <w:proofErr w:type="spellStart"/>
+      <w:r>
+        <w:rPr>
+          <w:rFonts w:ascii="Calibri" w:eastAsia="Calibri" w:hAnsi="Calibri" w:cs="Calibri"/>
+        </w:rPr>
+        <w:t>cuz</w:t>
+      </w:r>
+      <w:proofErr w:type="spellEnd"/>
+      <w:r>
+        <w:rPr>
+          <w:rFonts w:ascii="Calibri" w:eastAsia="Calibri" w:hAnsi="Calibri" w:cs="Calibri"/>
+        </w:rPr>
+        <w:t xml:space="preserve"> </w:t>
+      </w:r>
+      <w:proofErr w:type="spellStart"/>
+      <w:r>
+        <w:rPr>
+          <w:rFonts w:ascii="Calibri" w:eastAsia="Calibri" w:hAnsi="Calibri" w:cs="Calibri"/>
+        </w:rPr>
+        <w:t>calc_weights</w:t>
+      </w:r>
+      <w:proofErr w:type="spellEnd"/>
+      <w:r>
+        <w:rPr>
+          <w:rFonts w:ascii="Calibri" w:eastAsia="Calibri" w:hAnsi="Calibri" w:cs="Calibri"/>
+        </w:rPr>
+        <w:t xml:space="preserve"> is going to return an empty weight array if you try to run it on a cell that has already chosen a tile.</w:t>
       </w:r>
     </w:p>
     <w:p>
@@ -587,13 +937,69 @@
         <w:rPr>
           <w:rFonts w:ascii="Calibri" w:eastAsia="Calibri" w:hAnsi="Calibri" w:cs="Calibri"/>
         </w:rPr>
-        <w:t>I could make the min_entropy_list (the list that stores the locations of all the cells with t</w:t>
-      </w:r>
-      <w:r>
-        <w:rPr>
-          <w:rFonts w:ascii="Calibri" w:eastAsia="Calibri" w:hAnsi="Calibri" w:cs="Calibri"/>
-        </w:rPr>
-        <w:t>he min entropy) a list but then have to do an O(n) calculation every time I want to add something to it, or i could make it a set and have to do O(n) to pick something from it and O(n) to delete smth, also Id have to stop using locations and start using in</w:t>
+        <w:t xml:space="preserve">I could make the </w:t>
+      </w:r>
+      <w:proofErr w:type="spellStart"/>
+      <w:r>
+        <w:rPr>
+          <w:rFonts w:ascii="Calibri" w:eastAsia="Calibri" w:hAnsi="Calibri" w:cs="Calibri"/>
+        </w:rPr>
+        <w:t>min_entropy_list</w:t>
+      </w:r>
+      <w:proofErr w:type="spellEnd"/>
+      <w:r>
+        <w:rPr>
+          <w:rFonts w:ascii="Calibri" w:eastAsia="Calibri" w:hAnsi="Calibri" w:cs="Calibri"/>
+        </w:rPr>
+        <w:t xml:space="preserve"> (the list that stores the locations of all the cells with t</w:t>
+      </w:r>
+      <w:r>
+        <w:rPr>
+          <w:rFonts w:ascii="Calibri" w:eastAsia="Calibri" w:hAnsi="Calibri" w:cs="Calibri"/>
+        </w:rPr>
+        <w:t xml:space="preserve">he min entropy) a list but then have to do an O(n) calculation every time I want to add something to it, or </w:t>
+      </w:r>
+      <w:proofErr w:type="spellStart"/>
+      <w:r>
+        <w:rPr>
+          <w:rFonts w:ascii="Calibri" w:eastAsia="Calibri" w:hAnsi="Calibri" w:cs="Calibri"/>
+        </w:rPr>
+        <w:t>i</w:t>
+      </w:r>
+      <w:proofErr w:type="spellEnd"/>
+      <w:r>
+        <w:rPr>
+          <w:rFonts w:ascii="Calibri" w:eastAsia="Calibri" w:hAnsi="Calibri" w:cs="Calibri"/>
+        </w:rPr>
+        <w:t xml:space="preserve"> could make it a set and have to do O(n) to pick something from it and O(n) to delete </w:t>
+      </w:r>
+      <w:proofErr w:type="spellStart"/>
+      <w:r>
+        <w:rPr>
+          <w:rFonts w:ascii="Calibri" w:eastAsia="Calibri" w:hAnsi="Calibri" w:cs="Calibri"/>
+        </w:rPr>
+        <w:t>smth</w:t>
+      </w:r>
+      <w:proofErr w:type="spellEnd"/>
+      <w:r>
+        <w:rPr>
+          <w:rFonts w:ascii="Calibri" w:eastAsia="Calibri" w:hAnsi="Calibri" w:cs="Calibri"/>
+        </w:rPr>
+        <w:t xml:space="preserve">, also </w:t>
+      </w:r>
+      <w:proofErr w:type="spellStart"/>
+      <w:r>
+        <w:rPr>
+          <w:rFonts w:ascii="Calibri" w:eastAsia="Calibri" w:hAnsi="Calibri" w:cs="Calibri"/>
+        </w:rPr>
+        <w:t>Id</w:t>
+      </w:r>
+      <w:proofErr w:type="spellEnd"/>
+      <w:r>
+        <w:rPr>
+          <w:rFonts w:ascii="Calibri" w:eastAsia="Calibri" w:hAnsi="Calibri" w:cs="Calibri"/>
+        </w:rPr>
+        <w:t xml:space="preserve"> have to stop using locations and start using in</w:t>
       </w:r>
       <w:r>
         <w:rPr>
@@ -650,7 +1056,21 @@
           <w:rFonts w:ascii="Calibri" w:eastAsia="Calibri" w:hAnsi="Calibri" w:cs="Calibri"/>
         </w:rPr>
         <w:lastRenderedPageBreak/>
-        <w:t>Why doesnt the water fill in like the land and coast when stepping ever since weighted choices in collapsing?</w:t>
+        <w:t xml:space="preserve">Why </w:t>
+      </w:r>
+      <w:proofErr w:type="spellStart"/>
+      <w:r>
+        <w:rPr>
+          <w:rFonts w:ascii="Calibri" w:eastAsia="Calibri" w:hAnsi="Calibri" w:cs="Calibri"/>
+        </w:rPr>
+        <w:t>doesnt</w:t>
+      </w:r>
+      <w:proofErr w:type="spellEnd"/>
+      <w:r>
+        <w:rPr>
+          <w:rFonts w:ascii="Calibri" w:eastAsia="Calibri" w:hAnsi="Calibri" w:cs="Calibri"/>
+        </w:rPr>
+        <w:t xml:space="preserve"> the water fill in like the land and coast when stepping ever since weighted choices in collapsing?</w:t>
       </w:r>
     </w:p>
     <w:p>
@@ -684,7 +1104,21 @@
         <w:rPr>
           <w:rFonts w:ascii="Calibri" w:eastAsia="Calibri" w:hAnsi="Calibri" w:cs="Calibri"/>
         </w:rPr>
-        <w:t>Left edge also violates our rules, thats got to be a propagation problem. Also sometimes generation fails in a cell when it can succeed???</w:t>
+        <w:t xml:space="preserve">Left edge also violates our rules, </w:t>
+      </w:r>
+      <w:proofErr w:type="spellStart"/>
+      <w:r>
+        <w:rPr>
+          <w:rFonts w:ascii="Calibri" w:eastAsia="Calibri" w:hAnsi="Calibri" w:cs="Calibri"/>
+        </w:rPr>
+        <w:t>thats</w:t>
+      </w:r>
+      <w:proofErr w:type="spellEnd"/>
+      <w:r>
+        <w:rPr>
+          <w:rFonts w:ascii="Calibri" w:eastAsia="Calibri" w:hAnsi="Calibri" w:cs="Calibri"/>
+        </w:rPr>
+        <w:t xml:space="preserve"> got to be a propagation problem. Also sometimes generation fails in a cell when it can succeed???</w:t>
       </w:r>
     </w:p>
     <w:p>
@@ -730,25 +1164,19 @@
           <w:rFonts w:ascii="Calibri" w:eastAsia="Calibri" w:hAnsi="Calibri" w:cs="Calibri"/>
         </w:rPr>
       </w:pPr>
-      <w:r>
-        <w:rPr>
-          <w:rFonts w:ascii="Calibri" w:eastAsia="Calibri" w:hAnsi="Calibri" w:cs="Calibri"/>
-        </w:rPr>
-        <w:t>Todo:</w:t>
-      </w:r>
-    </w:p>
-    <w:p>
-      <w:pPr>
-        <w:spacing w:after="200" w:line="276" w:lineRule="auto"/>
-        <w:rPr>
-          <w:rFonts w:ascii="Calibri" w:eastAsia="Calibri" w:hAnsi="Calibri" w:cs="Calibri"/>
-        </w:rPr>
-      </w:pPr>
-      <w:r>
-        <w:rPr>
-          <w:rFonts w:ascii="Calibri" w:eastAsia="Calibri" w:hAnsi="Calibri" w:cs="Calibri"/>
-        </w:rPr>
-        <w:t>Make wfcollapse 1d</w:t>
+      <w:proofErr w:type="spellStart"/>
+      <w:r>
+        <w:rPr>
+          <w:rFonts w:ascii="Calibri" w:eastAsia="Calibri" w:hAnsi="Calibri" w:cs="Calibri"/>
+        </w:rPr>
+        <w:t>Todo</w:t>
+      </w:r>
+      <w:proofErr w:type="spellEnd"/>
+      <w:r>
+        <w:rPr>
+          <w:rFonts w:ascii="Calibri" w:eastAsia="Calibri" w:hAnsi="Calibri" w:cs="Calibri"/>
+        </w:rPr>
+        <w:t>:</w:t>
       </w:r>
     </w:p>
     <w:p>
@@ -788,7 +1216,21 @@
         <w:rPr>
           <w:rFonts w:ascii="Calibri" w:eastAsia="Calibri" w:hAnsi="Calibri" w:cs="Calibri"/>
         </w:rPr>
-        <w:t>Sample problem: have each tile represent some math function, eg +5, -2, *3,</w:t>
+        <w:t xml:space="preserve">Sample problem: have each tile represent some math function, </w:t>
+      </w:r>
+      <w:proofErr w:type="spellStart"/>
+      <w:r>
+        <w:rPr>
+          <w:rFonts w:ascii="Calibri" w:eastAsia="Calibri" w:hAnsi="Calibri" w:cs="Calibri"/>
+        </w:rPr>
+        <w:t>eg</w:t>
+      </w:r>
+      <w:proofErr w:type="spellEnd"/>
+      <w:r>
+        <w:rPr>
+          <w:rFonts w:ascii="Calibri" w:eastAsia="Calibri" w:hAnsi="Calibri" w:cs="Calibri"/>
+        </w:rPr>
+        <w:t xml:space="preserve"> +5, -2, *3,</w:t>
       </w:r>
       <w:r>
         <w:rPr>
@@ -800,7 +1242,21 @@
         <w:rPr>
           <w:rFonts w:ascii="Calibri" w:eastAsia="Calibri" w:hAnsi="Calibri" w:cs="Calibri"/>
         </w:rPr>
-        <w:t xml:space="preserve"> etc figure out how to do the same thing using least possible tiles. Reward is combination of distance from answer, with a spot on answer giving full reward in that part, and number of tiles used but that is weighted by how close the produced answers were to the actual answer.  Have some hard limits (say were only taking samples from -3 to 3). Maybe use non-linear math functions as well if we want to push it. Maybe tiles have prices as well that factor into the reward</w:t>
+        <w:t xml:space="preserve"> </w:t>
+      </w:r>
+      <w:proofErr w:type="spellStart"/>
+      <w:r>
+        <w:rPr>
+          <w:rFonts w:ascii="Calibri" w:eastAsia="Calibri" w:hAnsi="Calibri" w:cs="Calibri"/>
+        </w:rPr>
+        <w:t>etc</w:t>
+      </w:r>
+      <w:proofErr w:type="spellEnd"/>
+      <w:r>
+        <w:rPr>
+          <w:rFonts w:ascii="Calibri" w:eastAsia="Calibri" w:hAnsi="Calibri" w:cs="Calibri"/>
+        </w:rPr>
+        <w:t xml:space="preserve"> figure out how to do the same thing using least possible tiles. Reward is combination of distance from answer, with a spot on answer giving full reward in that part, and number of tiles used but that is weighted by how close the produced answers were to the actual answer.  Have some hard limits (say were only taking samples from -3 to 3). Maybe use non-linear math functions as well if we want to push it. Maybe tiles have prices as well that factor into the reward</w:t>
       </w:r>
       <w:r>
         <w:rPr>

</xml_diff>

<commit_message>
Updated propagate function in WFCollapse to zero in on what exactly changes from one implementation to the next
</commit_message>
<xml_diff>
--- a/Documentation/Planning Doc.docx
+++ b/Documentation/Planning Doc.docx
@@ -51,13 +51,7 @@
         <w:rPr>
           <w:rFonts w:ascii="Calibri" w:eastAsia="Calibri" w:hAnsi="Calibri" w:cs="Calibri"/>
         </w:rPr>
-        <w:t>Collapse: Set cell to random tile based on weights. remove resource from</w:t>
-      </w:r>
-      <w:r>
-        <w:rPr>
-          <w:rFonts w:ascii="Calibri" w:eastAsia="Calibri" w:hAnsi="Calibri" w:cs="Calibri"/>
-        </w:rPr>
-        <w:t xml:space="preserve"> inventory</w:t>
+        <w:t>Collapse: Set cell to random tile based on weights. remove resource from inventory</w:t>
       </w:r>
     </w:p>
     <w:p>
@@ -134,13 +128,7 @@
         <w:rPr>
           <w:rFonts w:ascii="Calibri" w:eastAsia="Calibri" w:hAnsi="Calibri" w:cs="Calibri"/>
         </w:rPr>
-        <w:t>Weight</w:t>
-      </w:r>
-      <w:r>
-        <w:rPr>
-          <w:rFonts w:ascii="Calibri" w:eastAsia="Calibri" w:hAnsi="Calibri" w:cs="Calibri"/>
-        </w:rPr>
-        <w:t xml:space="preserve"> Generator(Current state of grid(called the context))</w:t>
+        <w:t>Weight Generator(Current state of grid(called the context))</w:t>
       </w:r>
     </w:p>
     <w:p>
@@ -176,69 +164,7 @@
         <w:rPr>
           <w:rFonts w:ascii="Calibri" w:eastAsia="Calibri" w:hAnsi="Calibri" w:cs="Calibri"/>
         </w:rPr>
-        <w:t>Instead of calculating every single weight and entropy of every cell in the grid every step, only calculate the weights and entropies of those cells(</w:t>
-      </w:r>
-      <w:proofErr w:type="spellStart"/>
-      <w:r>
-        <w:rPr>
-          <w:rFonts w:ascii="Calibri" w:eastAsia="Calibri" w:hAnsi="Calibri" w:cs="Calibri"/>
-        </w:rPr>
-        <w:t>lets</w:t>
-      </w:r>
-      <w:proofErr w:type="spellEnd"/>
-      <w:r>
-        <w:rPr>
-          <w:rFonts w:ascii="Calibri" w:eastAsia="Calibri" w:hAnsi="Calibri" w:cs="Calibri"/>
-        </w:rPr>
-        <w:t xml:space="preserve"> call </w:t>
-      </w:r>
-      <w:proofErr w:type="spellStart"/>
-      <w:r>
-        <w:rPr>
-          <w:rFonts w:ascii="Calibri" w:eastAsia="Calibri" w:hAnsi="Calibri" w:cs="Calibri"/>
-        </w:rPr>
-        <w:t>em</w:t>
-      </w:r>
-      <w:proofErr w:type="spellEnd"/>
-      <w:r>
-        <w:rPr>
-          <w:rFonts w:ascii="Calibri" w:eastAsia="Calibri" w:hAnsi="Calibri" w:cs="Calibri"/>
-        </w:rPr>
-        <w:t xml:space="preserve"> target cells) wh</w:t>
-      </w:r>
-      <w:r>
-        <w:rPr>
-          <w:rFonts w:ascii="Calibri" w:eastAsia="Calibri" w:hAnsi="Calibri" w:cs="Calibri"/>
-        </w:rPr>
-        <w:t>o had cells within their context (</w:t>
-      </w:r>
-      <w:proofErr w:type="spellStart"/>
-      <w:r>
-        <w:rPr>
-          <w:rFonts w:ascii="Calibri" w:eastAsia="Calibri" w:hAnsi="Calibri" w:cs="Calibri"/>
-        </w:rPr>
-        <w:t>lets</w:t>
-      </w:r>
-      <w:proofErr w:type="spellEnd"/>
-      <w:r>
-        <w:rPr>
-          <w:rFonts w:ascii="Calibri" w:eastAsia="Calibri" w:hAnsi="Calibri" w:cs="Calibri"/>
-        </w:rPr>
-        <w:t xml:space="preserve"> call </w:t>
-      </w:r>
-      <w:proofErr w:type="spellStart"/>
-      <w:r>
-        <w:rPr>
-          <w:rFonts w:ascii="Calibri" w:eastAsia="Calibri" w:hAnsi="Calibri" w:cs="Calibri"/>
-        </w:rPr>
-        <w:t>em</w:t>
-      </w:r>
-      <w:proofErr w:type="spellEnd"/>
-      <w:r>
-        <w:rPr>
-          <w:rFonts w:ascii="Calibri" w:eastAsia="Calibri" w:hAnsi="Calibri" w:cs="Calibri"/>
-        </w:rPr>
-        <w:t xml:space="preserve"> context cells) affected in some way (had some tiles eliminated).</w:t>
+        <w:t>Instead of calculating every single weight and entropy of every cell in the grid every step, only calculate the weights and entropies of those cells(lets call em target cells) who had cells within their context (lets call em context cells) affected in some way (had some tiles eliminated).</w:t>
       </w:r>
     </w:p>
     <w:p>
@@ -336,13 +262,7 @@
         <w:rPr>
           <w:rFonts w:ascii="Calibri" w:eastAsia="Calibri" w:hAnsi="Calibri" w:cs="Calibri"/>
         </w:rPr>
-        <w:t xml:space="preserve">map: Tile ID </w:t>
-      </w:r>
-      <w:r>
-        <w:rPr>
-          <w:rFonts w:ascii="Calibri" w:eastAsia="Calibri" w:hAnsi="Calibri" w:cs="Calibri"/>
-        </w:rPr>
-        <w:t>to num available in inventory. Every empty mapping means infinite</w:t>
+        <w:t>map: Tile ID to num available in inventory. Every empty mapping means infinite</w:t>
       </w:r>
     </w:p>
     <w:p>
@@ -380,55 +300,7 @@
         <w:rPr>
           <w:rFonts w:ascii="Calibri" w:eastAsia="Calibri" w:hAnsi="Calibri" w:cs="Calibri"/>
         </w:rPr>
-        <w:t>*optional* map: Tile frequencies for calculating its weights. This will be gotten through "</w:t>
-      </w:r>
-      <w:proofErr w:type="spellStart"/>
-      <w:r>
-        <w:rPr>
-          <w:rFonts w:ascii="Calibri" w:eastAsia="Calibri" w:hAnsi="Calibri" w:cs="Calibri"/>
-        </w:rPr>
-        <w:t>getWeightGen</w:t>
-      </w:r>
-      <w:proofErr w:type="spellEnd"/>
-      <w:r>
-        <w:rPr>
-          <w:rFonts w:ascii="Calibri" w:eastAsia="Calibri" w:hAnsi="Calibri" w:cs="Calibri"/>
-        </w:rPr>
-        <w:t>" funct</w:t>
-      </w:r>
-      <w:r>
-        <w:rPr>
-          <w:rFonts w:ascii="Calibri" w:eastAsia="Calibri" w:hAnsi="Calibri" w:cs="Calibri"/>
-        </w:rPr>
-        <w:t xml:space="preserve">ion. the </w:t>
-      </w:r>
-      <w:proofErr w:type="spellStart"/>
-      <w:r>
-        <w:rPr>
-          <w:rFonts w:ascii="Calibri" w:eastAsia="Calibri" w:hAnsi="Calibri" w:cs="Calibri"/>
-        </w:rPr>
-        <w:t>BasicWeightGen</w:t>
-      </w:r>
-      <w:proofErr w:type="spellEnd"/>
-      <w:r>
-        <w:rPr>
-          <w:rFonts w:ascii="Calibri" w:eastAsia="Calibri" w:hAnsi="Calibri" w:cs="Calibri"/>
-        </w:rPr>
-        <w:t xml:space="preserve"> obj will take an example </w:t>
-      </w:r>
-      <w:proofErr w:type="spellStart"/>
-      <w:r>
-        <w:rPr>
-          <w:rFonts w:ascii="Calibri" w:eastAsia="Calibri" w:hAnsi="Calibri" w:cs="Calibri"/>
-        </w:rPr>
-        <w:t>img</w:t>
-      </w:r>
-      <w:proofErr w:type="spellEnd"/>
-      <w:r>
-        <w:rPr>
-          <w:rFonts w:ascii="Calibri" w:eastAsia="Calibri" w:hAnsi="Calibri" w:cs="Calibri"/>
-        </w:rPr>
-        <w:t xml:space="preserve"> as constructor</w:t>
+        <w:t>*optional* map: Tile frequencies for calculating its weights. This will be gotten through "getWeightGen" function. the BasicWeightGen obj will take an example img as constructor</w:t>
       </w:r>
     </w:p>
     <w:p>
@@ -456,49 +328,7 @@
         <w:rPr>
           <w:rFonts w:ascii="Calibri" w:eastAsia="Calibri" w:hAnsi="Calibri" w:cs="Calibri"/>
         </w:rPr>
-        <w:t xml:space="preserve">2.   I need </w:t>
-      </w:r>
-      <w:proofErr w:type="spellStart"/>
-      <w:r>
-        <w:rPr>
-          <w:rFonts w:ascii="Calibri" w:eastAsia="Calibri" w:hAnsi="Calibri" w:cs="Calibri"/>
-        </w:rPr>
-        <w:t>seperate</w:t>
-      </w:r>
-      <w:proofErr w:type="spellEnd"/>
-      <w:r>
-        <w:rPr>
-          <w:rFonts w:ascii="Calibri" w:eastAsia="Calibri" w:hAnsi="Calibri" w:cs="Calibri"/>
-        </w:rPr>
-        <w:t xml:space="preserve"> visualizer object that maps Tile ID's to Tiles objects (be they images or voxels or 3d </w:t>
-      </w:r>
-      <w:proofErr w:type="spellStart"/>
-      <w:r>
-        <w:rPr>
-          <w:rFonts w:ascii="Calibri" w:eastAsia="Calibri" w:hAnsi="Calibri" w:cs="Calibri"/>
-        </w:rPr>
-        <w:t>objs</w:t>
-      </w:r>
-      <w:proofErr w:type="spellEnd"/>
-      <w:r>
-        <w:rPr>
-          <w:rFonts w:ascii="Calibri" w:eastAsia="Calibri" w:hAnsi="Calibri" w:cs="Calibri"/>
-        </w:rPr>
-        <w:t xml:space="preserve"> </w:t>
-      </w:r>
-      <w:proofErr w:type="spellStart"/>
-      <w:r>
-        <w:rPr>
-          <w:rFonts w:ascii="Calibri" w:eastAsia="Calibri" w:hAnsi="Calibri" w:cs="Calibri"/>
-        </w:rPr>
-        <w:t>etc</w:t>
-      </w:r>
-      <w:proofErr w:type="spellEnd"/>
-      <w:r>
-        <w:rPr>
-          <w:rFonts w:ascii="Calibri" w:eastAsia="Calibri" w:hAnsi="Calibri" w:cs="Calibri"/>
-        </w:rPr>
-        <w:t>).</w:t>
+        <w:t>2.   I need seperate visualizer object that maps Tile ID's to Tiles objects (be they images or voxels or 3d objs etc).</w:t>
       </w:r>
     </w:p>
     <w:p>
@@ -577,27 +407,7 @@
         <w:rPr>
           <w:rFonts w:ascii="Calibri" w:eastAsia="Calibri" w:hAnsi="Calibri" w:cs="Calibri"/>
         </w:rPr>
-        <w:t xml:space="preserve"> inventory in the WF constructor is a </w:t>
-      </w:r>
-      <w:proofErr w:type="spellStart"/>
-      <w:r>
-        <w:rPr>
-          <w:rFonts w:ascii="Calibri" w:eastAsia="Calibri" w:hAnsi="Calibri" w:cs="Calibri"/>
-        </w:rPr>
-        <w:t>dict</w:t>
-      </w:r>
-      <w:proofErr w:type="spellEnd"/>
-      <w:r>
-        <w:rPr>
-          <w:rFonts w:ascii="Calibri" w:eastAsia="Calibri" w:hAnsi="Calibri" w:cs="Calibri"/>
-        </w:rPr>
-        <w:t xml:space="preserve"> that maps tile id to number of units</w:t>
-      </w:r>
-      <w:r>
-        <w:rPr>
-          <w:rFonts w:ascii="Calibri" w:eastAsia="Calibri" w:hAnsi="Calibri" w:cs="Calibri"/>
-        </w:rPr>
-        <w:t xml:space="preserve"> available for use. if number of units is -1, that means infinite available</w:t>
+        <w:t xml:space="preserve"> inventory in the WF constructor is a dict that maps tile id to number of units available for use. if number of units is -1, that means infinite available</w:t>
       </w:r>
     </w:p>
     <w:p>
@@ -625,95 +435,21 @@
         <w:rPr>
           <w:rFonts w:ascii="Calibri" w:eastAsia="Calibri" w:hAnsi="Calibri" w:cs="Calibri"/>
         </w:rPr>
-        <w:t>I was considering having a gi</w:t>
-      </w:r>
-      <w:r>
-        <w:rPr>
-          <w:rFonts w:ascii="Calibri" w:eastAsia="Calibri" w:hAnsi="Calibri" w:cs="Calibri"/>
-        </w:rPr>
-        <w:t>ant data structure to store every set of weights for every cell, but since the weights are calculated for every cell at every step(), I just decided to not store anything and calculate it each time. in the future maybe have some kind of greedy strategy whe</w:t>
-      </w:r>
-      <w:r>
-        <w:rPr>
-          <w:rFonts w:ascii="Calibri" w:eastAsia="Calibri" w:hAnsi="Calibri" w:cs="Calibri"/>
-        </w:rPr>
-        <w:t>re the only weights that get calced are in cells with some change in context.</w:t>
-      </w:r>
-    </w:p>
-    <w:p>
-      <w:pPr>
-        <w:spacing w:after="200" w:line="276" w:lineRule="auto"/>
-        <w:rPr>
-          <w:rFonts w:ascii="Calibri" w:eastAsia="Calibri" w:hAnsi="Calibri" w:cs="Calibri"/>
-        </w:rPr>
-      </w:pPr>
-      <w:r>
-        <w:rPr>
-          <w:rFonts w:ascii="Calibri" w:eastAsia="Calibri" w:hAnsi="Calibri" w:cs="Calibri"/>
-        </w:rPr>
-        <w:t xml:space="preserve">The reason why </w:t>
-      </w:r>
-      <w:proofErr w:type="spellStart"/>
-      <w:r>
-        <w:rPr>
-          <w:rFonts w:ascii="Calibri" w:eastAsia="Calibri" w:hAnsi="Calibri" w:cs="Calibri"/>
-        </w:rPr>
-        <w:t>i</w:t>
-      </w:r>
-      <w:proofErr w:type="spellEnd"/>
-      <w:r>
-        <w:rPr>
-          <w:rFonts w:ascii="Calibri" w:eastAsia="Calibri" w:hAnsi="Calibri" w:cs="Calibri"/>
-        </w:rPr>
-        <w:t xml:space="preserve"> have a </w:t>
-      </w:r>
-      <w:proofErr w:type="spellStart"/>
-      <w:r>
-        <w:rPr>
-          <w:rFonts w:ascii="Calibri" w:eastAsia="Calibri" w:hAnsi="Calibri" w:cs="Calibri"/>
-        </w:rPr>
-        <w:t>self._weights</w:t>
-      </w:r>
-      <w:proofErr w:type="spellEnd"/>
-      <w:r>
-        <w:rPr>
-          <w:rFonts w:ascii="Calibri" w:eastAsia="Calibri" w:hAnsi="Calibri" w:cs="Calibri"/>
-        </w:rPr>
-        <w:t xml:space="preserve"> variable in my </w:t>
-      </w:r>
-      <w:proofErr w:type="spellStart"/>
-      <w:r>
-        <w:rPr>
-          <w:rFonts w:ascii="Calibri" w:eastAsia="Calibri" w:hAnsi="Calibri" w:cs="Calibri"/>
-        </w:rPr>
-        <w:t>wf</w:t>
-      </w:r>
-      <w:proofErr w:type="spellEnd"/>
-      <w:r>
-        <w:rPr>
-          <w:rFonts w:ascii="Calibri" w:eastAsia="Calibri" w:hAnsi="Calibri" w:cs="Calibri"/>
-        </w:rPr>
-        <w:t xml:space="preserve"> class at all is that I need it to store the weights in the scenario that I get the weights externally (</w:t>
-      </w:r>
-      <w:proofErr w:type="spellStart"/>
-      <w:r>
-        <w:rPr>
-          <w:rFonts w:ascii="Calibri" w:eastAsia="Calibri" w:hAnsi="Calibri" w:cs="Calibri"/>
-        </w:rPr>
-        <w:t>ie</w:t>
-      </w:r>
-      <w:proofErr w:type="spellEnd"/>
-      <w:r>
-        <w:rPr>
-          <w:rFonts w:ascii="Calibri" w:eastAsia="Calibri" w:hAnsi="Calibri" w:cs="Calibri"/>
-        </w:rPr>
-        <w:t xml:space="preserve"> from a target im</w:t>
-      </w:r>
-      <w:r>
-        <w:rPr>
-          <w:rFonts w:ascii="Calibri" w:eastAsia="Calibri" w:hAnsi="Calibri" w:cs="Calibri"/>
-        </w:rPr>
-        <w:t>age)</w:t>
+        <w:t>I was considering having a giant data structure to store every set of weights for every cell, but since the weights are calculated for every cell at every step(), I just decided to not store anything and calculate it each time. in the future maybe have some kind of greedy strategy where the only weights that get calced are in cells with some change in context.</w:t>
+      </w:r>
+    </w:p>
+    <w:p>
+      <w:pPr>
+        <w:spacing w:after="200" w:line="276" w:lineRule="auto"/>
+        <w:rPr>
+          <w:rFonts w:ascii="Calibri" w:eastAsia="Calibri" w:hAnsi="Calibri" w:cs="Calibri"/>
+        </w:rPr>
+      </w:pPr>
+      <w:r>
+        <w:rPr>
+          <w:rFonts w:ascii="Calibri" w:eastAsia="Calibri" w:hAnsi="Calibri" w:cs="Calibri"/>
+        </w:rPr>
+        <w:t>The reason why i have a self._weights variable in my wf class at all is that I need it to store the weights in the scenario that I get the weights externally (ie from a target image)</w:t>
       </w:r>
     </w:p>
     <w:p>
@@ -741,167 +477,21 @@
         <w:rPr>
           <w:rFonts w:ascii="Calibri" w:eastAsia="Calibri" w:hAnsi="Calibri" w:cs="Calibri"/>
         </w:rPr>
-        <w:t xml:space="preserve">    </w:t>
-      </w:r>
-      <w:proofErr w:type="spellStart"/>
-      <w:r>
-        <w:rPr>
-          <w:rFonts w:ascii="Calibri" w:eastAsia="Calibri" w:hAnsi="Calibri" w:cs="Calibri"/>
-        </w:rPr>
-        <w:t>available_weights</w:t>
-      </w:r>
-      <w:proofErr w:type="spellEnd"/>
-      <w:r>
-        <w:rPr>
-          <w:rFonts w:ascii="Calibri" w:eastAsia="Calibri" w:hAnsi="Calibri" w:cs="Calibri"/>
-        </w:rPr>
-        <w:t xml:space="preserve"> = [self._</w:t>
-      </w:r>
-      <w:proofErr w:type="spellStart"/>
-      <w:r>
-        <w:rPr>
-          <w:rFonts w:ascii="Calibri" w:eastAsia="Calibri" w:hAnsi="Calibri" w:cs="Calibri"/>
-        </w:rPr>
-        <w:t>weight_entropy</w:t>
-      </w:r>
-      <w:proofErr w:type="spellEnd"/>
-      <w:r>
-        <w:rPr>
-          <w:rFonts w:ascii="Calibri" w:eastAsia="Calibri" w:hAnsi="Calibri" w:cs="Calibri"/>
-        </w:rPr>
-        <w:t>[self._</w:t>
-      </w:r>
-      <w:proofErr w:type="spellStart"/>
-      <w:r>
-        <w:rPr>
-          <w:rFonts w:ascii="Calibri" w:eastAsia="Calibri" w:hAnsi="Calibri" w:cs="Calibri"/>
-        </w:rPr>
-        <w:t>grid.loc_to_index</w:t>
-      </w:r>
-      <w:proofErr w:type="spellEnd"/>
-      <w:r>
-        <w:rPr>
-          <w:rFonts w:ascii="Calibri" w:eastAsia="Calibri" w:hAnsi="Calibri" w:cs="Calibri"/>
-        </w:rPr>
-        <w:t>(loc)][0][x] for x in range(</w:t>
-      </w:r>
-      <w:proofErr w:type="spellStart"/>
-      <w:r>
-        <w:rPr>
-          <w:rFonts w:ascii="Calibri" w:eastAsia="Calibri" w:hAnsi="Calibri" w:cs="Calibri"/>
-        </w:rPr>
-        <w:t>len</w:t>
-      </w:r>
-      <w:proofErr w:type="spellEnd"/>
-      <w:r>
-        <w:rPr>
-          <w:rFonts w:ascii="Calibri" w:eastAsia="Calibri" w:hAnsi="Calibri" w:cs="Calibri"/>
-        </w:rPr>
-        <w:t>(self._</w:t>
-      </w:r>
-      <w:proofErr w:type="spellStart"/>
-      <w:r>
-        <w:rPr>
-          <w:rFonts w:ascii="Calibri" w:eastAsia="Calibri" w:hAnsi="Calibri" w:cs="Calibri"/>
-        </w:rPr>
-        <w:t>grid.get_pos</w:t>
-      </w:r>
-      <w:proofErr w:type="spellEnd"/>
-      <w:r>
-        <w:rPr>
-          <w:rFonts w:ascii="Calibri" w:eastAsia="Calibri" w:hAnsi="Calibri" w:cs="Calibri"/>
-        </w:rPr>
-        <w:t>(loc).</w:t>
-      </w:r>
-      <w:proofErr w:type="spellStart"/>
-      <w:r>
-        <w:rPr>
-          <w:rFonts w:ascii="Calibri" w:eastAsia="Calibri" w:hAnsi="Calibri" w:cs="Calibri"/>
-        </w:rPr>
-        <w:t>tile_active</w:t>
-      </w:r>
-      <w:proofErr w:type="spellEnd"/>
-      <w:r>
-        <w:rPr>
-          <w:rFonts w:ascii="Calibri" w:eastAsia="Calibri" w:hAnsi="Calibri" w:cs="Calibri"/>
-        </w:rPr>
-        <w:t>)) if self._</w:t>
-      </w:r>
-      <w:proofErr w:type="spellStart"/>
-      <w:r>
-        <w:rPr>
-          <w:rFonts w:ascii="Calibri" w:eastAsia="Calibri" w:hAnsi="Calibri" w:cs="Calibri"/>
-        </w:rPr>
-        <w:t>grid.get_pos</w:t>
-      </w:r>
-      <w:proofErr w:type="spellEnd"/>
-      <w:r>
-        <w:rPr>
-          <w:rFonts w:ascii="Calibri" w:eastAsia="Calibri" w:hAnsi="Calibri" w:cs="Calibri"/>
-        </w:rPr>
-        <w:t>(loc).</w:t>
-      </w:r>
-      <w:proofErr w:type="spellStart"/>
-      <w:r>
-        <w:rPr>
-          <w:rFonts w:ascii="Calibri" w:eastAsia="Calibri" w:hAnsi="Calibri" w:cs="Calibri"/>
-        </w:rPr>
-        <w:t>tile_active</w:t>
-      </w:r>
-      <w:proofErr w:type="spellEnd"/>
-      <w:r>
-        <w:rPr>
-          <w:rFonts w:ascii="Calibri" w:eastAsia="Calibri" w:hAnsi="Calibri" w:cs="Calibri"/>
-        </w:rPr>
-        <w:t>[x]]</w:t>
-      </w:r>
-    </w:p>
-    <w:p>
-      <w:pPr>
-        <w:spacing w:after="200" w:line="276" w:lineRule="auto"/>
-        <w:rPr>
-          <w:rFonts w:ascii="Calibri" w:eastAsia="Calibri" w:hAnsi="Calibri" w:cs="Calibri"/>
-        </w:rPr>
-      </w:pPr>
-      <w:r>
-        <w:rPr>
-          <w:rFonts w:ascii="Calibri" w:eastAsia="Calibri" w:hAnsi="Calibri" w:cs="Calibri"/>
-        </w:rPr>
-        <w:t>that means you tried t</w:t>
-      </w:r>
-      <w:r>
-        <w:rPr>
-          <w:rFonts w:ascii="Calibri" w:eastAsia="Calibri" w:hAnsi="Calibri" w:cs="Calibri"/>
-        </w:rPr>
-        <w:t xml:space="preserve">o select the same place twice </w:t>
-      </w:r>
-      <w:proofErr w:type="spellStart"/>
-      <w:r>
-        <w:rPr>
-          <w:rFonts w:ascii="Calibri" w:eastAsia="Calibri" w:hAnsi="Calibri" w:cs="Calibri"/>
-        </w:rPr>
-        <w:t>cuz</w:t>
-      </w:r>
-      <w:proofErr w:type="spellEnd"/>
-      <w:r>
-        <w:rPr>
-          <w:rFonts w:ascii="Calibri" w:eastAsia="Calibri" w:hAnsi="Calibri" w:cs="Calibri"/>
-        </w:rPr>
-        <w:t xml:space="preserve"> </w:t>
-      </w:r>
-      <w:proofErr w:type="spellStart"/>
-      <w:r>
-        <w:rPr>
-          <w:rFonts w:ascii="Calibri" w:eastAsia="Calibri" w:hAnsi="Calibri" w:cs="Calibri"/>
-        </w:rPr>
-        <w:t>calc_weights</w:t>
-      </w:r>
-      <w:proofErr w:type="spellEnd"/>
-      <w:r>
-        <w:rPr>
-          <w:rFonts w:ascii="Calibri" w:eastAsia="Calibri" w:hAnsi="Calibri" w:cs="Calibri"/>
-        </w:rPr>
-        <w:t xml:space="preserve"> is going to return an empty weight array if you try to run it on a cell that has already chosen a tile.</w:t>
+        <w:t xml:space="preserve">    available_weights = [self._weight_entropy[self._grid.loc_to_index(loc)][0][x] for x in range(len(self._grid.get_pos(loc).tile_active)) if self._grid.get_pos(loc).tile_active[x]]</w:t>
+      </w:r>
+    </w:p>
+    <w:p>
+      <w:pPr>
+        <w:spacing w:after="200" w:line="276" w:lineRule="auto"/>
+        <w:rPr>
+          <w:rFonts w:ascii="Calibri" w:eastAsia="Calibri" w:hAnsi="Calibri" w:cs="Calibri"/>
+        </w:rPr>
+      </w:pPr>
+      <w:r>
+        <w:rPr>
+          <w:rFonts w:ascii="Calibri" w:eastAsia="Calibri" w:hAnsi="Calibri" w:cs="Calibri"/>
+        </w:rPr>
+        <w:t>that means you tried to select the same place twice cuz calc_weights is going to return an empty weight array if you try to run it on a cell that has already chosen a tile.</w:t>
       </w:r>
     </w:p>
     <w:p>
@@ -937,75 +527,7 @@
         <w:rPr>
           <w:rFonts w:ascii="Calibri" w:eastAsia="Calibri" w:hAnsi="Calibri" w:cs="Calibri"/>
         </w:rPr>
-        <w:t xml:space="preserve">I could make the </w:t>
-      </w:r>
-      <w:proofErr w:type="spellStart"/>
-      <w:r>
-        <w:rPr>
-          <w:rFonts w:ascii="Calibri" w:eastAsia="Calibri" w:hAnsi="Calibri" w:cs="Calibri"/>
-        </w:rPr>
-        <w:t>min_entropy_list</w:t>
-      </w:r>
-      <w:proofErr w:type="spellEnd"/>
-      <w:r>
-        <w:rPr>
-          <w:rFonts w:ascii="Calibri" w:eastAsia="Calibri" w:hAnsi="Calibri" w:cs="Calibri"/>
-        </w:rPr>
-        <w:t xml:space="preserve"> (the list that stores the locations of all the cells with t</w:t>
-      </w:r>
-      <w:r>
-        <w:rPr>
-          <w:rFonts w:ascii="Calibri" w:eastAsia="Calibri" w:hAnsi="Calibri" w:cs="Calibri"/>
-        </w:rPr>
-        <w:t xml:space="preserve">he min entropy) a list but then have to do an O(n) calculation every time I want to add something to it, or </w:t>
-      </w:r>
-      <w:proofErr w:type="spellStart"/>
-      <w:r>
-        <w:rPr>
-          <w:rFonts w:ascii="Calibri" w:eastAsia="Calibri" w:hAnsi="Calibri" w:cs="Calibri"/>
-        </w:rPr>
-        <w:t>i</w:t>
-      </w:r>
-      <w:proofErr w:type="spellEnd"/>
-      <w:r>
-        <w:rPr>
-          <w:rFonts w:ascii="Calibri" w:eastAsia="Calibri" w:hAnsi="Calibri" w:cs="Calibri"/>
-        </w:rPr>
-        <w:t xml:space="preserve"> could make it a set and have to do O(n) to pick something from it and O(n) to delete </w:t>
-      </w:r>
-      <w:proofErr w:type="spellStart"/>
-      <w:r>
-        <w:rPr>
-          <w:rFonts w:ascii="Calibri" w:eastAsia="Calibri" w:hAnsi="Calibri" w:cs="Calibri"/>
-        </w:rPr>
-        <w:t>smth</w:t>
-      </w:r>
-      <w:proofErr w:type="spellEnd"/>
-      <w:r>
-        <w:rPr>
-          <w:rFonts w:ascii="Calibri" w:eastAsia="Calibri" w:hAnsi="Calibri" w:cs="Calibri"/>
-        </w:rPr>
-        <w:t xml:space="preserve">, also </w:t>
-      </w:r>
-      <w:proofErr w:type="spellStart"/>
-      <w:r>
-        <w:rPr>
-          <w:rFonts w:ascii="Calibri" w:eastAsia="Calibri" w:hAnsi="Calibri" w:cs="Calibri"/>
-        </w:rPr>
-        <w:t>Id</w:t>
-      </w:r>
-      <w:proofErr w:type="spellEnd"/>
-      <w:r>
-        <w:rPr>
-          <w:rFonts w:ascii="Calibri" w:eastAsia="Calibri" w:hAnsi="Calibri" w:cs="Calibri"/>
-        </w:rPr>
-        <w:t xml:space="preserve"> have to stop using locations and start using in</w:t>
-      </w:r>
-      <w:r>
-        <w:rPr>
-          <w:rFonts w:ascii="Calibri" w:eastAsia="Calibri" w:hAnsi="Calibri" w:cs="Calibri"/>
-        </w:rPr>
-        <w:t>dexes</w:t>
+        <w:t>I could make the min_entropy_list (the list that stores the locations of all the cells with the min entropy) a list but then have to do an O(n) calculation every time I want to add something to it, or i could make it a set and have to do O(n) to pick something from it and O(n) to delete smth, also Id have to stop using locations and start using indexes</w:t>
       </w:r>
     </w:p>
     <w:p>
@@ -1056,181 +578,121 @@
           <w:rFonts w:ascii="Calibri" w:eastAsia="Calibri" w:hAnsi="Calibri" w:cs="Calibri"/>
         </w:rPr>
         <w:lastRenderedPageBreak/>
-        <w:t xml:space="preserve">Why </w:t>
-      </w:r>
-      <w:proofErr w:type="spellStart"/>
-      <w:r>
-        <w:rPr>
-          <w:rFonts w:ascii="Calibri" w:eastAsia="Calibri" w:hAnsi="Calibri" w:cs="Calibri"/>
-        </w:rPr>
-        <w:t>doesnt</w:t>
-      </w:r>
-      <w:proofErr w:type="spellEnd"/>
-      <w:r>
-        <w:rPr>
-          <w:rFonts w:ascii="Calibri" w:eastAsia="Calibri" w:hAnsi="Calibri" w:cs="Calibri"/>
-        </w:rPr>
-        <w:t xml:space="preserve"> the water fill in like the land and coast when stepping ever since weighted choices in collapsing?</w:t>
-      </w:r>
-    </w:p>
-    <w:p>
-      <w:pPr>
-        <w:spacing w:after="200" w:line="276" w:lineRule="auto"/>
-        <w:rPr>
-          <w:rFonts w:ascii="Calibri" w:eastAsia="Calibri" w:hAnsi="Calibri" w:cs="Calibri"/>
-        </w:rPr>
-      </w:pPr>
-      <w:r>
-        <w:rPr>
-          <w:rFonts w:ascii="Calibri" w:eastAsia="Calibri" w:hAnsi="Calibri" w:cs="Calibri"/>
-        </w:rPr>
-        <w:t>why is the leftmo</w:t>
-      </w:r>
-      <w:r>
-        <w:rPr>
-          <w:rFonts w:ascii="Calibri" w:eastAsia="Calibri" w:hAnsi="Calibri" w:cs="Calibri"/>
-        </w:rPr>
-        <w:t>st edge always done last when stepping?</w:t>
-      </w:r>
-    </w:p>
-    <w:p>
-      <w:pPr>
-        <w:spacing w:after="200" w:line="276" w:lineRule="auto"/>
-        <w:rPr>
-          <w:rFonts w:ascii="Calibri" w:eastAsia="Calibri" w:hAnsi="Calibri" w:cs="Calibri"/>
-        </w:rPr>
-      </w:pPr>
-      <w:r>
-        <w:rPr>
-          <w:rFonts w:ascii="Calibri" w:eastAsia="Calibri" w:hAnsi="Calibri" w:cs="Calibri"/>
-        </w:rPr>
-        <w:t xml:space="preserve">Left edge also violates our rules, </w:t>
-      </w:r>
-      <w:proofErr w:type="spellStart"/>
-      <w:r>
-        <w:rPr>
-          <w:rFonts w:ascii="Calibri" w:eastAsia="Calibri" w:hAnsi="Calibri" w:cs="Calibri"/>
-        </w:rPr>
-        <w:t>thats</w:t>
-      </w:r>
-      <w:proofErr w:type="spellEnd"/>
-      <w:r>
-        <w:rPr>
-          <w:rFonts w:ascii="Calibri" w:eastAsia="Calibri" w:hAnsi="Calibri" w:cs="Calibri"/>
-        </w:rPr>
-        <w:t xml:space="preserve"> got to be a propagation problem. Also sometimes generation fails in a cell when it can succeed???</w:t>
-      </w:r>
-    </w:p>
-    <w:p>
-      <w:pPr>
-        <w:spacing w:after="200" w:line="276" w:lineRule="auto"/>
-        <w:rPr>
-          <w:rFonts w:ascii="Calibri" w:eastAsia="Calibri" w:hAnsi="Calibri" w:cs="Calibri"/>
-        </w:rPr>
-      </w:pPr>
-    </w:p>
-    <w:p>
-      <w:pPr>
-        <w:spacing w:after="200" w:line="276" w:lineRule="auto"/>
-        <w:rPr>
-          <w:rFonts w:ascii="Calibri" w:eastAsia="Calibri" w:hAnsi="Calibri" w:cs="Calibri"/>
-        </w:rPr>
-      </w:pPr>
-      <w:r>
-        <w:rPr>
-          <w:rFonts w:ascii="Calibri" w:eastAsia="Calibri" w:hAnsi="Calibri" w:cs="Calibri"/>
-        </w:rPr>
-        <w:t>Tile frequencies are unnecessary for neural network weight generation. How d</w:t>
-      </w:r>
-      <w:r>
-        <w:rPr>
-          <w:rFonts w:ascii="Calibri" w:eastAsia="Calibri" w:hAnsi="Calibri" w:cs="Calibri"/>
-        </w:rPr>
-        <w:t>o I implement for passing the frequencies for basic but not for neural network?</w:t>
-      </w:r>
-    </w:p>
-    <w:p>
-      <w:pPr>
-        <w:spacing w:after="200" w:line="276" w:lineRule="auto"/>
-        <w:rPr>
-          <w:rFonts w:ascii="Calibri" w:eastAsia="Calibri" w:hAnsi="Calibri" w:cs="Calibri"/>
-        </w:rPr>
-      </w:pPr>
-    </w:p>
-    <w:p>
-      <w:pPr>
-        <w:spacing w:after="200" w:line="276" w:lineRule="auto"/>
-        <w:rPr>
-          <w:rFonts w:ascii="Calibri" w:eastAsia="Calibri" w:hAnsi="Calibri" w:cs="Calibri"/>
-        </w:rPr>
-      </w:pPr>
-      <w:proofErr w:type="spellStart"/>
-      <w:r>
-        <w:rPr>
-          <w:rFonts w:ascii="Calibri" w:eastAsia="Calibri" w:hAnsi="Calibri" w:cs="Calibri"/>
-        </w:rPr>
-        <w:t>Todo</w:t>
-      </w:r>
-      <w:proofErr w:type="spellEnd"/>
-      <w:r>
-        <w:rPr>
-          <w:rFonts w:ascii="Calibri" w:eastAsia="Calibri" w:hAnsi="Calibri" w:cs="Calibri"/>
-        </w:rPr>
-        <w:t>:</w:t>
-      </w:r>
-    </w:p>
-    <w:p>
-      <w:pPr>
-        <w:spacing w:after="200" w:line="276" w:lineRule="auto"/>
-        <w:rPr>
-          <w:rFonts w:ascii="Calibri" w:eastAsia="Calibri" w:hAnsi="Calibri" w:cs="Calibri"/>
-        </w:rPr>
-      </w:pPr>
-      <w:r>
-        <w:rPr>
-          <w:rFonts w:ascii="Calibri" w:eastAsia="Calibri" w:hAnsi="Calibri" w:cs="Calibri"/>
-        </w:rPr>
-        <w:t xml:space="preserve">Make it possible to construct with empty rule list, also </w:t>
-      </w:r>
-      <w:r>
-        <w:rPr>
-          <w:rFonts w:ascii="Calibri" w:eastAsia="Calibri" w:hAnsi="Calibri" w:cs="Calibri"/>
-        </w:rPr>
-        <w:t xml:space="preserve">Separate price/inventory from </w:t>
-      </w:r>
-      <w:r>
-        <w:rPr>
-          <w:rFonts w:ascii="Calibri" w:eastAsia="Calibri" w:hAnsi="Calibri" w:cs="Calibri"/>
-        </w:rPr>
-        <w:t>rest of propagation</w:t>
-      </w:r>
-    </w:p>
-    <w:p>
-      <w:pPr>
-        <w:spacing w:after="200" w:line="276" w:lineRule="auto"/>
-        <w:rPr>
-          <w:rFonts w:ascii="Calibri" w:eastAsia="Calibri" w:hAnsi="Calibri" w:cs="Calibri"/>
-        </w:rPr>
-      </w:pPr>
-      <w:r>
-        <w:rPr>
-          <w:rFonts w:ascii="Calibri" w:eastAsia="Calibri" w:hAnsi="Calibri" w:cs="Calibri"/>
-        </w:rPr>
-        <w:t xml:space="preserve">Sample problem: have each tile represent some math function, </w:t>
-      </w:r>
-      <w:proofErr w:type="spellStart"/>
-      <w:r>
-        <w:rPr>
-          <w:rFonts w:ascii="Calibri" w:eastAsia="Calibri" w:hAnsi="Calibri" w:cs="Calibri"/>
-        </w:rPr>
-        <w:t>eg</w:t>
-      </w:r>
-      <w:proofErr w:type="spellEnd"/>
-      <w:r>
-        <w:rPr>
-          <w:rFonts w:ascii="Calibri" w:eastAsia="Calibri" w:hAnsi="Calibri" w:cs="Calibri"/>
-        </w:rPr>
-        <w:t xml:space="preserve"> +5, -2, *3,</w:t>
+        <w:t>Why doesnt the water fill in like the land and coast when stepping ever since weighted choices in collapsing?</w:t>
+      </w:r>
+    </w:p>
+    <w:p>
+      <w:pPr>
+        <w:spacing w:after="200" w:line="276" w:lineRule="auto"/>
+        <w:rPr>
+          <w:rFonts w:ascii="Calibri" w:eastAsia="Calibri" w:hAnsi="Calibri" w:cs="Calibri"/>
+        </w:rPr>
+      </w:pPr>
+      <w:r>
+        <w:rPr>
+          <w:rFonts w:ascii="Calibri" w:eastAsia="Calibri" w:hAnsi="Calibri" w:cs="Calibri"/>
+        </w:rPr>
+        <w:t>why is the leftmost edge always done last when stepping?</w:t>
+      </w:r>
+    </w:p>
+    <w:p>
+      <w:pPr>
+        <w:spacing w:after="200" w:line="276" w:lineRule="auto"/>
+        <w:rPr>
+          <w:rFonts w:ascii="Calibri" w:eastAsia="Calibri" w:hAnsi="Calibri" w:cs="Calibri"/>
+        </w:rPr>
+      </w:pPr>
+      <w:r>
+        <w:rPr>
+          <w:rFonts w:ascii="Calibri" w:eastAsia="Calibri" w:hAnsi="Calibri" w:cs="Calibri"/>
+        </w:rPr>
+        <w:t>Left edge also violates our rules, thats got to be a propagation problem. Also sometimes generation fails in a cell when it can succeed???</w:t>
+      </w:r>
+    </w:p>
+    <w:p>
+      <w:pPr>
+        <w:spacing w:after="200" w:line="276" w:lineRule="auto"/>
+        <w:rPr>
+          <w:rFonts w:ascii="Calibri" w:eastAsia="Calibri" w:hAnsi="Calibri" w:cs="Calibri"/>
+        </w:rPr>
+      </w:pPr>
+    </w:p>
+    <w:p>
+      <w:pPr>
+        <w:spacing w:after="200" w:line="276" w:lineRule="auto"/>
+        <w:rPr>
+          <w:rFonts w:ascii="Calibri" w:eastAsia="Calibri" w:hAnsi="Calibri" w:cs="Calibri"/>
+        </w:rPr>
+      </w:pPr>
+      <w:r>
+        <w:rPr>
+          <w:rFonts w:ascii="Calibri" w:eastAsia="Calibri" w:hAnsi="Calibri" w:cs="Calibri"/>
+        </w:rPr>
+        <w:t>Tile frequencies are unnecessary for neural network weight generation. How do I implement for passing the frequencies for basic but not for neural network?</w:t>
+      </w:r>
+    </w:p>
+    <w:p>
+      <w:pPr>
+        <w:spacing w:after="200" w:line="276" w:lineRule="auto"/>
+        <w:rPr>
+          <w:rFonts w:ascii="Calibri" w:eastAsia="Calibri" w:hAnsi="Calibri" w:cs="Calibri"/>
+        </w:rPr>
+      </w:pPr>
+    </w:p>
+    <w:p>
+      <w:pPr>
+        <w:spacing w:after="200" w:line="276" w:lineRule="auto"/>
+        <w:rPr>
+          <w:rFonts w:ascii="Calibri" w:eastAsia="Calibri" w:hAnsi="Calibri" w:cs="Calibri"/>
+        </w:rPr>
+      </w:pPr>
+      <w:r>
+        <w:rPr>
+          <w:rFonts w:ascii="Calibri" w:eastAsia="Calibri" w:hAnsi="Calibri" w:cs="Calibri"/>
+        </w:rPr>
+        <w:t>Todo:</w:t>
+      </w:r>
+    </w:p>
+    <w:p>
+      <w:pPr>
+        <w:spacing w:after="200" w:line="276" w:lineRule="auto"/>
+        <w:rPr>
+          <w:rFonts w:ascii="Calibri" w:eastAsia="Calibri" w:hAnsi="Calibri" w:cs="Calibri"/>
+        </w:rPr>
+      </w:pPr>
+      <w:r>
+        <w:rPr>
+          <w:rFonts w:ascii="Calibri" w:eastAsia="Calibri" w:hAnsi="Calibri" w:cs="Calibri"/>
+        </w:rPr>
+        <w:t>-</w:t>
+      </w:r>
+    </w:p>
+    <w:p>
+      <w:pPr>
+        <w:spacing w:after="200" w:line="276" w:lineRule="auto"/>
+        <w:rPr>
+          <w:rFonts w:ascii="Calibri" w:eastAsia="Calibri" w:hAnsi="Calibri" w:cs="Calibri"/>
+        </w:rPr>
+      </w:pPr>
+      <w:r>
+        <w:rPr>
+          <w:rFonts w:ascii="Calibri" w:eastAsia="Calibri" w:hAnsi="Calibri" w:cs="Calibri"/>
+        </w:rPr>
+        <w:t>Neural network plans:</w:t>
+      </w:r>
+    </w:p>
+    <w:p>
+      <w:pPr>
+        <w:spacing w:after="200" w:line="276" w:lineRule="auto"/>
+        <w:rPr>
+          <w:rFonts w:ascii="Calibri" w:eastAsia="Calibri" w:hAnsi="Calibri" w:cs="Calibri"/>
+        </w:rPr>
+      </w:pPr>
+      <w:r>
+        <w:rPr>
+          <w:rFonts w:ascii="Calibri" w:eastAsia="Calibri" w:hAnsi="Calibri" w:cs="Calibri"/>
+        </w:rPr>
+        <w:t>Sample problem: have each tile represent some math function, eg +5, -2, *3,</w:t>
       </w:r>
       <w:r>
         <w:rPr>
@@ -1242,21 +704,7 @@
         <w:rPr>
           <w:rFonts w:ascii="Calibri" w:eastAsia="Calibri" w:hAnsi="Calibri" w:cs="Calibri"/>
         </w:rPr>
-        <w:t xml:space="preserve"> </w:t>
-      </w:r>
-      <w:proofErr w:type="spellStart"/>
-      <w:r>
-        <w:rPr>
-          <w:rFonts w:ascii="Calibri" w:eastAsia="Calibri" w:hAnsi="Calibri" w:cs="Calibri"/>
-        </w:rPr>
-        <w:t>etc</w:t>
-      </w:r>
-      <w:proofErr w:type="spellEnd"/>
-      <w:r>
-        <w:rPr>
-          <w:rFonts w:ascii="Calibri" w:eastAsia="Calibri" w:hAnsi="Calibri" w:cs="Calibri"/>
-        </w:rPr>
-        <w:t xml:space="preserve"> figure out how to do the same thing using least possible tiles. Reward is combination of distance from answer, with a spot on answer giving full reward in that part, and number of tiles used but that is weighted by how close the produced answers were to the actual answer.  Have some hard limits (say were only taking samples from -3 to 3). Maybe use non-linear math functions as well if we want to push it. Maybe tiles have prices as well that factor into the reward</w:t>
+        <w:t xml:space="preserve"> etc figure out how to do the same thing using least possible tiles. Reward is combination of distance from answer, with a spot on answer giving full reward in that part, and number of tiles used but that is weighted by how close the produced answers were to the actual answer.  Have some hard limits (say were only taking samples from -3 to 3). Maybe use non-linear math functions as well if we want to push it. Maybe tiles have prices as well that factor into the reward</w:t>
       </w:r>
       <w:r>
         <w:rPr>
@@ -1301,6 +749,143 @@
           <w:rFonts w:ascii="Calibri" w:eastAsia="Calibri" w:hAnsi="Calibri" w:cs="Calibri"/>
         </w:rPr>
         <w:t xml:space="preserve"> and produce a vector that describes that image. The use this vector and each context to produce the weights of each tile</w:t>
+      </w:r>
+    </w:p>
+    <w:p>
+      <w:pPr>
+        <w:spacing w:after="200" w:line="276" w:lineRule="auto"/>
+        <w:rPr>
+          <w:rFonts w:ascii="Calibri" w:eastAsia="Calibri" w:hAnsi="Calibri" w:cs="Calibri"/>
+        </w:rPr>
+      </w:pPr>
+    </w:p>
+    <w:p>
+      <w:pPr>
+        <w:spacing w:after="200" w:line="276" w:lineRule="auto"/>
+        <w:rPr>
+          <w:rFonts w:ascii="Calibri" w:eastAsia="Calibri" w:hAnsi="Calibri" w:cs="Calibri"/>
+        </w:rPr>
+      </w:pPr>
+      <w:r>
+        <w:rPr>
+          <w:rFonts w:ascii="Calibri" w:eastAsia="Calibri" w:hAnsi="Calibri" w:cs="Calibri"/>
+        </w:rPr>
+        <w:t>init neural net with unoptimized input.</w:t>
+      </w:r>
+    </w:p>
+    <w:p>
+      <w:pPr>
+        <w:spacing w:after="200" w:line="276" w:lineRule="auto"/>
+        <w:rPr>
+          <w:rFonts w:ascii="Calibri" w:eastAsia="Calibri" w:hAnsi="Calibri" w:cs="Calibri"/>
+        </w:rPr>
+      </w:pPr>
+      <w:r>
+        <w:rPr>
+          <w:rFonts w:ascii="Calibri" w:eastAsia="Calibri" w:hAnsi="Calibri" w:cs="Calibri"/>
+        </w:rPr>
+        <w:t>neural net does processing to get what input represents</w:t>
+      </w:r>
+    </w:p>
+    <w:p>
+      <w:pPr>
+        <w:spacing w:after="200" w:line="276" w:lineRule="auto"/>
+        <w:rPr>
+          <w:rFonts w:ascii="Calibri" w:eastAsia="Calibri" w:hAnsi="Calibri" w:cs="Calibri"/>
+        </w:rPr>
+      </w:pPr>
+    </w:p>
+    <w:p>
+      <w:pPr>
+        <w:spacing w:after="200" w:line="276" w:lineRule="auto"/>
+        <w:rPr>
+          <w:rFonts w:ascii="Calibri" w:eastAsia="Calibri" w:hAnsi="Calibri" w:cs="Calibri"/>
+        </w:rPr>
+      </w:pPr>
+      <w:r>
+        <w:rPr>
+          <w:rFonts w:ascii="Calibri" w:eastAsia="Calibri" w:hAnsi="Calibri" w:cs="Calibri"/>
+        </w:rPr>
+        <w:t>start wfcollapse, make propagation linear</w:t>
+      </w:r>
+    </w:p>
+    <w:p>
+      <w:pPr>
+        <w:spacing w:after="200" w:line="276" w:lineRule="auto"/>
+        <w:rPr>
+          <w:rFonts w:ascii="Calibri" w:eastAsia="Calibri" w:hAnsi="Calibri" w:cs="Calibri"/>
+        </w:rPr>
+      </w:pPr>
+    </w:p>
+    <w:p>
+      <w:pPr>
+        <w:spacing w:after="200" w:line="276" w:lineRule="auto"/>
+        <w:rPr>
+          <w:rFonts w:ascii="Calibri" w:eastAsia="Calibri" w:hAnsi="Calibri" w:cs="Calibri"/>
+        </w:rPr>
+      </w:pPr>
+      <w:r>
+        <w:rPr>
+          <w:rFonts w:ascii="Calibri" w:eastAsia="Calibri" w:hAnsi="Calibri" w:cs="Calibri"/>
+        </w:rPr>
+        <w:t>do errthing as usual but:</w:t>
+      </w:r>
+    </w:p>
+    <w:p>
+      <w:pPr>
+        <w:spacing w:after="200" w:line="276" w:lineRule="auto"/>
+        <w:rPr>
+          <w:rFonts w:ascii="Calibri" w:eastAsia="Calibri" w:hAnsi="Calibri" w:cs="Calibri"/>
+        </w:rPr>
+      </w:pPr>
+      <w:r>
+        <w:rPr>
+          <w:rFonts w:ascii="Calibri" w:eastAsia="Calibri" w:hAnsi="Calibri" w:cs="Calibri"/>
+        </w:rPr>
+        <w:lastRenderedPageBreak/>
+        <w:t>at each step after propagate, store the context of the chosen cell, the tile we chose(action), the reward we got(have some function that takes in a grid and determines if it should have a reward yet, and if so how much) and the next cells context(pos 0 on min_ent_list). if min_ent_list is empty, mayber return null context? also, the brain should backprop at this point as well</w:t>
+      </w:r>
+    </w:p>
+    <w:p>
+      <w:pPr>
+        <w:spacing w:after="200" w:line="276" w:lineRule="auto"/>
+        <w:rPr>
+          <w:rFonts w:ascii="Calibri" w:eastAsia="Calibri" w:hAnsi="Calibri" w:cs="Calibri"/>
+        </w:rPr>
+      </w:pPr>
+    </w:p>
+    <w:p>
+      <w:pPr>
+        <w:spacing w:after="200" w:line="276" w:lineRule="auto"/>
+        <w:rPr>
+          <w:rFonts w:ascii="Calibri" w:eastAsia="Calibri" w:hAnsi="Calibri" w:cs="Calibri"/>
+        </w:rPr>
+      </w:pPr>
+      <w:r>
+        <w:rPr>
+          <w:rFonts w:ascii="Calibri" w:eastAsia="Calibri" w:hAnsi="Calibri" w:cs="Calibri"/>
+        </w:rPr>
+        <w:t>maybe get my wfcollapse class to return reward and next state when given an action? so i wont have to do this inside my wfcollapse class</w:t>
+      </w:r>
+      <w:r>
+        <w:rPr>
+          <w:rFonts w:ascii="Calibri" w:eastAsia="Calibri" w:hAnsi="Calibri" w:cs="Calibri"/>
+        </w:rPr>
+        <w:t>. Like state = env.reset(). Basically deep lizard ep 9 time 1:48</w:t>
+      </w:r>
+    </w:p>
+    <w:p>
+      <w:pPr>
+        <w:spacing w:after="200" w:line="276" w:lineRule="auto"/>
+        <w:rPr>
+          <w:rFonts w:ascii="Calibri" w:eastAsia="Calibri" w:hAnsi="Calibri" w:cs="Calibri"/>
+        </w:rPr>
+      </w:pPr>
+      <w:r>
+        <w:rPr>
+          <w:rFonts w:ascii="Calibri" w:eastAsia="Calibri" w:hAnsi="Calibri" w:cs="Calibri"/>
+        </w:rPr>
+        <w:t>Implement this with regular q table then see if we can replicate it with neural net</w:t>
       </w:r>
     </w:p>
     <w:p>

</xml_diff>

<commit_message>
Make WFCollapse place function update inventory and bank account. Also make wf collapse env, a variant of wfCollapse that allows subclasses to be used for reinforcement learning
</commit_message>
<xml_diff>
--- a/Documentation/Planning Doc.docx
+++ b/Documentation/Planning Doc.docx
@@ -138,6 +138,20 @@
           <w:rFonts w:ascii="Calibri" w:eastAsia="Calibri" w:hAnsi="Calibri" w:cs="Calibri"/>
         </w:rPr>
       </w:pPr>
+      <w:r>
+        <w:rPr>
+          <w:rFonts w:ascii="Calibri" w:eastAsia="Calibri" w:hAnsi="Calibri" w:cs="Calibri"/>
+        </w:rPr>
+        <w:t>wf collapse env: Other classes can inherit from this and overwrite the exact same way but then they will be able to be used as an environment for reinforcement learning</w:t>
+      </w:r>
+    </w:p>
+    <w:p>
+      <w:pPr>
+        <w:spacing w:after="200" w:line="276" w:lineRule="auto"/>
+        <w:rPr>
+          <w:rFonts w:ascii="Calibri" w:eastAsia="Calibri" w:hAnsi="Calibri" w:cs="Calibri"/>
+        </w:rPr>
+      </w:pPr>
     </w:p>
     <w:p>
       <w:pPr>
@@ -281,7 +295,21 @@
         <w:rPr>
           <w:rFonts w:ascii="Calibri" w:eastAsia="Calibri" w:hAnsi="Calibri" w:cs="Calibri"/>
         </w:rPr>
-        <w:t>vector&lt;Rule&gt;: list of rules either hand written or generated from some function</w:t>
+        <w:t xml:space="preserve">vector&lt;Rule&gt;: list of rules either </w:t>
+      </w:r>
+      <w:proofErr w:type="gramStart"/>
+      <w:r>
+        <w:rPr>
+          <w:rFonts w:ascii="Calibri" w:eastAsia="Calibri" w:hAnsi="Calibri" w:cs="Calibri"/>
+        </w:rPr>
+        <w:t>hand written</w:t>
+      </w:r>
+      <w:proofErr w:type="gramEnd"/>
+      <w:r>
+        <w:rPr>
+          <w:rFonts w:ascii="Calibri" w:eastAsia="Calibri" w:hAnsi="Calibri" w:cs="Calibri"/>
+        </w:rPr>
+        <w:t xml:space="preserve"> or generated from some function</w:t>
       </w:r>
     </w:p>
     <w:p>
@@ -328,6 +356,7 @@
         <w:rPr>
           <w:rFonts w:ascii="Calibri" w:eastAsia="Calibri" w:hAnsi="Calibri" w:cs="Calibri"/>
         </w:rPr>
+        <w:lastRenderedPageBreak/>
         <w:t>2.   I need seperate visualizer object that maps Tile ID's to Tiles objects (be they images or voxels or 3d objs etc).</w:t>
       </w:r>
     </w:p>
@@ -342,227 +371,255 @@
         <w:rPr>
           <w:rFonts w:ascii="Calibri" w:eastAsia="Calibri" w:hAnsi="Calibri" w:cs="Calibri"/>
         </w:rPr>
+        <w:t>3.   I need ruleset generator from example image</w:t>
+      </w:r>
+    </w:p>
+    <w:p>
+      <w:pPr>
+        <w:spacing w:after="200" w:line="276" w:lineRule="auto"/>
+        <w:rPr>
+          <w:rFonts w:ascii="Calibri" w:eastAsia="Calibri" w:hAnsi="Calibri" w:cs="Calibri"/>
+        </w:rPr>
+      </w:pPr>
+    </w:p>
+    <w:p>
+      <w:pPr>
+        <w:spacing w:after="200" w:line="276" w:lineRule="auto"/>
+        <w:rPr>
+          <w:rFonts w:ascii="Calibri" w:eastAsia="Calibri" w:hAnsi="Calibri" w:cs="Calibri"/>
+        </w:rPr>
+      </w:pPr>
+      <w:r>
+        <w:rPr>
+          <w:rFonts w:ascii="Calibri" w:eastAsia="Calibri" w:hAnsi="Calibri" w:cs="Calibri"/>
+        </w:rPr>
+        <w:t>Notes:</w:t>
+      </w:r>
+    </w:p>
+    <w:p>
+      <w:pPr>
+        <w:spacing w:after="200" w:line="276" w:lineRule="auto"/>
+        <w:rPr>
+          <w:rFonts w:ascii="Calibri" w:eastAsia="Calibri" w:hAnsi="Calibri" w:cs="Calibri"/>
+        </w:rPr>
+      </w:pPr>
+      <w:r>
+        <w:rPr>
+          <w:rFonts w:ascii="Calibri" w:eastAsia="Calibri" w:hAnsi="Calibri" w:cs="Calibri"/>
+        </w:rPr>
+        <w:t>Grid is made of cells, tiles go in cells</w:t>
+      </w:r>
+    </w:p>
+    <w:p>
+      <w:pPr>
+        <w:spacing w:after="200" w:line="276" w:lineRule="auto"/>
+        <w:rPr>
+          <w:rFonts w:ascii="Calibri" w:eastAsia="Calibri" w:hAnsi="Calibri" w:cs="Calibri"/>
+        </w:rPr>
+      </w:pPr>
+      <w:r>
+        <w:rPr>
+          <w:rFonts w:ascii="Calibri" w:eastAsia="Calibri" w:hAnsi="Calibri" w:cs="Calibri"/>
+        </w:rPr>
+        <w:t>Tile ids cannot be less than 0. They must start from 0 and go up consecutively</w:t>
+      </w:r>
+    </w:p>
+    <w:p>
+      <w:pPr>
+        <w:spacing w:after="200" w:line="276" w:lineRule="auto"/>
+        <w:rPr>
+          <w:rFonts w:ascii="Calibri" w:eastAsia="Calibri" w:hAnsi="Calibri" w:cs="Calibri"/>
+        </w:rPr>
+      </w:pPr>
+      <w:r>
+        <w:rPr>
+          <w:rFonts w:ascii="Calibri" w:eastAsia="Calibri" w:hAnsi="Calibri" w:cs="Calibri"/>
+        </w:rPr>
+        <w:t xml:space="preserve"> inventory in the WF constructor is a dict that maps tile id to number of units available for use. if number of units is -1, that means infinite available</w:t>
+      </w:r>
+    </w:p>
+    <w:p>
+      <w:pPr>
+        <w:spacing w:after="200" w:line="276" w:lineRule="auto"/>
+        <w:rPr>
+          <w:rFonts w:ascii="Calibri" w:eastAsia="Calibri" w:hAnsi="Calibri" w:cs="Calibri"/>
+        </w:rPr>
+      </w:pPr>
+      <w:r>
+        <w:rPr>
+          <w:rFonts w:ascii="Calibri" w:eastAsia="Calibri" w:hAnsi="Calibri" w:cs="Calibri"/>
+        </w:rPr>
+        <w:t>A cell has a location, a mapping from possible tile to tile weight in that context and several lists of tiles that can be adjacent in given directions</w:t>
+      </w:r>
+    </w:p>
+    <w:p>
+      <w:pPr>
+        <w:spacing w:after="200" w:line="276" w:lineRule="auto"/>
+        <w:rPr>
+          <w:rFonts w:ascii="Calibri" w:eastAsia="Calibri" w:hAnsi="Calibri" w:cs="Calibri"/>
+        </w:rPr>
+      </w:pPr>
+      <w:r>
+        <w:rPr>
+          <w:rFonts w:ascii="Calibri" w:eastAsia="Calibri" w:hAnsi="Calibri" w:cs="Calibri"/>
+        </w:rPr>
+        <w:t>I was considering having a giant data structure to store every set of weights for every cell, but since the weights are calculated for every cell at every step(), I just decided to not store anything and calculate it each time. in the future maybe have some kind of greedy strategy where the only weights that get calced are in cells with some change in context.</w:t>
+      </w:r>
+    </w:p>
+    <w:p>
+      <w:pPr>
+        <w:spacing w:after="200" w:line="276" w:lineRule="auto"/>
+        <w:rPr>
+          <w:rFonts w:ascii="Calibri" w:eastAsia="Calibri" w:hAnsi="Calibri" w:cs="Calibri"/>
+        </w:rPr>
+      </w:pPr>
+      <w:r>
+        <w:rPr>
+          <w:rFonts w:ascii="Calibri" w:eastAsia="Calibri" w:hAnsi="Calibri" w:cs="Calibri"/>
+        </w:rPr>
+        <w:t>The reason why i have a self._weights variable in my wf class at all is that I need it to store the weights in the scenario that I get the weights externally (</w:t>
+      </w:r>
+      <w:proofErr w:type="gramStart"/>
+      <w:r>
+        <w:rPr>
+          <w:rFonts w:ascii="Calibri" w:eastAsia="Calibri" w:hAnsi="Calibri" w:cs="Calibri"/>
+        </w:rPr>
+        <w:t>ie</w:t>
+      </w:r>
+      <w:proofErr w:type="gramEnd"/>
+      <w:r>
+        <w:rPr>
+          <w:rFonts w:ascii="Calibri" w:eastAsia="Calibri" w:hAnsi="Calibri" w:cs="Calibri"/>
+        </w:rPr>
+        <w:t xml:space="preserve"> from a target image)</w:t>
+      </w:r>
+    </w:p>
+    <w:p>
+      <w:pPr>
+        <w:spacing w:after="200" w:line="276" w:lineRule="auto"/>
+        <w:rPr>
+          <w:rFonts w:ascii="Calibri" w:eastAsia="Calibri" w:hAnsi="Calibri" w:cs="Calibri"/>
+        </w:rPr>
+      </w:pPr>
+      <w:r>
+        <w:rPr>
+          <w:rFonts w:ascii="Calibri" w:eastAsia="Calibri" w:hAnsi="Calibri" w:cs="Calibri"/>
+        </w:rPr>
+        <w:t>if it shows this error: line 194, in _collapse</w:t>
+      </w:r>
+    </w:p>
+    <w:p>
+      <w:pPr>
+        <w:spacing w:after="200" w:line="276" w:lineRule="auto"/>
+        <w:rPr>
+          <w:rFonts w:ascii="Calibri" w:eastAsia="Calibri" w:hAnsi="Calibri" w:cs="Calibri"/>
+        </w:rPr>
+      </w:pPr>
+      <w:r>
+        <w:rPr>
+          <w:rFonts w:ascii="Calibri" w:eastAsia="Calibri" w:hAnsi="Calibri" w:cs="Calibri"/>
+        </w:rPr>
+        <w:t xml:space="preserve">    available_weights = [self._weight_entropy[self._grid.loc_to_index(loc)][0][x] for x in range(len(self._grid.get_pos(loc).tile_active)) if self._grid.get_pos(loc).tile_active[x]]</w:t>
+      </w:r>
+    </w:p>
+    <w:p>
+      <w:pPr>
+        <w:spacing w:after="200" w:line="276" w:lineRule="auto"/>
+        <w:rPr>
+          <w:rFonts w:ascii="Calibri" w:eastAsia="Calibri" w:hAnsi="Calibri" w:cs="Calibri"/>
+        </w:rPr>
+      </w:pPr>
+      <w:r>
+        <w:rPr>
+          <w:rFonts w:ascii="Calibri" w:eastAsia="Calibri" w:hAnsi="Calibri" w:cs="Calibri"/>
+        </w:rPr>
+        <w:t xml:space="preserve">that means you tried to select the same place twice cuz calc_weights </w:t>
+      </w:r>
+      <w:proofErr w:type="gramStart"/>
+      <w:r>
+        <w:rPr>
+          <w:rFonts w:ascii="Calibri" w:eastAsia="Calibri" w:hAnsi="Calibri" w:cs="Calibri"/>
+        </w:rPr>
+        <w:t>is</w:t>
+      </w:r>
+      <w:proofErr w:type="gramEnd"/>
+      <w:r>
+        <w:rPr>
+          <w:rFonts w:ascii="Calibri" w:eastAsia="Calibri" w:hAnsi="Calibri" w:cs="Calibri"/>
+        </w:rPr>
+        <w:t xml:space="preserve"> going to return an empty weight array if you try to run it on a cell that has already chosen a tile.</w:t>
+      </w:r>
+    </w:p>
+    <w:p>
+      <w:pPr>
+        <w:spacing w:after="200" w:line="276" w:lineRule="auto"/>
+        <w:rPr>
+          <w:rFonts w:ascii="Calibri" w:eastAsia="Calibri" w:hAnsi="Calibri" w:cs="Calibri"/>
+        </w:rPr>
+      </w:pPr>
+    </w:p>
+    <w:p>
+      <w:pPr>
+        <w:spacing w:after="200" w:line="276" w:lineRule="auto"/>
+        <w:rPr>
+          <w:rFonts w:ascii="Calibri" w:eastAsia="Calibri" w:hAnsi="Calibri" w:cs="Calibri"/>
+        </w:rPr>
+      </w:pPr>
+      <w:r>
+        <w:rPr>
+          <w:rFonts w:ascii="Calibri" w:eastAsia="Calibri" w:hAnsi="Calibri" w:cs="Calibri"/>
+        </w:rPr>
+        <w:t>Decisions:</w:t>
+      </w:r>
+    </w:p>
+    <w:p>
+      <w:pPr>
+        <w:spacing w:after="200" w:line="276" w:lineRule="auto"/>
+        <w:rPr>
+          <w:rFonts w:ascii="Calibri" w:eastAsia="Calibri" w:hAnsi="Calibri" w:cs="Calibri"/>
+        </w:rPr>
+      </w:pPr>
+      <w:r>
+        <w:rPr>
+          <w:rFonts w:ascii="Calibri" w:eastAsia="Calibri" w:hAnsi="Calibri" w:cs="Calibri"/>
+        </w:rPr>
+        <w:t>I could make the min_entropy_list (the list that stores the locations of all the cells with the min entropy) a list but then have to do an O(n) calculation every time I want to add something to it, or i could make it a set and have to do O(n) to pick something from it and O(n) to delete smth, also Id have to stop using locations and start using indexes</w:t>
+      </w:r>
+    </w:p>
+    <w:p>
+      <w:pPr>
+        <w:spacing w:after="200" w:line="276" w:lineRule="auto"/>
+        <w:rPr>
+          <w:rFonts w:ascii="Calibri" w:eastAsia="Calibri" w:hAnsi="Calibri" w:cs="Calibri"/>
+        </w:rPr>
+      </w:pPr>
+    </w:p>
+    <w:p>
+      <w:pPr>
+        <w:spacing w:after="200" w:line="276" w:lineRule="auto"/>
+        <w:rPr>
+          <w:rFonts w:ascii="Calibri" w:eastAsia="Calibri" w:hAnsi="Calibri" w:cs="Calibri"/>
+        </w:rPr>
+      </w:pPr>
+      <w:r>
+        <w:rPr>
+          <w:rFonts w:ascii="Calibri" w:eastAsia="Calibri" w:hAnsi="Calibri" w:cs="Calibri"/>
+        </w:rPr>
+        <w:t>Questions:</w:t>
+      </w:r>
+    </w:p>
+    <w:p>
+      <w:pPr>
+        <w:spacing w:after="200" w:line="276" w:lineRule="auto"/>
+        <w:rPr>
+          <w:rFonts w:ascii="Calibri" w:eastAsia="Calibri" w:hAnsi="Calibri" w:cs="Calibri"/>
+        </w:rPr>
+      </w:pPr>
+      <w:r>
+        <w:rPr>
+          <w:rFonts w:ascii="Calibri" w:eastAsia="Calibri" w:hAnsi="Calibri" w:cs="Calibri"/>
+        </w:rPr>
         <w:lastRenderedPageBreak/>
-        <w:t>3.   I need ruleset generator from example image</w:t>
-      </w:r>
-    </w:p>
-    <w:p>
-      <w:pPr>
-        <w:spacing w:after="200" w:line="276" w:lineRule="auto"/>
-        <w:rPr>
-          <w:rFonts w:ascii="Calibri" w:eastAsia="Calibri" w:hAnsi="Calibri" w:cs="Calibri"/>
-        </w:rPr>
-      </w:pPr>
-    </w:p>
-    <w:p>
-      <w:pPr>
-        <w:spacing w:after="200" w:line="276" w:lineRule="auto"/>
-        <w:rPr>
-          <w:rFonts w:ascii="Calibri" w:eastAsia="Calibri" w:hAnsi="Calibri" w:cs="Calibri"/>
-        </w:rPr>
-      </w:pPr>
-      <w:r>
-        <w:rPr>
-          <w:rFonts w:ascii="Calibri" w:eastAsia="Calibri" w:hAnsi="Calibri" w:cs="Calibri"/>
-        </w:rPr>
-        <w:t>Notes:</w:t>
-      </w:r>
-    </w:p>
-    <w:p>
-      <w:pPr>
-        <w:spacing w:after="200" w:line="276" w:lineRule="auto"/>
-        <w:rPr>
-          <w:rFonts w:ascii="Calibri" w:eastAsia="Calibri" w:hAnsi="Calibri" w:cs="Calibri"/>
-        </w:rPr>
-      </w:pPr>
-      <w:r>
-        <w:rPr>
-          <w:rFonts w:ascii="Calibri" w:eastAsia="Calibri" w:hAnsi="Calibri" w:cs="Calibri"/>
-        </w:rPr>
-        <w:t>Grid is made of cells, tiles go in cells</w:t>
-      </w:r>
-    </w:p>
-    <w:p>
-      <w:pPr>
-        <w:spacing w:after="200" w:line="276" w:lineRule="auto"/>
-        <w:rPr>
-          <w:rFonts w:ascii="Calibri" w:eastAsia="Calibri" w:hAnsi="Calibri" w:cs="Calibri"/>
-        </w:rPr>
-      </w:pPr>
-      <w:r>
-        <w:rPr>
-          <w:rFonts w:ascii="Calibri" w:eastAsia="Calibri" w:hAnsi="Calibri" w:cs="Calibri"/>
-        </w:rPr>
-        <w:t>Tile ids cannot be less than 0. They must start from 0 and go up consecutively</w:t>
-      </w:r>
-    </w:p>
-    <w:p>
-      <w:pPr>
-        <w:spacing w:after="200" w:line="276" w:lineRule="auto"/>
-        <w:rPr>
-          <w:rFonts w:ascii="Calibri" w:eastAsia="Calibri" w:hAnsi="Calibri" w:cs="Calibri"/>
-        </w:rPr>
-      </w:pPr>
-      <w:r>
-        <w:rPr>
-          <w:rFonts w:ascii="Calibri" w:eastAsia="Calibri" w:hAnsi="Calibri" w:cs="Calibri"/>
-        </w:rPr>
-        <w:t xml:space="preserve"> inventory in the WF constructor is a dict that maps tile id to number of units available for use. if number of units is -1, that means infinite available</w:t>
-      </w:r>
-    </w:p>
-    <w:p>
-      <w:pPr>
-        <w:spacing w:after="200" w:line="276" w:lineRule="auto"/>
-        <w:rPr>
-          <w:rFonts w:ascii="Calibri" w:eastAsia="Calibri" w:hAnsi="Calibri" w:cs="Calibri"/>
-        </w:rPr>
-      </w:pPr>
-      <w:r>
-        <w:rPr>
-          <w:rFonts w:ascii="Calibri" w:eastAsia="Calibri" w:hAnsi="Calibri" w:cs="Calibri"/>
-        </w:rPr>
-        <w:t>A cell has a location, a mapping from possible tile to tile weight in that context and several lists of tiles that can be adjacent in given directions</w:t>
-      </w:r>
-    </w:p>
-    <w:p>
-      <w:pPr>
-        <w:spacing w:after="200" w:line="276" w:lineRule="auto"/>
-        <w:rPr>
-          <w:rFonts w:ascii="Calibri" w:eastAsia="Calibri" w:hAnsi="Calibri" w:cs="Calibri"/>
-        </w:rPr>
-      </w:pPr>
-      <w:r>
-        <w:rPr>
-          <w:rFonts w:ascii="Calibri" w:eastAsia="Calibri" w:hAnsi="Calibri" w:cs="Calibri"/>
-        </w:rPr>
-        <w:t>I was considering having a giant data structure to store every set of weights for every cell, but since the weights are calculated for every cell at every step(), I just decided to not store anything and calculate it each time. in the future maybe have some kind of greedy strategy where the only weights that get calced are in cells with some change in context.</w:t>
-      </w:r>
-    </w:p>
-    <w:p>
-      <w:pPr>
-        <w:spacing w:after="200" w:line="276" w:lineRule="auto"/>
-        <w:rPr>
-          <w:rFonts w:ascii="Calibri" w:eastAsia="Calibri" w:hAnsi="Calibri" w:cs="Calibri"/>
-        </w:rPr>
-      </w:pPr>
-      <w:r>
-        <w:rPr>
-          <w:rFonts w:ascii="Calibri" w:eastAsia="Calibri" w:hAnsi="Calibri" w:cs="Calibri"/>
-        </w:rPr>
-        <w:t>The reason why i have a self._weights variable in my wf class at all is that I need it to store the weights in the scenario that I get the weights externally (ie from a target image)</w:t>
-      </w:r>
-    </w:p>
-    <w:p>
-      <w:pPr>
-        <w:spacing w:after="200" w:line="276" w:lineRule="auto"/>
-        <w:rPr>
-          <w:rFonts w:ascii="Calibri" w:eastAsia="Calibri" w:hAnsi="Calibri" w:cs="Calibri"/>
-        </w:rPr>
-      </w:pPr>
-      <w:r>
-        <w:rPr>
-          <w:rFonts w:ascii="Calibri" w:eastAsia="Calibri" w:hAnsi="Calibri" w:cs="Calibri"/>
-        </w:rPr>
-        <w:t>if it shows this error: line 194, in _collapse</w:t>
-      </w:r>
-    </w:p>
-    <w:p>
-      <w:pPr>
-        <w:spacing w:after="200" w:line="276" w:lineRule="auto"/>
-        <w:rPr>
-          <w:rFonts w:ascii="Calibri" w:eastAsia="Calibri" w:hAnsi="Calibri" w:cs="Calibri"/>
-        </w:rPr>
-      </w:pPr>
-      <w:r>
-        <w:rPr>
-          <w:rFonts w:ascii="Calibri" w:eastAsia="Calibri" w:hAnsi="Calibri" w:cs="Calibri"/>
-        </w:rPr>
-        <w:t xml:space="preserve">    available_weights = [self._weight_entropy[self._grid.loc_to_index(loc)][0][x] for x in range(len(self._grid.get_pos(loc).tile_active)) if self._grid.get_pos(loc).tile_active[x]]</w:t>
-      </w:r>
-    </w:p>
-    <w:p>
-      <w:pPr>
-        <w:spacing w:after="200" w:line="276" w:lineRule="auto"/>
-        <w:rPr>
-          <w:rFonts w:ascii="Calibri" w:eastAsia="Calibri" w:hAnsi="Calibri" w:cs="Calibri"/>
-        </w:rPr>
-      </w:pPr>
-      <w:r>
-        <w:rPr>
-          <w:rFonts w:ascii="Calibri" w:eastAsia="Calibri" w:hAnsi="Calibri" w:cs="Calibri"/>
-        </w:rPr>
-        <w:t>that means you tried to select the same place twice cuz calc_weights is going to return an empty weight array if you try to run it on a cell that has already chosen a tile.</w:t>
-      </w:r>
-    </w:p>
-    <w:p>
-      <w:pPr>
-        <w:spacing w:after="200" w:line="276" w:lineRule="auto"/>
-        <w:rPr>
-          <w:rFonts w:ascii="Calibri" w:eastAsia="Calibri" w:hAnsi="Calibri" w:cs="Calibri"/>
-        </w:rPr>
-      </w:pPr>
-    </w:p>
-    <w:p>
-      <w:pPr>
-        <w:spacing w:after="200" w:line="276" w:lineRule="auto"/>
-        <w:rPr>
-          <w:rFonts w:ascii="Calibri" w:eastAsia="Calibri" w:hAnsi="Calibri" w:cs="Calibri"/>
-        </w:rPr>
-      </w:pPr>
-      <w:r>
-        <w:rPr>
-          <w:rFonts w:ascii="Calibri" w:eastAsia="Calibri" w:hAnsi="Calibri" w:cs="Calibri"/>
-        </w:rPr>
-        <w:t>Decisions:</w:t>
-      </w:r>
-    </w:p>
-    <w:p>
-      <w:pPr>
-        <w:spacing w:after="200" w:line="276" w:lineRule="auto"/>
-        <w:rPr>
-          <w:rFonts w:ascii="Calibri" w:eastAsia="Calibri" w:hAnsi="Calibri" w:cs="Calibri"/>
-        </w:rPr>
-      </w:pPr>
-      <w:r>
-        <w:rPr>
-          <w:rFonts w:ascii="Calibri" w:eastAsia="Calibri" w:hAnsi="Calibri" w:cs="Calibri"/>
-        </w:rPr>
-        <w:t>I could make the min_entropy_list (the list that stores the locations of all the cells with the min entropy) a list but then have to do an O(n) calculation every time I want to add something to it, or i could make it a set and have to do O(n) to pick something from it and O(n) to delete smth, also Id have to stop using locations and start using indexes</w:t>
-      </w:r>
-    </w:p>
-    <w:p>
-      <w:pPr>
-        <w:spacing w:after="200" w:line="276" w:lineRule="auto"/>
-        <w:rPr>
-          <w:rFonts w:ascii="Calibri" w:eastAsia="Calibri" w:hAnsi="Calibri" w:cs="Calibri"/>
-        </w:rPr>
-      </w:pPr>
-    </w:p>
-    <w:p>
-      <w:pPr>
-        <w:spacing w:after="200" w:line="276" w:lineRule="auto"/>
-        <w:rPr>
-          <w:rFonts w:ascii="Calibri" w:eastAsia="Calibri" w:hAnsi="Calibri" w:cs="Calibri"/>
-        </w:rPr>
-      </w:pPr>
-      <w:r>
-        <w:rPr>
-          <w:rFonts w:ascii="Calibri" w:eastAsia="Calibri" w:hAnsi="Calibri" w:cs="Calibri"/>
-        </w:rPr>
-        <w:t>Questions:</w:t>
-      </w:r>
-    </w:p>
-    <w:p>
-      <w:pPr>
-        <w:spacing w:after="200" w:line="276" w:lineRule="auto"/>
-        <w:rPr>
-          <w:rFonts w:ascii="Calibri" w:eastAsia="Calibri" w:hAnsi="Calibri" w:cs="Calibri"/>
-        </w:rPr>
-      </w:pPr>
-      <w:r>
-        <w:rPr>
-          <w:rFonts w:ascii="Calibri" w:eastAsia="Calibri" w:hAnsi="Calibri" w:cs="Calibri"/>
-        </w:rPr>
         <w:t>How do I make the main loop independent of dimensionality? 2 different subclasses or tensor obj with iterator.</w:t>
       </w:r>
     </w:p>
@@ -577,257 +634,341 @@
         <w:rPr>
           <w:rFonts w:ascii="Calibri" w:eastAsia="Calibri" w:hAnsi="Calibri" w:cs="Calibri"/>
         </w:rPr>
+        <w:t xml:space="preserve">Why doesnt the water </w:t>
+      </w:r>
+      <w:proofErr w:type="gramStart"/>
+      <w:r>
+        <w:rPr>
+          <w:rFonts w:ascii="Calibri" w:eastAsia="Calibri" w:hAnsi="Calibri" w:cs="Calibri"/>
+        </w:rPr>
+        <w:t>fill</w:t>
+      </w:r>
+      <w:proofErr w:type="gramEnd"/>
+      <w:r>
+        <w:rPr>
+          <w:rFonts w:ascii="Calibri" w:eastAsia="Calibri" w:hAnsi="Calibri" w:cs="Calibri"/>
+        </w:rPr>
+        <w:t xml:space="preserve"> in like the land and coast when stepping ever since weighted choices in collapsing?</w:t>
+      </w:r>
+    </w:p>
+    <w:p>
+      <w:pPr>
+        <w:spacing w:after="200" w:line="276" w:lineRule="auto"/>
+        <w:rPr>
+          <w:rFonts w:ascii="Calibri" w:eastAsia="Calibri" w:hAnsi="Calibri" w:cs="Calibri"/>
+        </w:rPr>
+      </w:pPr>
+      <w:r>
+        <w:rPr>
+          <w:rFonts w:ascii="Calibri" w:eastAsia="Calibri" w:hAnsi="Calibri" w:cs="Calibri"/>
+        </w:rPr>
+        <w:t>why is the leftmost edge always done last when stepping?</w:t>
+      </w:r>
+    </w:p>
+    <w:p>
+      <w:pPr>
+        <w:spacing w:after="200" w:line="276" w:lineRule="auto"/>
+        <w:rPr>
+          <w:rFonts w:ascii="Calibri" w:eastAsia="Calibri" w:hAnsi="Calibri" w:cs="Calibri"/>
+        </w:rPr>
+      </w:pPr>
+      <w:r>
+        <w:rPr>
+          <w:rFonts w:ascii="Calibri" w:eastAsia="Calibri" w:hAnsi="Calibri" w:cs="Calibri"/>
+        </w:rPr>
+        <w:t xml:space="preserve">Left edge also violates our rules, thats got to be a propagation problem. </w:t>
+      </w:r>
+      <w:proofErr w:type="gramStart"/>
+      <w:r>
+        <w:rPr>
+          <w:rFonts w:ascii="Calibri" w:eastAsia="Calibri" w:hAnsi="Calibri" w:cs="Calibri"/>
+        </w:rPr>
+        <w:t>Also</w:t>
+      </w:r>
+      <w:proofErr w:type="gramEnd"/>
+      <w:r>
+        <w:rPr>
+          <w:rFonts w:ascii="Calibri" w:eastAsia="Calibri" w:hAnsi="Calibri" w:cs="Calibri"/>
+        </w:rPr>
+        <w:t xml:space="preserve"> sometimes generation fails in a cell when it can succeed???</w:t>
+      </w:r>
+    </w:p>
+    <w:p>
+      <w:pPr>
+        <w:spacing w:after="200" w:line="276" w:lineRule="auto"/>
+        <w:rPr>
+          <w:rFonts w:ascii="Calibri" w:eastAsia="Calibri" w:hAnsi="Calibri" w:cs="Calibri"/>
+        </w:rPr>
+      </w:pPr>
+    </w:p>
+    <w:p>
+      <w:pPr>
+        <w:spacing w:after="200" w:line="276" w:lineRule="auto"/>
+        <w:rPr>
+          <w:rFonts w:ascii="Calibri" w:eastAsia="Calibri" w:hAnsi="Calibri" w:cs="Calibri"/>
+        </w:rPr>
+      </w:pPr>
+      <w:r>
+        <w:rPr>
+          <w:rFonts w:ascii="Calibri" w:eastAsia="Calibri" w:hAnsi="Calibri" w:cs="Calibri"/>
+        </w:rPr>
+        <w:t>Tile frequencies are unnecessary for neural network weight generation. How do I implement for passing the frequencies for basic but not for neural network?</w:t>
+      </w:r>
+    </w:p>
+    <w:p>
+      <w:pPr>
+        <w:spacing w:after="200" w:line="276" w:lineRule="auto"/>
+        <w:rPr>
+          <w:rFonts w:ascii="Calibri" w:eastAsia="Calibri" w:hAnsi="Calibri" w:cs="Calibri"/>
+        </w:rPr>
+      </w:pPr>
+    </w:p>
+    <w:p>
+      <w:pPr>
+        <w:spacing w:after="200" w:line="276" w:lineRule="auto"/>
+        <w:rPr>
+          <w:rFonts w:ascii="Calibri" w:eastAsia="Calibri" w:hAnsi="Calibri" w:cs="Calibri"/>
+        </w:rPr>
+      </w:pPr>
+      <w:r>
+        <w:rPr>
+          <w:rFonts w:ascii="Calibri" w:eastAsia="Calibri" w:hAnsi="Calibri" w:cs="Calibri"/>
+        </w:rPr>
+        <w:t>Todo:</w:t>
+      </w:r>
+    </w:p>
+    <w:p>
+      <w:pPr>
+        <w:spacing w:after="200" w:line="276" w:lineRule="auto"/>
+        <w:rPr>
+          <w:rFonts w:ascii="Calibri" w:eastAsia="Calibri" w:hAnsi="Calibri" w:cs="Calibri"/>
+        </w:rPr>
+      </w:pPr>
+      <w:r>
+        <w:rPr>
+          <w:rFonts w:ascii="Calibri" w:eastAsia="Calibri" w:hAnsi="Calibri" w:cs="Calibri"/>
+        </w:rPr>
+        <w:t>-</w:t>
+      </w:r>
+    </w:p>
+    <w:p>
+      <w:pPr>
+        <w:spacing w:after="200" w:line="276" w:lineRule="auto"/>
+        <w:rPr>
+          <w:rFonts w:ascii="Calibri" w:eastAsia="Calibri" w:hAnsi="Calibri" w:cs="Calibri"/>
+        </w:rPr>
+      </w:pPr>
+      <w:r>
+        <w:rPr>
+          <w:rFonts w:ascii="Calibri" w:eastAsia="Calibri" w:hAnsi="Calibri" w:cs="Calibri"/>
+        </w:rPr>
+        <w:t>Neural network plans:</w:t>
+      </w:r>
+    </w:p>
+    <w:p>
+      <w:pPr>
+        <w:spacing w:after="200" w:line="276" w:lineRule="auto"/>
+        <w:rPr>
+          <w:rFonts w:ascii="Calibri" w:eastAsia="Calibri" w:hAnsi="Calibri" w:cs="Calibri"/>
+        </w:rPr>
+      </w:pPr>
+      <w:r>
+        <w:rPr>
+          <w:rFonts w:ascii="Calibri" w:eastAsia="Calibri" w:hAnsi="Calibri" w:cs="Calibri"/>
+        </w:rPr>
+        <w:t xml:space="preserve">Sample problem: have each tile represent some math function, </w:t>
+      </w:r>
+      <w:proofErr w:type="gramStart"/>
+      <w:r>
+        <w:rPr>
+          <w:rFonts w:ascii="Calibri" w:eastAsia="Calibri" w:hAnsi="Calibri" w:cs="Calibri"/>
+        </w:rPr>
+        <w:t>eg</w:t>
+      </w:r>
+      <w:proofErr w:type="gramEnd"/>
+      <w:r>
+        <w:rPr>
+          <w:rFonts w:ascii="Calibri" w:eastAsia="Calibri" w:hAnsi="Calibri" w:cs="Calibri"/>
+        </w:rPr>
+        <w:t xml:space="preserve"> +5, -2, *3,</w:t>
+      </w:r>
+      <w:r>
+        <w:rPr>
+          <w:rFonts w:ascii="Calibri" w:eastAsia="Calibri" w:hAnsi="Calibri" w:cs="Calibri"/>
+        </w:rPr>
+        <w:t xml:space="preserve"> sin(3)</w:t>
+      </w:r>
+      <w:r>
+        <w:rPr>
+          <w:rFonts w:ascii="Calibri" w:eastAsia="Calibri" w:hAnsi="Calibri" w:cs="Calibri"/>
+        </w:rPr>
+        <w:t xml:space="preserve"> etc figure out how to do the same thing using least possible tiles. Reward is combination of distance from answer, with a </w:t>
+      </w:r>
+      <w:proofErr w:type="gramStart"/>
+      <w:r>
+        <w:rPr>
+          <w:rFonts w:ascii="Calibri" w:eastAsia="Calibri" w:hAnsi="Calibri" w:cs="Calibri"/>
+        </w:rPr>
+        <w:t>spot on</w:t>
+      </w:r>
+      <w:proofErr w:type="gramEnd"/>
+      <w:r>
+        <w:rPr>
+          <w:rFonts w:ascii="Calibri" w:eastAsia="Calibri" w:hAnsi="Calibri" w:cs="Calibri"/>
+        </w:rPr>
+        <w:t xml:space="preserve"> answer giving full reward in that part, and number of tiles used but that is weighted by how close the produced answers were to the actual answer.  Have some hard limits (say were only taking samples from -3 to 3). Maybe use non-linear math functions as well if we want to push it. Maybe tiles have prices as well that factor into the reward</w:t>
+      </w:r>
+      <w:r>
+        <w:rPr>
+          <w:rFonts w:ascii="Calibri" w:eastAsia="Calibri" w:hAnsi="Calibri" w:cs="Calibri"/>
+        </w:rPr>
+        <w:t xml:space="preserve"> which also only come into play the closer the given answer is to the actual answer.</w:t>
+      </w:r>
+      <w:r>
+        <w:rPr>
+          <w:rFonts w:ascii="Calibri" w:eastAsia="Calibri" w:hAnsi="Calibri" w:cs="Calibri"/>
+        </w:rPr>
+        <w:t xml:space="preserve"> Use 1/(abs(x)+1) where x is distance from actual answer to weight how much number of tiles or total tile price factors into the reward</w:t>
+      </w:r>
+    </w:p>
+    <w:p>
+      <w:pPr>
+        <w:spacing w:after="200" w:line="276" w:lineRule="auto"/>
+        <w:rPr>
+          <w:rFonts w:ascii="Calibri" w:eastAsia="Calibri" w:hAnsi="Calibri" w:cs="Calibri"/>
+        </w:rPr>
+      </w:pPr>
+      <w:r>
+        <w:rPr>
+          <w:rFonts w:ascii="Calibri" w:eastAsia="Calibri" w:hAnsi="Calibri" w:cs="Calibri"/>
+        </w:rPr>
+        <w:t xml:space="preserve">New weigh gen </w:t>
+      </w:r>
+      <w:proofErr w:type="gramStart"/>
+      <w:r>
+        <w:rPr>
+          <w:rFonts w:ascii="Calibri" w:eastAsia="Calibri" w:hAnsi="Calibri" w:cs="Calibri"/>
+        </w:rPr>
+        <w:t>method:</w:t>
+      </w:r>
+      <w:proofErr w:type="gramEnd"/>
+      <w:r>
+        <w:rPr>
+          <w:rFonts w:ascii="Calibri" w:eastAsia="Calibri" w:hAnsi="Calibri" w:cs="Calibri"/>
+        </w:rPr>
+        <w:t xml:space="preserve"> takes in</w:t>
+      </w:r>
+      <w:r>
+        <w:rPr>
+          <w:rFonts w:ascii="Calibri" w:eastAsia="Calibri" w:hAnsi="Calibri" w:cs="Calibri"/>
+        </w:rPr>
+        <w:t xml:space="preserve"> the</w:t>
+      </w:r>
+      <w:r>
+        <w:rPr>
+          <w:rFonts w:ascii="Calibri" w:eastAsia="Calibri" w:hAnsi="Calibri" w:cs="Calibri"/>
+        </w:rPr>
+        <w:t xml:space="preserve"> constructor some sample image</w:t>
+      </w:r>
+      <w:r>
+        <w:rPr>
+          <w:rFonts w:ascii="Calibri" w:eastAsia="Calibri" w:hAnsi="Calibri" w:cs="Calibri"/>
+        </w:rPr>
+        <w:t xml:space="preserve"> and produce a vector that describes that image. The use this vector and each context to produce the weights of each tile</w:t>
+      </w:r>
+    </w:p>
+    <w:p>
+      <w:pPr>
+        <w:spacing w:after="200" w:line="276" w:lineRule="auto"/>
+        <w:rPr>
+          <w:rFonts w:ascii="Calibri" w:eastAsia="Calibri" w:hAnsi="Calibri" w:cs="Calibri"/>
+        </w:rPr>
+      </w:pPr>
+    </w:p>
+    <w:p>
+      <w:pPr>
+        <w:spacing w:after="200" w:line="276" w:lineRule="auto"/>
+        <w:rPr>
+          <w:rFonts w:ascii="Calibri" w:eastAsia="Calibri" w:hAnsi="Calibri" w:cs="Calibri"/>
+        </w:rPr>
+      </w:pPr>
+      <w:r>
+        <w:rPr>
+          <w:rFonts w:ascii="Calibri" w:eastAsia="Calibri" w:hAnsi="Calibri" w:cs="Calibri"/>
+        </w:rPr>
+        <w:t>init neural net with unoptimized input.</w:t>
+      </w:r>
+    </w:p>
+    <w:p>
+      <w:pPr>
+        <w:spacing w:after="200" w:line="276" w:lineRule="auto"/>
+        <w:rPr>
+          <w:rFonts w:ascii="Calibri" w:eastAsia="Calibri" w:hAnsi="Calibri" w:cs="Calibri"/>
+        </w:rPr>
+      </w:pPr>
+      <w:r>
+        <w:rPr>
+          <w:rFonts w:ascii="Calibri" w:eastAsia="Calibri" w:hAnsi="Calibri" w:cs="Calibri"/>
+        </w:rPr>
+        <w:t xml:space="preserve">neural net does </w:t>
+      </w:r>
+      <w:proofErr w:type="gramStart"/>
+      <w:r>
+        <w:rPr>
+          <w:rFonts w:ascii="Calibri" w:eastAsia="Calibri" w:hAnsi="Calibri" w:cs="Calibri"/>
+        </w:rPr>
+        <w:t>processing</w:t>
+      </w:r>
+      <w:proofErr w:type="gramEnd"/>
+      <w:r>
+        <w:rPr>
+          <w:rFonts w:ascii="Calibri" w:eastAsia="Calibri" w:hAnsi="Calibri" w:cs="Calibri"/>
+        </w:rPr>
+        <w:t xml:space="preserve"> to get what input represents</w:t>
+      </w:r>
+    </w:p>
+    <w:p>
+      <w:pPr>
+        <w:spacing w:after="200" w:line="276" w:lineRule="auto"/>
+        <w:rPr>
+          <w:rFonts w:ascii="Calibri" w:eastAsia="Calibri" w:hAnsi="Calibri" w:cs="Calibri"/>
+        </w:rPr>
+      </w:pPr>
+    </w:p>
+    <w:p>
+      <w:pPr>
+        <w:spacing w:after="200" w:line="276" w:lineRule="auto"/>
+        <w:rPr>
+          <w:rFonts w:ascii="Calibri" w:eastAsia="Calibri" w:hAnsi="Calibri" w:cs="Calibri"/>
+        </w:rPr>
+      </w:pPr>
+      <w:r>
+        <w:rPr>
+          <w:rFonts w:ascii="Calibri" w:eastAsia="Calibri" w:hAnsi="Calibri" w:cs="Calibri"/>
+        </w:rPr>
+        <w:t>start wfcollapse, make propagation linear</w:t>
+      </w:r>
+    </w:p>
+    <w:p>
+      <w:pPr>
+        <w:spacing w:after="200" w:line="276" w:lineRule="auto"/>
+        <w:rPr>
+          <w:rFonts w:ascii="Calibri" w:eastAsia="Calibri" w:hAnsi="Calibri" w:cs="Calibri"/>
+        </w:rPr>
+      </w:pPr>
+    </w:p>
+    <w:p>
+      <w:pPr>
+        <w:spacing w:after="200" w:line="276" w:lineRule="auto"/>
+        <w:rPr>
+          <w:rFonts w:ascii="Calibri" w:eastAsia="Calibri" w:hAnsi="Calibri" w:cs="Calibri"/>
+        </w:rPr>
+      </w:pPr>
+      <w:r>
+        <w:rPr>
+          <w:rFonts w:ascii="Calibri" w:eastAsia="Calibri" w:hAnsi="Calibri" w:cs="Calibri"/>
+        </w:rPr>
         <w:lastRenderedPageBreak/>
-        <w:t>Why doesnt the water fill in like the land and coast when stepping ever since weighted choices in collapsing?</w:t>
-      </w:r>
-    </w:p>
-    <w:p>
-      <w:pPr>
-        <w:spacing w:after="200" w:line="276" w:lineRule="auto"/>
-        <w:rPr>
-          <w:rFonts w:ascii="Calibri" w:eastAsia="Calibri" w:hAnsi="Calibri" w:cs="Calibri"/>
-        </w:rPr>
-      </w:pPr>
-      <w:r>
-        <w:rPr>
-          <w:rFonts w:ascii="Calibri" w:eastAsia="Calibri" w:hAnsi="Calibri" w:cs="Calibri"/>
-        </w:rPr>
-        <w:t>why is the leftmost edge always done last when stepping?</w:t>
-      </w:r>
-    </w:p>
-    <w:p>
-      <w:pPr>
-        <w:spacing w:after="200" w:line="276" w:lineRule="auto"/>
-        <w:rPr>
-          <w:rFonts w:ascii="Calibri" w:eastAsia="Calibri" w:hAnsi="Calibri" w:cs="Calibri"/>
-        </w:rPr>
-      </w:pPr>
-      <w:r>
-        <w:rPr>
-          <w:rFonts w:ascii="Calibri" w:eastAsia="Calibri" w:hAnsi="Calibri" w:cs="Calibri"/>
-        </w:rPr>
-        <w:t>Left edge also violates our rules, thats got to be a propagation problem. Also sometimes generation fails in a cell when it can succeed???</w:t>
-      </w:r>
-    </w:p>
-    <w:p>
-      <w:pPr>
-        <w:spacing w:after="200" w:line="276" w:lineRule="auto"/>
-        <w:rPr>
-          <w:rFonts w:ascii="Calibri" w:eastAsia="Calibri" w:hAnsi="Calibri" w:cs="Calibri"/>
-        </w:rPr>
-      </w:pPr>
-    </w:p>
-    <w:p>
-      <w:pPr>
-        <w:spacing w:after="200" w:line="276" w:lineRule="auto"/>
-        <w:rPr>
-          <w:rFonts w:ascii="Calibri" w:eastAsia="Calibri" w:hAnsi="Calibri" w:cs="Calibri"/>
-        </w:rPr>
-      </w:pPr>
-      <w:r>
-        <w:rPr>
-          <w:rFonts w:ascii="Calibri" w:eastAsia="Calibri" w:hAnsi="Calibri" w:cs="Calibri"/>
-        </w:rPr>
-        <w:t>Tile frequencies are unnecessary for neural network weight generation. How do I implement for passing the frequencies for basic but not for neural network?</w:t>
-      </w:r>
-    </w:p>
-    <w:p>
-      <w:pPr>
-        <w:spacing w:after="200" w:line="276" w:lineRule="auto"/>
-        <w:rPr>
-          <w:rFonts w:ascii="Calibri" w:eastAsia="Calibri" w:hAnsi="Calibri" w:cs="Calibri"/>
-        </w:rPr>
-      </w:pPr>
-    </w:p>
-    <w:p>
-      <w:pPr>
-        <w:spacing w:after="200" w:line="276" w:lineRule="auto"/>
-        <w:rPr>
-          <w:rFonts w:ascii="Calibri" w:eastAsia="Calibri" w:hAnsi="Calibri" w:cs="Calibri"/>
-        </w:rPr>
-      </w:pPr>
-      <w:r>
-        <w:rPr>
-          <w:rFonts w:ascii="Calibri" w:eastAsia="Calibri" w:hAnsi="Calibri" w:cs="Calibri"/>
-        </w:rPr>
-        <w:t>Todo:</w:t>
-      </w:r>
-    </w:p>
-    <w:p>
-      <w:pPr>
-        <w:spacing w:after="200" w:line="276" w:lineRule="auto"/>
-        <w:rPr>
-          <w:rFonts w:ascii="Calibri" w:eastAsia="Calibri" w:hAnsi="Calibri" w:cs="Calibri"/>
-        </w:rPr>
-      </w:pPr>
-      <w:r>
-        <w:rPr>
-          <w:rFonts w:ascii="Calibri" w:eastAsia="Calibri" w:hAnsi="Calibri" w:cs="Calibri"/>
-        </w:rPr>
-        <w:t>-</w:t>
-      </w:r>
-    </w:p>
-    <w:p>
-      <w:pPr>
-        <w:spacing w:after="200" w:line="276" w:lineRule="auto"/>
-        <w:rPr>
-          <w:rFonts w:ascii="Calibri" w:eastAsia="Calibri" w:hAnsi="Calibri" w:cs="Calibri"/>
-        </w:rPr>
-      </w:pPr>
-      <w:r>
-        <w:rPr>
-          <w:rFonts w:ascii="Calibri" w:eastAsia="Calibri" w:hAnsi="Calibri" w:cs="Calibri"/>
-        </w:rPr>
-        <w:t>Neural network plans:</w:t>
-      </w:r>
-    </w:p>
-    <w:p>
-      <w:pPr>
-        <w:spacing w:after="200" w:line="276" w:lineRule="auto"/>
-        <w:rPr>
-          <w:rFonts w:ascii="Calibri" w:eastAsia="Calibri" w:hAnsi="Calibri" w:cs="Calibri"/>
-        </w:rPr>
-      </w:pPr>
-      <w:r>
-        <w:rPr>
-          <w:rFonts w:ascii="Calibri" w:eastAsia="Calibri" w:hAnsi="Calibri" w:cs="Calibri"/>
-        </w:rPr>
-        <w:t>Sample problem: have each tile represent some math function, eg +5, -2, *3,</w:t>
-      </w:r>
-      <w:r>
-        <w:rPr>
-          <w:rFonts w:ascii="Calibri" w:eastAsia="Calibri" w:hAnsi="Calibri" w:cs="Calibri"/>
-        </w:rPr>
-        <w:t xml:space="preserve"> sin(3)</w:t>
-      </w:r>
-      <w:r>
-        <w:rPr>
-          <w:rFonts w:ascii="Calibri" w:eastAsia="Calibri" w:hAnsi="Calibri" w:cs="Calibri"/>
-        </w:rPr>
-        <w:t xml:space="preserve"> etc figure out how to do the same thing using least possible tiles. Reward is combination of distance from answer, with a spot on answer giving full reward in that part, and number of tiles used but that is weighted by how close the produced answers were to the actual answer.  Have some hard limits (say were only taking samples from -3 to 3). Maybe use non-linear math functions as well if we want to push it. Maybe tiles have prices as well that factor into the reward</w:t>
-      </w:r>
-      <w:r>
-        <w:rPr>
-          <w:rFonts w:ascii="Calibri" w:eastAsia="Calibri" w:hAnsi="Calibri" w:cs="Calibri"/>
-        </w:rPr>
-        <w:t xml:space="preserve"> which also only come into play the closer the given answer is to the actual answer.</w:t>
-      </w:r>
-      <w:r>
-        <w:rPr>
-          <w:rFonts w:ascii="Calibri" w:eastAsia="Calibri" w:hAnsi="Calibri" w:cs="Calibri"/>
-        </w:rPr>
-        <w:t xml:space="preserve"> Use 1/(abs(x)+1) where x is distance from actual answer to weight how much number of tiles or total tile price factors into the reward</w:t>
-      </w:r>
-    </w:p>
-    <w:p>
-      <w:pPr>
-        <w:spacing w:after="200" w:line="276" w:lineRule="auto"/>
-        <w:rPr>
-          <w:rFonts w:ascii="Calibri" w:eastAsia="Calibri" w:hAnsi="Calibri" w:cs="Calibri"/>
-        </w:rPr>
-      </w:pPr>
-      <w:r>
-        <w:rPr>
-          <w:rFonts w:ascii="Calibri" w:eastAsia="Calibri" w:hAnsi="Calibri" w:cs="Calibri"/>
-        </w:rPr>
-        <w:t>New weigh gen method: takes in</w:t>
-      </w:r>
-      <w:r>
-        <w:rPr>
-          <w:rFonts w:ascii="Calibri" w:eastAsia="Calibri" w:hAnsi="Calibri" w:cs="Calibri"/>
-        </w:rPr>
-        <w:t xml:space="preserve"> the</w:t>
-      </w:r>
-      <w:r>
-        <w:rPr>
-          <w:rFonts w:ascii="Calibri" w:eastAsia="Calibri" w:hAnsi="Calibri" w:cs="Calibri"/>
-        </w:rPr>
-        <w:t xml:space="preserve"> constructor some sample image</w:t>
-      </w:r>
-      <w:r>
-        <w:rPr>
-          <w:rFonts w:ascii="Calibri" w:eastAsia="Calibri" w:hAnsi="Calibri" w:cs="Calibri"/>
-        </w:rPr>
-        <w:t xml:space="preserve"> and produce a vector that describes that image. The use this vector and each context to produce the weights of each tile</w:t>
-      </w:r>
-    </w:p>
-    <w:p>
-      <w:pPr>
-        <w:spacing w:after="200" w:line="276" w:lineRule="auto"/>
-        <w:rPr>
-          <w:rFonts w:ascii="Calibri" w:eastAsia="Calibri" w:hAnsi="Calibri" w:cs="Calibri"/>
-        </w:rPr>
-      </w:pPr>
-    </w:p>
-    <w:p>
-      <w:pPr>
-        <w:spacing w:after="200" w:line="276" w:lineRule="auto"/>
-        <w:rPr>
-          <w:rFonts w:ascii="Calibri" w:eastAsia="Calibri" w:hAnsi="Calibri" w:cs="Calibri"/>
-        </w:rPr>
-      </w:pPr>
-      <w:r>
-        <w:rPr>
-          <w:rFonts w:ascii="Calibri" w:eastAsia="Calibri" w:hAnsi="Calibri" w:cs="Calibri"/>
-        </w:rPr>
-        <w:t>init neural net with unoptimized input.</w:t>
-      </w:r>
-    </w:p>
-    <w:p>
-      <w:pPr>
-        <w:spacing w:after="200" w:line="276" w:lineRule="auto"/>
-        <w:rPr>
-          <w:rFonts w:ascii="Calibri" w:eastAsia="Calibri" w:hAnsi="Calibri" w:cs="Calibri"/>
-        </w:rPr>
-      </w:pPr>
-      <w:r>
-        <w:rPr>
-          <w:rFonts w:ascii="Calibri" w:eastAsia="Calibri" w:hAnsi="Calibri" w:cs="Calibri"/>
-        </w:rPr>
-        <w:t>neural net does processing to get what input represents</w:t>
-      </w:r>
-    </w:p>
-    <w:p>
-      <w:pPr>
-        <w:spacing w:after="200" w:line="276" w:lineRule="auto"/>
-        <w:rPr>
-          <w:rFonts w:ascii="Calibri" w:eastAsia="Calibri" w:hAnsi="Calibri" w:cs="Calibri"/>
-        </w:rPr>
-      </w:pPr>
-    </w:p>
-    <w:p>
-      <w:pPr>
-        <w:spacing w:after="200" w:line="276" w:lineRule="auto"/>
-        <w:rPr>
-          <w:rFonts w:ascii="Calibri" w:eastAsia="Calibri" w:hAnsi="Calibri" w:cs="Calibri"/>
-        </w:rPr>
-      </w:pPr>
-      <w:r>
-        <w:rPr>
-          <w:rFonts w:ascii="Calibri" w:eastAsia="Calibri" w:hAnsi="Calibri" w:cs="Calibri"/>
-        </w:rPr>
-        <w:t>start wfcollapse, make propagation linear</w:t>
-      </w:r>
-    </w:p>
-    <w:p>
-      <w:pPr>
-        <w:spacing w:after="200" w:line="276" w:lineRule="auto"/>
-        <w:rPr>
-          <w:rFonts w:ascii="Calibri" w:eastAsia="Calibri" w:hAnsi="Calibri" w:cs="Calibri"/>
-        </w:rPr>
-      </w:pPr>
-    </w:p>
-    <w:p>
-      <w:pPr>
-        <w:spacing w:after="200" w:line="276" w:lineRule="auto"/>
-        <w:rPr>
-          <w:rFonts w:ascii="Calibri" w:eastAsia="Calibri" w:hAnsi="Calibri" w:cs="Calibri"/>
-        </w:rPr>
-      </w:pPr>
-      <w:r>
-        <w:rPr>
-          <w:rFonts w:ascii="Calibri" w:eastAsia="Calibri" w:hAnsi="Calibri" w:cs="Calibri"/>
-        </w:rPr>
         <w:t>do errthing as usual but:</w:t>
       </w:r>
     </w:p>
@@ -842,36 +983,77 @@
         <w:rPr>
           <w:rFonts w:ascii="Calibri" w:eastAsia="Calibri" w:hAnsi="Calibri" w:cs="Calibri"/>
         </w:rPr>
-        <w:lastRenderedPageBreak/>
-        <w:t>at each step after propagate, store the context of the chosen cell, the tile we chose(action), the reward we got(have some function that takes in a grid and determines if it should have a reward yet, and if so how much) and the next cells context(pos 0 on min_ent_list). if min_ent_list is empty, mayber return null context? also, the brain should backprop at this point as well</w:t>
-      </w:r>
-    </w:p>
-    <w:p>
-      <w:pPr>
-        <w:spacing w:after="200" w:line="276" w:lineRule="auto"/>
-        <w:rPr>
-          <w:rFonts w:ascii="Calibri" w:eastAsia="Calibri" w:hAnsi="Calibri" w:cs="Calibri"/>
-        </w:rPr>
-      </w:pPr>
-    </w:p>
-    <w:p>
-      <w:pPr>
-        <w:spacing w:after="200" w:line="276" w:lineRule="auto"/>
-        <w:rPr>
-          <w:rFonts w:ascii="Calibri" w:eastAsia="Calibri" w:hAnsi="Calibri" w:cs="Calibri"/>
-        </w:rPr>
-      </w:pPr>
-      <w:r>
-        <w:rPr>
-          <w:rFonts w:ascii="Calibri" w:eastAsia="Calibri" w:hAnsi="Calibri" w:cs="Calibri"/>
-        </w:rPr>
-        <w:t>maybe get my wfcollapse class to return reward and next state when given an action? so i wont have to do this inside my wfcollapse class</w:t>
-      </w:r>
-      <w:r>
-        <w:rPr>
-          <w:rFonts w:ascii="Calibri" w:eastAsia="Calibri" w:hAnsi="Calibri" w:cs="Calibri"/>
-        </w:rPr>
-        <w:t>. Like state = env.reset(). Basically deep lizard ep 9 time 1:48</w:t>
+        <w:t xml:space="preserve">at each step after </w:t>
+      </w:r>
+      <w:proofErr w:type="gramStart"/>
+      <w:r>
+        <w:rPr>
+          <w:rFonts w:ascii="Calibri" w:eastAsia="Calibri" w:hAnsi="Calibri" w:cs="Calibri"/>
+        </w:rPr>
+        <w:t>propagate</w:t>
+      </w:r>
+      <w:proofErr w:type="gramEnd"/>
+      <w:r>
+        <w:rPr>
+          <w:rFonts w:ascii="Calibri" w:eastAsia="Calibri" w:hAnsi="Calibri" w:cs="Calibri"/>
+        </w:rPr>
+        <w:t>, store the context of the chosen cell, the tile we chose(action), the reward we got(have some function that takes in a grid and determines if it should have a reward yet, and if so how much) and the next cells context(pos 0 on min_ent_list). if min_ent_list is empty, mayber return null context? also, the brain should backprop at this point as well</w:t>
+      </w:r>
+    </w:p>
+    <w:p>
+      <w:pPr>
+        <w:spacing w:after="200" w:line="276" w:lineRule="auto"/>
+        <w:rPr>
+          <w:rFonts w:ascii="Calibri" w:eastAsia="Calibri" w:hAnsi="Calibri" w:cs="Calibri"/>
+        </w:rPr>
+      </w:pPr>
+    </w:p>
+    <w:p>
+      <w:pPr>
+        <w:spacing w:after="200" w:line="276" w:lineRule="auto"/>
+        <w:rPr>
+          <w:rFonts w:ascii="Calibri" w:eastAsia="Calibri" w:hAnsi="Calibri" w:cs="Calibri"/>
+        </w:rPr>
+      </w:pPr>
+      <w:r>
+        <w:rPr>
+          <w:rFonts w:ascii="Calibri" w:eastAsia="Calibri" w:hAnsi="Calibri" w:cs="Calibri"/>
+        </w:rPr>
+        <w:t xml:space="preserve">maybe get my wfcollapse class to return reward and next state when given an action? so i </w:t>
+      </w:r>
+      <w:proofErr w:type="gramStart"/>
+      <w:r>
+        <w:rPr>
+          <w:rFonts w:ascii="Calibri" w:eastAsia="Calibri" w:hAnsi="Calibri" w:cs="Calibri"/>
+        </w:rPr>
+        <w:t>wont</w:t>
+      </w:r>
+      <w:proofErr w:type="gramEnd"/>
+      <w:r>
+        <w:rPr>
+          <w:rFonts w:ascii="Calibri" w:eastAsia="Calibri" w:hAnsi="Calibri" w:cs="Calibri"/>
+        </w:rPr>
+        <w:t xml:space="preserve"> have to do this inside my wfcollapse class</w:t>
+      </w:r>
+      <w:r>
+        <w:rPr>
+          <w:rFonts w:ascii="Calibri" w:eastAsia="Calibri" w:hAnsi="Calibri" w:cs="Calibri"/>
+        </w:rPr>
+        <w:t xml:space="preserve">. Like state = env.reset(). </w:t>
+      </w:r>
+      <w:proofErr w:type="gramStart"/>
+      <w:r>
+        <w:rPr>
+          <w:rFonts w:ascii="Calibri" w:eastAsia="Calibri" w:hAnsi="Calibri" w:cs="Calibri"/>
+        </w:rPr>
+        <w:t>Basically</w:t>
+      </w:r>
+      <w:proofErr w:type="gramEnd"/>
+      <w:r>
+        <w:rPr>
+          <w:rFonts w:ascii="Calibri" w:eastAsia="Calibri" w:hAnsi="Calibri" w:cs="Calibri"/>
+        </w:rPr>
+        <w:t xml:space="preserve"> deep lizard ep 9 time 1:48</w:t>
       </w:r>
     </w:p>
     <w:p>

</xml_diff>

<commit_message>
In progress, Implementing Deep q network
</commit_message>
<xml_diff>
--- a/Documentation/Planning Doc.docx
+++ b/Documentation/Planning Doc.docx
@@ -295,21 +295,7 @@
         <w:rPr>
           <w:rFonts w:ascii="Calibri" w:eastAsia="Calibri" w:hAnsi="Calibri" w:cs="Calibri"/>
         </w:rPr>
-        <w:t xml:space="preserve">vector&lt;Rule&gt;: list of rules either </w:t>
-      </w:r>
-      <w:proofErr w:type="gramStart"/>
-      <w:r>
-        <w:rPr>
-          <w:rFonts w:ascii="Calibri" w:eastAsia="Calibri" w:hAnsi="Calibri" w:cs="Calibri"/>
-        </w:rPr>
-        <w:t>hand written</w:t>
-      </w:r>
-      <w:proofErr w:type="gramEnd"/>
-      <w:r>
-        <w:rPr>
-          <w:rFonts w:ascii="Calibri" w:eastAsia="Calibri" w:hAnsi="Calibri" w:cs="Calibri"/>
-        </w:rPr>
-        <w:t xml:space="preserve"> or generated from some function</w:t>
+        <w:t>vector&lt;Rule&gt;: list of rules either hand written or generated from some function</w:t>
       </w:r>
     </w:p>
     <w:p>
@@ -477,21 +463,7 @@
         <w:rPr>
           <w:rFonts w:ascii="Calibri" w:eastAsia="Calibri" w:hAnsi="Calibri" w:cs="Calibri"/>
         </w:rPr>
-        <w:t>The reason why i have a self._weights variable in my wf class at all is that I need it to store the weights in the scenario that I get the weights externally (</w:t>
-      </w:r>
-      <w:proofErr w:type="gramStart"/>
-      <w:r>
-        <w:rPr>
-          <w:rFonts w:ascii="Calibri" w:eastAsia="Calibri" w:hAnsi="Calibri" w:cs="Calibri"/>
-        </w:rPr>
-        <w:t>ie</w:t>
-      </w:r>
-      <w:proofErr w:type="gramEnd"/>
-      <w:r>
-        <w:rPr>
-          <w:rFonts w:ascii="Calibri" w:eastAsia="Calibri" w:hAnsi="Calibri" w:cs="Calibri"/>
-        </w:rPr>
-        <w:t xml:space="preserve"> from a target image)</w:t>
+        <w:t>The reason why i have a self._weights variable in my wf class at all is that I need it to store the weights in the scenario that I get the weights externally (ie from a target image)</w:t>
       </w:r>
     </w:p>
     <w:p>
@@ -533,21 +505,7 @@
         <w:rPr>
           <w:rFonts w:ascii="Calibri" w:eastAsia="Calibri" w:hAnsi="Calibri" w:cs="Calibri"/>
         </w:rPr>
-        <w:t xml:space="preserve">that means you tried to select the same place twice cuz calc_weights </w:t>
-      </w:r>
-      <w:proofErr w:type="gramStart"/>
-      <w:r>
-        <w:rPr>
-          <w:rFonts w:ascii="Calibri" w:eastAsia="Calibri" w:hAnsi="Calibri" w:cs="Calibri"/>
-        </w:rPr>
-        <w:t>is</w:t>
-      </w:r>
-      <w:proofErr w:type="gramEnd"/>
-      <w:r>
-        <w:rPr>
-          <w:rFonts w:ascii="Calibri" w:eastAsia="Calibri" w:hAnsi="Calibri" w:cs="Calibri"/>
-        </w:rPr>
-        <w:t xml:space="preserve"> going to return an empty weight array if you try to run it on a cell that has already chosen a tile.</w:t>
+        <w:t>that means you tried to select the same place twice cuz calc_weights is going to return an empty weight array if you try to run it on a cell that has already chosen a tile.</w:t>
       </w:r>
     </w:p>
     <w:p>
@@ -593,6 +551,47 @@
           <w:rFonts w:ascii="Calibri" w:eastAsia="Calibri" w:hAnsi="Calibri" w:cs="Calibri"/>
         </w:rPr>
       </w:pPr>
+      <w:r>
+        <w:rPr>
+          <w:rFonts w:ascii="Calibri" w:eastAsia="Calibri" w:hAnsi="Calibri" w:cs="Calibri"/>
+        </w:rPr>
+        <w:t xml:space="preserve">What action can be taken in a given state depends on the environment but is not a part of the env. What the state looks like and how it should be processed into a list also depends on environment but is </w:t>
+      </w:r>
+      <w:r>
+        <w:rPr>
+          <w:rFonts w:ascii="Calibri" w:eastAsia="Calibri" w:hAnsi="Calibri" w:cs="Calibri"/>
+        </w:rPr>
+        <w:lastRenderedPageBreak/>
+        <w:t>not a part of it. I need an adapter?</w:t>
+      </w:r>
+      <w:r>
+        <w:rPr>
+          <w:rFonts w:ascii="Calibri" w:eastAsia="Calibri" w:hAnsi="Calibri" w:cs="Calibri"/>
+        </w:rPr>
+        <w:t xml:space="preserve"> An adapter inherits from env but has functions that play nice with deepq</w:t>
+      </w:r>
+    </w:p>
+    <w:p>
+      <w:pPr>
+        <w:spacing w:after="200" w:line="276" w:lineRule="auto"/>
+        <w:rPr>
+          <w:rFonts w:ascii="Calibri" w:eastAsia="Calibri" w:hAnsi="Calibri" w:cs="Calibri"/>
+        </w:rPr>
+      </w:pPr>
+      <w:r>
+        <w:rPr>
+          <w:rFonts w:ascii="Calibri" w:eastAsia="Calibri" w:hAnsi="Calibri" w:cs="Calibri"/>
+        </w:rPr>
+        <w:t>States and actions are environment specific</w:t>
+      </w:r>
+    </w:p>
+    <w:p>
+      <w:pPr>
+        <w:spacing w:after="200" w:line="276" w:lineRule="auto"/>
+        <w:rPr>
+          <w:rFonts w:ascii="Calibri" w:eastAsia="Calibri" w:hAnsi="Calibri" w:cs="Calibri"/>
+        </w:rPr>
+      </w:pPr>
     </w:p>
     <w:p>
       <w:pPr>
@@ -619,312 +618,228 @@
         <w:rPr>
           <w:rFonts w:ascii="Calibri" w:eastAsia="Calibri" w:hAnsi="Calibri" w:cs="Calibri"/>
         </w:rPr>
+        <w:t>How do I make the main loop independent of dimensionality? 2 different subclasses or tensor obj with iterator.</w:t>
+      </w:r>
+    </w:p>
+    <w:p>
+      <w:pPr>
+        <w:spacing w:after="200" w:line="276" w:lineRule="auto"/>
+        <w:rPr>
+          <w:rFonts w:ascii="Calibri" w:eastAsia="Calibri" w:hAnsi="Calibri" w:cs="Calibri"/>
+        </w:rPr>
+      </w:pPr>
+      <w:r>
+        <w:rPr>
+          <w:rFonts w:ascii="Calibri" w:eastAsia="Calibri" w:hAnsi="Calibri" w:cs="Calibri"/>
+        </w:rPr>
+        <w:t>Why doesnt the water fill in like the land and coast when stepping ever since weighted choices in collapsing?</w:t>
+      </w:r>
+    </w:p>
+    <w:p>
+      <w:pPr>
+        <w:spacing w:after="200" w:line="276" w:lineRule="auto"/>
+        <w:rPr>
+          <w:rFonts w:ascii="Calibri" w:eastAsia="Calibri" w:hAnsi="Calibri" w:cs="Calibri"/>
+        </w:rPr>
+      </w:pPr>
+      <w:r>
+        <w:rPr>
+          <w:rFonts w:ascii="Calibri" w:eastAsia="Calibri" w:hAnsi="Calibri" w:cs="Calibri"/>
+        </w:rPr>
+        <w:t>why is the leftmost edge always done last when stepping?</w:t>
+      </w:r>
+    </w:p>
+    <w:p>
+      <w:pPr>
+        <w:spacing w:after="200" w:line="276" w:lineRule="auto"/>
+        <w:rPr>
+          <w:rFonts w:ascii="Calibri" w:eastAsia="Calibri" w:hAnsi="Calibri" w:cs="Calibri"/>
+        </w:rPr>
+      </w:pPr>
+      <w:r>
+        <w:rPr>
+          <w:rFonts w:ascii="Calibri" w:eastAsia="Calibri" w:hAnsi="Calibri" w:cs="Calibri"/>
+        </w:rPr>
+        <w:t>Left edge also violates our rules, thats got to be a propagation problem. Also sometimes generation fails in a cell when it can succeed???</w:t>
+      </w:r>
+    </w:p>
+    <w:p>
+      <w:pPr>
+        <w:spacing w:after="200" w:line="276" w:lineRule="auto"/>
+        <w:rPr>
+          <w:rFonts w:ascii="Calibri" w:eastAsia="Calibri" w:hAnsi="Calibri" w:cs="Calibri"/>
+        </w:rPr>
+      </w:pPr>
+    </w:p>
+    <w:p>
+      <w:pPr>
+        <w:spacing w:after="200" w:line="276" w:lineRule="auto"/>
+        <w:rPr>
+          <w:rFonts w:ascii="Calibri" w:eastAsia="Calibri" w:hAnsi="Calibri" w:cs="Calibri"/>
+        </w:rPr>
+      </w:pPr>
+      <w:r>
+        <w:rPr>
+          <w:rFonts w:ascii="Calibri" w:eastAsia="Calibri" w:hAnsi="Calibri" w:cs="Calibri"/>
+        </w:rPr>
+        <w:t>Tile frequencies are unnecessary for neural network weight generation. How do I implement for passing the frequencies for basic but not for neural network?</w:t>
+      </w:r>
+    </w:p>
+    <w:p>
+      <w:pPr>
+        <w:spacing w:after="200" w:line="276" w:lineRule="auto"/>
+        <w:rPr>
+          <w:rFonts w:ascii="Calibri" w:eastAsia="Calibri" w:hAnsi="Calibri" w:cs="Calibri"/>
+        </w:rPr>
+      </w:pPr>
+    </w:p>
+    <w:p>
+      <w:pPr>
+        <w:spacing w:after="200" w:line="276" w:lineRule="auto"/>
+        <w:rPr>
+          <w:rFonts w:ascii="Calibri" w:eastAsia="Calibri" w:hAnsi="Calibri" w:cs="Calibri"/>
+        </w:rPr>
+      </w:pPr>
+      <w:r>
+        <w:rPr>
+          <w:rFonts w:ascii="Calibri" w:eastAsia="Calibri" w:hAnsi="Calibri" w:cs="Calibri"/>
+        </w:rPr>
+        <w:t>Todo:</w:t>
+      </w:r>
+    </w:p>
+    <w:p>
+      <w:pPr>
+        <w:spacing w:after="200" w:line="276" w:lineRule="auto"/>
+        <w:rPr>
+          <w:rFonts w:ascii="Calibri" w:eastAsia="Calibri" w:hAnsi="Calibri" w:cs="Calibri"/>
+        </w:rPr>
+      </w:pPr>
+      <w:r>
+        <w:rPr>
+          <w:rFonts w:ascii="Calibri" w:eastAsia="Calibri" w:hAnsi="Calibri" w:cs="Calibri"/>
+        </w:rPr>
+        <w:t>-</w:t>
+      </w:r>
+    </w:p>
+    <w:p>
+      <w:pPr>
+        <w:spacing w:after="200" w:line="276" w:lineRule="auto"/>
+        <w:rPr>
+          <w:rFonts w:ascii="Calibri" w:eastAsia="Calibri" w:hAnsi="Calibri" w:cs="Calibri"/>
+        </w:rPr>
+      </w:pPr>
+      <w:r>
+        <w:rPr>
+          <w:rFonts w:ascii="Calibri" w:eastAsia="Calibri" w:hAnsi="Calibri" w:cs="Calibri"/>
+        </w:rPr>
+        <w:t>Neural network plans:</w:t>
+      </w:r>
+    </w:p>
+    <w:p>
+      <w:pPr>
+        <w:spacing w:after="200" w:line="276" w:lineRule="auto"/>
+        <w:rPr>
+          <w:rFonts w:ascii="Calibri" w:eastAsia="Calibri" w:hAnsi="Calibri" w:cs="Calibri"/>
+        </w:rPr>
+      </w:pPr>
+      <w:r>
+        <w:rPr>
+          <w:rFonts w:ascii="Calibri" w:eastAsia="Calibri" w:hAnsi="Calibri" w:cs="Calibri"/>
+        </w:rPr>
+        <w:t>Sample problem: have each tile represent some math function, eg +5, -2, *3,</w:t>
+      </w:r>
+      <w:r>
+        <w:rPr>
+          <w:rFonts w:ascii="Calibri" w:eastAsia="Calibri" w:hAnsi="Calibri" w:cs="Calibri"/>
+        </w:rPr>
+        <w:t xml:space="preserve"> sin(3)</w:t>
+      </w:r>
+      <w:r>
+        <w:rPr>
+          <w:rFonts w:ascii="Calibri" w:eastAsia="Calibri" w:hAnsi="Calibri" w:cs="Calibri"/>
+        </w:rPr>
+        <w:t xml:space="preserve"> etc figure out how to do the same thing using least possible tiles. Reward is combination of distance from answer, with a spot on answer giving full reward in that part, and number of tiles used but that is weighted by how close the produced answers were to the actual answer.  Have some hard limits (say were only taking samples from -3 to 3). Maybe use non-linear math functions as well if we want to push it. Maybe tiles have prices as well that factor into the reward</w:t>
+      </w:r>
+      <w:r>
+        <w:rPr>
+          <w:rFonts w:ascii="Calibri" w:eastAsia="Calibri" w:hAnsi="Calibri" w:cs="Calibri"/>
+        </w:rPr>
+        <w:t xml:space="preserve"> which also only come into play the closer the given answer is to the actual answer.</w:t>
+      </w:r>
+      <w:r>
+        <w:rPr>
+          <w:rFonts w:ascii="Calibri" w:eastAsia="Calibri" w:hAnsi="Calibri" w:cs="Calibri"/>
+        </w:rPr>
+        <w:t xml:space="preserve"> Use 1/(abs(x)+1) where x is distance from actual answer to weight how much number of tiles or total tile price factors into the reward</w:t>
+      </w:r>
+    </w:p>
+    <w:p>
+      <w:pPr>
+        <w:spacing w:after="200" w:line="276" w:lineRule="auto"/>
+        <w:rPr>
+          <w:rFonts w:ascii="Calibri" w:eastAsia="Calibri" w:hAnsi="Calibri" w:cs="Calibri"/>
+        </w:rPr>
+      </w:pPr>
+      <w:r>
+        <w:rPr>
+          <w:rFonts w:ascii="Calibri" w:eastAsia="Calibri" w:hAnsi="Calibri" w:cs="Calibri"/>
+        </w:rPr>
+        <w:t>New weigh gen method: takes in</w:t>
+      </w:r>
+      <w:r>
+        <w:rPr>
+          <w:rFonts w:ascii="Calibri" w:eastAsia="Calibri" w:hAnsi="Calibri" w:cs="Calibri"/>
+        </w:rPr>
+        <w:t xml:space="preserve"> the</w:t>
+      </w:r>
+      <w:r>
+        <w:rPr>
+          <w:rFonts w:ascii="Calibri" w:eastAsia="Calibri" w:hAnsi="Calibri" w:cs="Calibri"/>
+        </w:rPr>
+        <w:t xml:space="preserve"> constructor some sample image</w:t>
+      </w:r>
+      <w:r>
+        <w:rPr>
+          <w:rFonts w:ascii="Calibri" w:eastAsia="Calibri" w:hAnsi="Calibri" w:cs="Calibri"/>
+        </w:rPr>
+        <w:t xml:space="preserve"> and produce a vector that describes that image. The use this vector and each context to produce the weights of each tile</w:t>
+      </w:r>
+    </w:p>
+    <w:p>
+      <w:pPr>
+        <w:spacing w:after="200" w:line="276" w:lineRule="auto"/>
+        <w:rPr>
+          <w:rFonts w:ascii="Calibri" w:eastAsia="Calibri" w:hAnsi="Calibri" w:cs="Calibri"/>
+        </w:rPr>
+      </w:pPr>
+    </w:p>
+    <w:p>
+      <w:pPr>
+        <w:spacing w:after="200" w:line="276" w:lineRule="auto"/>
+        <w:rPr>
+          <w:rFonts w:ascii="Calibri" w:eastAsia="Calibri" w:hAnsi="Calibri" w:cs="Calibri"/>
+        </w:rPr>
+      </w:pPr>
+      <w:r>
+        <w:rPr>
+          <w:rFonts w:ascii="Calibri" w:eastAsia="Calibri" w:hAnsi="Calibri" w:cs="Calibri"/>
+        </w:rPr>
+        <w:t>init neural net with unoptimized input.</w:t>
+      </w:r>
+    </w:p>
+    <w:p>
+      <w:pPr>
+        <w:spacing w:after="200" w:line="276" w:lineRule="auto"/>
+        <w:rPr>
+          <w:rFonts w:ascii="Calibri" w:eastAsia="Calibri" w:hAnsi="Calibri" w:cs="Calibri"/>
+        </w:rPr>
+      </w:pPr>
+      <w:r>
+        <w:rPr>
+          <w:rFonts w:ascii="Calibri" w:eastAsia="Calibri" w:hAnsi="Calibri" w:cs="Calibri"/>
+        </w:rPr>
         <w:lastRenderedPageBreak/>
-        <w:t>How do I make the main loop independent of dimensionality? 2 different subclasses or tensor obj with iterator.</w:t>
-      </w:r>
-    </w:p>
-    <w:p>
-      <w:pPr>
-        <w:spacing w:after="200" w:line="276" w:lineRule="auto"/>
-        <w:rPr>
-          <w:rFonts w:ascii="Calibri" w:eastAsia="Calibri" w:hAnsi="Calibri" w:cs="Calibri"/>
-        </w:rPr>
-      </w:pPr>
-      <w:r>
-        <w:rPr>
-          <w:rFonts w:ascii="Calibri" w:eastAsia="Calibri" w:hAnsi="Calibri" w:cs="Calibri"/>
-        </w:rPr>
-        <w:t xml:space="preserve">Why doesnt the water </w:t>
-      </w:r>
-      <w:proofErr w:type="gramStart"/>
-      <w:r>
-        <w:rPr>
-          <w:rFonts w:ascii="Calibri" w:eastAsia="Calibri" w:hAnsi="Calibri" w:cs="Calibri"/>
-        </w:rPr>
-        <w:t>fill</w:t>
-      </w:r>
-      <w:proofErr w:type="gramEnd"/>
-      <w:r>
-        <w:rPr>
-          <w:rFonts w:ascii="Calibri" w:eastAsia="Calibri" w:hAnsi="Calibri" w:cs="Calibri"/>
-        </w:rPr>
-        <w:t xml:space="preserve"> in like the land and coast when stepping ever since weighted choices in collapsing?</w:t>
-      </w:r>
-    </w:p>
-    <w:p>
-      <w:pPr>
-        <w:spacing w:after="200" w:line="276" w:lineRule="auto"/>
-        <w:rPr>
-          <w:rFonts w:ascii="Calibri" w:eastAsia="Calibri" w:hAnsi="Calibri" w:cs="Calibri"/>
-        </w:rPr>
-      </w:pPr>
-      <w:r>
-        <w:rPr>
-          <w:rFonts w:ascii="Calibri" w:eastAsia="Calibri" w:hAnsi="Calibri" w:cs="Calibri"/>
-        </w:rPr>
-        <w:t>why is the leftmost edge always done last when stepping?</w:t>
-      </w:r>
-    </w:p>
-    <w:p>
-      <w:pPr>
-        <w:spacing w:after="200" w:line="276" w:lineRule="auto"/>
-        <w:rPr>
-          <w:rFonts w:ascii="Calibri" w:eastAsia="Calibri" w:hAnsi="Calibri" w:cs="Calibri"/>
-        </w:rPr>
-      </w:pPr>
-      <w:r>
-        <w:rPr>
-          <w:rFonts w:ascii="Calibri" w:eastAsia="Calibri" w:hAnsi="Calibri" w:cs="Calibri"/>
-        </w:rPr>
-        <w:t xml:space="preserve">Left edge also violates our rules, thats got to be a propagation problem. </w:t>
-      </w:r>
-      <w:proofErr w:type="gramStart"/>
-      <w:r>
-        <w:rPr>
-          <w:rFonts w:ascii="Calibri" w:eastAsia="Calibri" w:hAnsi="Calibri" w:cs="Calibri"/>
-        </w:rPr>
-        <w:t>Also</w:t>
-      </w:r>
-      <w:proofErr w:type="gramEnd"/>
-      <w:r>
-        <w:rPr>
-          <w:rFonts w:ascii="Calibri" w:eastAsia="Calibri" w:hAnsi="Calibri" w:cs="Calibri"/>
-        </w:rPr>
-        <w:t xml:space="preserve"> sometimes generation fails in a cell when it can succeed???</w:t>
-      </w:r>
-    </w:p>
-    <w:p>
-      <w:pPr>
-        <w:spacing w:after="200" w:line="276" w:lineRule="auto"/>
-        <w:rPr>
-          <w:rFonts w:ascii="Calibri" w:eastAsia="Calibri" w:hAnsi="Calibri" w:cs="Calibri"/>
-        </w:rPr>
-      </w:pPr>
-    </w:p>
-    <w:p>
-      <w:pPr>
-        <w:spacing w:after="200" w:line="276" w:lineRule="auto"/>
-        <w:rPr>
-          <w:rFonts w:ascii="Calibri" w:eastAsia="Calibri" w:hAnsi="Calibri" w:cs="Calibri"/>
-        </w:rPr>
-      </w:pPr>
-      <w:r>
-        <w:rPr>
-          <w:rFonts w:ascii="Calibri" w:eastAsia="Calibri" w:hAnsi="Calibri" w:cs="Calibri"/>
-        </w:rPr>
-        <w:t>Tile frequencies are unnecessary for neural network weight generation. How do I implement for passing the frequencies for basic but not for neural network?</w:t>
-      </w:r>
-    </w:p>
-    <w:p>
-      <w:pPr>
-        <w:spacing w:after="200" w:line="276" w:lineRule="auto"/>
-        <w:rPr>
-          <w:rFonts w:ascii="Calibri" w:eastAsia="Calibri" w:hAnsi="Calibri" w:cs="Calibri"/>
-        </w:rPr>
-      </w:pPr>
-    </w:p>
-    <w:p>
-      <w:pPr>
-        <w:spacing w:after="200" w:line="276" w:lineRule="auto"/>
-        <w:rPr>
-          <w:rFonts w:ascii="Calibri" w:eastAsia="Calibri" w:hAnsi="Calibri" w:cs="Calibri"/>
-        </w:rPr>
-      </w:pPr>
-      <w:r>
-        <w:rPr>
-          <w:rFonts w:ascii="Calibri" w:eastAsia="Calibri" w:hAnsi="Calibri" w:cs="Calibri"/>
-        </w:rPr>
-        <w:t>Todo:</w:t>
-      </w:r>
-    </w:p>
-    <w:p>
-      <w:pPr>
-        <w:spacing w:after="200" w:line="276" w:lineRule="auto"/>
-        <w:rPr>
-          <w:rFonts w:ascii="Calibri" w:eastAsia="Calibri" w:hAnsi="Calibri" w:cs="Calibri"/>
-        </w:rPr>
-      </w:pPr>
-      <w:r>
-        <w:rPr>
-          <w:rFonts w:ascii="Calibri" w:eastAsia="Calibri" w:hAnsi="Calibri" w:cs="Calibri"/>
-        </w:rPr>
-        <w:t>-</w:t>
-      </w:r>
-    </w:p>
-    <w:p>
-      <w:pPr>
-        <w:spacing w:after="200" w:line="276" w:lineRule="auto"/>
-        <w:rPr>
-          <w:rFonts w:ascii="Calibri" w:eastAsia="Calibri" w:hAnsi="Calibri" w:cs="Calibri"/>
-        </w:rPr>
-      </w:pPr>
-      <w:r>
-        <w:rPr>
-          <w:rFonts w:ascii="Calibri" w:eastAsia="Calibri" w:hAnsi="Calibri" w:cs="Calibri"/>
-        </w:rPr>
-        <w:t>Neural network plans:</w:t>
-      </w:r>
-    </w:p>
-    <w:p>
-      <w:pPr>
-        <w:spacing w:after="200" w:line="276" w:lineRule="auto"/>
-        <w:rPr>
-          <w:rFonts w:ascii="Calibri" w:eastAsia="Calibri" w:hAnsi="Calibri" w:cs="Calibri"/>
-        </w:rPr>
-      </w:pPr>
-      <w:r>
-        <w:rPr>
-          <w:rFonts w:ascii="Calibri" w:eastAsia="Calibri" w:hAnsi="Calibri" w:cs="Calibri"/>
-        </w:rPr>
-        <w:t xml:space="preserve">Sample problem: have each tile represent some math function, </w:t>
-      </w:r>
-      <w:proofErr w:type="gramStart"/>
-      <w:r>
-        <w:rPr>
-          <w:rFonts w:ascii="Calibri" w:eastAsia="Calibri" w:hAnsi="Calibri" w:cs="Calibri"/>
-        </w:rPr>
-        <w:t>eg</w:t>
-      </w:r>
-      <w:proofErr w:type="gramEnd"/>
-      <w:r>
-        <w:rPr>
-          <w:rFonts w:ascii="Calibri" w:eastAsia="Calibri" w:hAnsi="Calibri" w:cs="Calibri"/>
-        </w:rPr>
-        <w:t xml:space="preserve"> +5, -2, *3,</w:t>
-      </w:r>
-      <w:r>
-        <w:rPr>
-          <w:rFonts w:ascii="Calibri" w:eastAsia="Calibri" w:hAnsi="Calibri" w:cs="Calibri"/>
-        </w:rPr>
-        <w:t xml:space="preserve"> sin(3)</w:t>
-      </w:r>
-      <w:r>
-        <w:rPr>
-          <w:rFonts w:ascii="Calibri" w:eastAsia="Calibri" w:hAnsi="Calibri" w:cs="Calibri"/>
-        </w:rPr>
-        <w:t xml:space="preserve"> etc figure out how to do the same thing using least possible tiles. Reward is combination of distance from answer, with a </w:t>
-      </w:r>
-      <w:proofErr w:type="gramStart"/>
-      <w:r>
-        <w:rPr>
-          <w:rFonts w:ascii="Calibri" w:eastAsia="Calibri" w:hAnsi="Calibri" w:cs="Calibri"/>
-        </w:rPr>
-        <w:t>spot on</w:t>
-      </w:r>
-      <w:proofErr w:type="gramEnd"/>
-      <w:r>
-        <w:rPr>
-          <w:rFonts w:ascii="Calibri" w:eastAsia="Calibri" w:hAnsi="Calibri" w:cs="Calibri"/>
-        </w:rPr>
-        <w:t xml:space="preserve"> answer giving full reward in that part, and number of tiles used but that is weighted by how close the produced answers were to the actual answer.  Have some hard limits (say were only taking samples from -3 to 3). Maybe use non-linear math functions as well if we want to push it. Maybe tiles have prices as well that factor into the reward</w:t>
-      </w:r>
-      <w:r>
-        <w:rPr>
-          <w:rFonts w:ascii="Calibri" w:eastAsia="Calibri" w:hAnsi="Calibri" w:cs="Calibri"/>
-        </w:rPr>
-        <w:t xml:space="preserve"> which also only come into play the closer the given answer is to the actual answer.</w:t>
-      </w:r>
-      <w:r>
-        <w:rPr>
-          <w:rFonts w:ascii="Calibri" w:eastAsia="Calibri" w:hAnsi="Calibri" w:cs="Calibri"/>
-        </w:rPr>
-        <w:t xml:space="preserve"> Use 1/(abs(x)+1) where x is distance from actual answer to weight how much number of tiles or total tile price factors into the reward</w:t>
-      </w:r>
-    </w:p>
-    <w:p>
-      <w:pPr>
-        <w:spacing w:after="200" w:line="276" w:lineRule="auto"/>
-        <w:rPr>
-          <w:rFonts w:ascii="Calibri" w:eastAsia="Calibri" w:hAnsi="Calibri" w:cs="Calibri"/>
-        </w:rPr>
-      </w:pPr>
-      <w:r>
-        <w:rPr>
-          <w:rFonts w:ascii="Calibri" w:eastAsia="Calibri" w:hAnsi="Calibri" w:cs="Calibri"/>
-        </w:rPr>
-        <w:t xml:space="preserve">New weigh gen </w:t>
-      </w:r>
-      <w:proofErr w:type="gramStart"/>
-      <w:r>
-        <w:rPr>
-          <w:rFonts w:ascii="Calibri" w:eastAsia="Calibri" w:hAnsi="Calibri" w:cs="Calibri"/>
-        </w:rPr>
-        <w:t>method:</w:t>
-      </w:r>
-      <w:proofErr w:type="gramEnd"/>
-      <w:r>
-        <w:rPr>
-          <w:rFonts w:ascii="Calibri" w:eastAsia="Calibri" w:hAnsi="Calibri" w:cs="Calibri"/>
-        </w:rPr>
-        <w:t xml:space="preserve"> takes in</w:t>
-      </w:r>
-      <w:r>
-        <w:rPr>
-          <w:rFonts w:ascii="Calibri" w:eastAsia="Calibri" w:hAnsi="Calibri" w:cs="Calibri"/>
-        </w:rPr>
-        <w:t xml:space="preserve"> the</w:t>
-      </w:r>
-      <w:r>
-        <w:rPr>
-          <w:rFonts w:ascii="Calibri" w:eastAsia="Calibri" w:hAnsi="Calibri" w:cs="Calibri"/>
-        </w:rPr>
-        <w:t xml:space="preserve"> constructor some sample image</w:t>
-      </w:r>
-      <w:r>
-        <w:rPr>
-          <w:rFonts w:ascii="Calibri" w:eastAsia="Calibri" w:hAnsi="Calibri" w:cs="Calibri"/>
-        </w:rPr>
-        <w:t xml:space="preserve"> and produce a vector that describes that image. The use this vector and each context to produce the weights of each tile</w:t>
-      </w:r>
-    </w:p>
-    <w:p>
-      <w:pPr>
-        <w:spacing w:after="200" w:line="276" w:lineRule="auto"/>
-        <w:rPr>
-          <w:rFonts w:ascii="Calibri" w:eastAsia="Calibri" w:hAnsi="Calibri" w:cs="Calibri"/>
-        </w:rPr>
-      </w:pPr>
-    </w:p>
-    <w:p>
-      <w:pPr>
-        <w:spacing w:after="200" w:line="276" w:lineRule="auto"/>
-        <w:rPr>
-          <w:rFonts w:ascii="Calibri" w:eastAsia="Calibri" w:hAnsi="Calibri" w:cs="Calibri"/>
-        </w:rPr>
-      </w:pPr>
-      <w:r>
-        <w:rPr>
-          <w:rFonts w:ascii="Calibri" w:eastAsia="Calibri" w:hAnsi="Calibri" w:cs="Calibri"/>
-        </w:rPr>
-        <w:t>init neural net with unoptimized input.</w:t>
-      </w:r>
-    </w:p>
-    <w:p>
-      <w:pPr>
-        <w:spacing w:after="200" w:line="276" w:lineRule="auto"/>
-        <w:rPr>
-          <w:rFonts w:ascii="Calibri" w:eastAsia="Calibri" w:hAnsi="Calibri" w:cs="Calibri"/>
-        </w:rPr>
-      </w:pPr>
-      <w:r>
-        <w:rPr>
-          <w:rFonts w:ascii="Calibri" w:eastAsia="Calibri" w:hAnsi="Calibri" w:cs="Calibri"/>
-        </w:rPr>
-        <w:t xml:space="preserve">neural net does </w:t>
-      </w:r>
-      <w:proofErr w:type="gramStart"/>
-      <w:r>
-        <w:rPr>
-          <w:rFonts w:ascii="Calibri" w:eastAsia="Calibri" w:hAnsi="Calibri" w:cs="Calibri"/>
-        </w:rPr>
-        <w:t>processing</w:t>
-      </w:r>
-      <w:proofErr w:type="gramEnd"/>
-      <w:r>
-        <w:rPr>
-          <w:rFonts w:ascii="Calibri" w:eastAsia="Calibri" w:hAnsi="Calibri" w:cs="Calibri"/>
-        </w:rPr>
-        <w:t xml:space="preserve"> to get what input represents</w:t>
+        <w:t>neural net does processing to get what input represents</w:t>
       </w:r>
     </w:p>
     <w:p>
@@ -968,7 +883,6 @@
         <w:rPr>
           <w:rFonts w:ascii="Calibri" w:eastAsia="Calibri" w:hAnsi="Calibri" w:cs="Calibri"/>
         </w:rPr>
-        <w:lastRenderedPageBreak/>
         <w:t>do errthing as usual but:</w:t>
       </w:r>
     </w:p>
@@ -983,77 +897,35 @@
         <w:rPr>
           <w:rFonts w:ascii="Calibri" w:eastAsia="Calibri" w:hAnsi="Calibri" w:cs="Calibri"/>
         </w:rPr>
-        <w:t xml:space="preserve">at each step after </w:t>
-      </w:r>
-      <w:proofErr w:type="gramStart"/>
-      <w:r>
-        <w:rPr>
-          <w:rFonts w:ascii="Calibri" w:eastAsia="Calibri" w:hAnsi="Calibri" w:cs="Calibri"/>
-        </w:rPr>
-        <w:t>propagate</w:t>
-      </w:r>
-      <w:proofErr w:type="gramEnd"/>
-      <w:r>
-        <w:rPr>
-          <w:rFonts w:ascii="Calibri" w:eastAsia="Calibri" w:hAnsi="Calibri" w:cs="Calibri"/>
-        </w:rPr>
-        <w:t>, store the context of the chosen cell, the tile we chose(action), the reward we got(have some function that takes in a grid and determines if it should have a reward yet, and if so how much) and the next cells context(pos 0 on min_ent_list). if min_ent_list is empty, mayber return null context? also, the brain should backprop at this point as well</w:t>
-      </w:r>
-    </w:p>
-    <w:p>
-      <w:pPr>
-        <w:spacing w:after="200" w:line="276" w:lineRule="auto"/>
-        <w:rPr>
-          <w:rFonts w:ascii="Calibri" w:eastAsia="Calibri" w:hAnsi="Calibri" w:cs="Calibri"/>
-        </w:rPr>
-      </w:pPr>
-    </w:p>
-    <w:p>
-      <w:pPr>
-        <w:spacing w:after="200" w:line="276" w:lineRule="auto"/>
-        <w:rPr>
-          <w:rFonts w:ascii="Calibri" w:eastAsia="Calibri" w:hAnsi="Calibri" w:cs="Calibri"/>
-        </w:rPr>
-      </w:pPr>
-      <w:r>
-        <w:rPr>
-          <w:rFonts w:ascii="Calibri" w:eastAsia="Calibri" w:hAnsi="Calibri" w:cs="Calibri"/>
-        </w:rPr>
-        <w:t xml:space="preserve">maybe get my wfcollapse class to return reward and next state when given an action? so i </w:t>
-      </w:r>
-      <w:proofErr w:type="gramStart"/>
-      <w:r>
-        <w:rPr>
-          <w:rFonts w:ascii="Calibri" w:eastAsia="Calibri" w:hAnsi="Calibri" w:cs="Calibri"/>
-        </w:rPr>
-        <w:t>wont</w:t>
-      </w:r>
-      <w:proofErr w:type="gramEnd"/>
-      <w:r>
-        <w:rPr>
-          <w:rFonts w:ascii="Calibri" w:eastAsia="Calibri" w:hAnsi="Calibri" w:cs="Calibri"/>
-        </w:rPr>
-        <w:t xml:space="preserve"> have to do this inside my wfcollapse class</w:t>
-      </w:r>
-      <w:r>
-        <w:rPr>
-          <w:rFonts w:ascii="Calibri" w:eastAsia="Calibri" w:hAnsi="Calibri" w:cs="Calibri"/>
-        </w:rPr>
-        <w:t xml:space="preserve">. Like state = env.reset(). </w:t>
-      </w:r>
-      <w:proofErr w:type="gramStart"/>
-      <w:r>
-        <w:rPr>
-          <w:rFonts w:ascii="Calibri" w:eastAsia="Calibri" w:hAnsi="Calibri" w:cs="Calibri"/>
-        </w:rPr>
-        <w:t>Basically</w:t>
-      </w:r>
-      <w:proofErr w:type="gramEnd"/>
-      <w:r>
-        <w:rPr>
-          <w:rFonts w:ascii="Calibri" w:eastAsia="Calibri" w:hAnsi="Calibri" w:cs="Calibri"/>
-        </w:rPr>
-        <w:t xml:space="preserve"> deep lizard ep 9 time 1:48</w:t>
+        <w:t>at each step after propagate, store the context of the chosen cell, the tile we chose(action), the reward we got(have some function that takes in a grid and determines if it should have a reward yet, and if so how much) and the next cells context(pos 0 on min_ent_list). if min_ent_list is empty, mayber return null context? also, the brain should backprop at this point as well</w:t>
+      </w:r>
+    </w:p>
+    <w:p>
+      <w:pPr>
+        <w:spacing w:after="200" w:line="276" w:lineRule="auto"/>
+        <w:rPr>
+          <w:rFonts w:ascii="Calibri" w:eastAsia="Calibri" w:hAnsi="Calibri" w:cs="Calibri"/>
+        </w:rPr>
+      </w:pPr>
+    </w:p>
+    <w:p>
+      <w:pPr>
+        <w:spacing w:after="200" w:line="276" w:lineRule="auto"/>
+        <w:rPr>
+          <w:rFonts w:ascii="Calibri" w:eastAsia="Calibri" w:hAnsi="Calibri" w:cs="Calibri"/>
+        </w:rPr>
+      </w:pPr>
+      <w:r>
+        <w:rPr>
+          <w:rFonts w:ascii="Calibri" w:eastAsia="Calibri" w:hAnsi="Calibri" w:cs="Calibri"/>
+        </w:rPr>
+        <w:t>maybe get my wfcollapse class to return reward and next state when given an action? so i wont have to do this inside my wfcollapse class</w:t>
+      </w:r>
+      <w:r>
+        <w:rPr>
+          <w:rFonts w:ascii="Calibri" w:eastAsia="Calibri" w:hAnsi="Calibri" w:cs="Calibri"/>
+        </w:rPr>
+        <w:t>. Like state = env.reset(). Basically deep lizard ep 9 time 1:48</w:t>
       </w:r>
     </w:p>
     <w:p>

</xml_diff>

<commit_message>
Fully implement Deep Q. Haven't found working architecture
</commit_message>
<xml_diff>
--- a/Documentation/Planning Doc.docx
+++ b/Documentation/Planning Doc.docx
@@ -367,6 +367,20 @@
           <w:rFonts w:ascii="Calibri" w:eastAsia="Calibri" w:hAnsi="Calibri" w:cs="Calibri"/>
         </w:rPr>
       </w:pPr>
+      <w:r>
+        <w:rPr>
+          <w:rFonts w:ascii="Calibri" w:eastAsia="Calibri" w:hAnsi="Calibri" w:cs="Calibri"/>
+        </w:rPr>
+        <w:t>I wanted environments to be separate from the deep q class so I made an adapter class which you will need to implement if you want to use the deep q with an environrment</w:t>
+      </w:r>
+    </w:p>
+    <w:p>
+      <w:pPr>
+        <w:spacing w:after="200" w:line="276" w:lineRule="auto"/>
+        <w:rPr>
+          <w:rFonts w:ascii="Calibri" w:eastAsia="Calibri" w:hAnsi="Calibri" w:cs="Calibri"/>
+        </w:rPr>
+      </w:pPr>
     </w:p>
     <w:p>
       <w:pPr>
@@ -555,14 +569,8 @@
         <w:rPr>
           <w:rFonts w:ascii="Calibri" w:eastAsia="Calibri" w:hAnsi="Calibri" w:cs="Calibri"/>
         </w:rPr>
-        <w:t xml:space="preserve">What action can be taken in a given state depends on the environment but is not a part of the env. What the state looks like and how it should be processed into a list also depends on environment but is </w:t>
-      </w:r>
-      <w:r>
-        <w:rPr>
-          <w:rFonts w:ascii="Calibri" w:eastAsia="Calibri" w:hAnsi="Calibri" w:cs="Calibri"/>
-        </w:rPr>
         <w:lastRenderedPageBreak/>
-        <w:t>not a part of it. I need an adapter?</w:t>
+        <w:t>What action can be taken in a given state depends on the environment but is not a part of the env. What the state looks like and how it should be processed into a list also depends on environment but is not a part of it. I need an adapter?</w:t>
       </w:r>
       <w:r>
         <w:rPr>
@@ -838,7 +846,6 @@
         <w:rPr>
           <w:rFonts w:ascii="Calibri" w:eastAsia="Calibri" w:hAnsi="Calibri" w:cs="Calibri"/>
         </w:rPr>
-        <w:lastRenderedPageBreak/>
         <w:t>neural net does processing to get what input represents</w:t>
       </w:r>
     </w:p>

</xml_diff>